<commit_message>
Empiezo guía de Angular
</commit_message>
<xml_diff>
--- a/Angular/Angular.docx
+++ b/Angular/Angular.docx
@@ -175,23 +175,7 @@
                                           <w:color w:val="FFFFFF" w:themeColor="background1"/>
                                           <w:sz w:val="22"/>
                                         </w:rPr>
-                                        <w:t>DISEÑO DE INTERFACES WEB</w:t>
-                                      </w:r>
-                                      <w:r>
-                                        <w:rPr>
-                                          <w:rFonts w:asciiTheme="minorHAnsi" w:hAnsiTheme="minorHAnsi" w:cstheme="minorHAnsi"/>
-                                          <w:color w:val="FFFFFF" w:themeColor="background1"/>
-                                          <w:sz w:val="22"/>
-                                        </w:rPr>
-                                        <w:t xml:space="preserve"> UD-</w:t>
-                                      </w:r>
-                                      <w:r>
-                                        <w:rPr>
-                                          <w:rFonts w:asciiTheme="minorHAnsi" w:hAnsiTheme="minorHAnsi" w:cstheme="minorHAnsi"/>
-                                          <w:color w:val="FFFFFF" w:themeColor="background1"/>
-                                          <w:sz w:val="22"/>
-                                        </w:rPr>
-                                        <w:t>4</w:t>
+                                        <w:t>GUÍAS DE USO</w:t>
                                       </w:r>
                                     </w:p>
                                   </w:sdtContent>
@@ -3504,23 +3488,7 @@
                                     <w:color w:val="FFFFFF" w:themeColor="background1"/>
                                     <w:sz w:val="22"/>
                                   </w:rPr>
-                                  <w:t>DISEÑO DE INTERFACES WEB</w:t>
-                                </w:r>
-                                <w:r>
-                                  <w:rPr>
-                                    <w:rFonts w:asciiTheme="minorHAnsi" w:hAnsiTheme="minorHAnsi" w:cstheme="minorHAnsi"/>
-                                    <w:color w:val="FFFFFF" w:themeColor="background1"/>
-                                    <w:sz w:val="22"/>
-                                  </w:rPr>
-                                  <w:t xml:space="preserve"> UD-</w:t>
-                                </w:r>
-                                <w:r>
-                                  <w:rPr>
-                                    <w:rFonts w:asciiTheme="minorHAnsi" w:hAnsiTheme="minorHAnsi" w:cstheme="minorHAnsi"/>
-                                    <w:color w:val="FFFFFF" w:themeColor="background1"/>
-                                    <w:sz w:val="22"/>
-                                  </w:rPr>
-                                  <w:t>4</w:t>
+                                  <w:t>GUÍAS DE USO</w:t>
                                 </w:r>
                               </w:p>
                             </w:sdtContent>
@@ -3738,7 +3706,7 @@
                                         <w:sz w:val="56"/>
                                         <w:szCs w:val="56"/>
                                       </w:rPr>
-                                      <w:t>JQUERY</w:t>
+                                      <w:t>ANGULAR</w:t>
                                     </w:r>
                                   </w:sdtContent>
                                 </w:sdt>
@@ -3805,7 +3773,7 @@
                                   <w:sz w:val="56"/>
                                   <w:szCs w:val="56"/>
                                 </w:rPr>
-                                <w:t>JQUERY</w:t>
+                                <w:t>ANGULAR</w:t>
                               </w:r>
                             </w:sdtContent>
                           </w:sdt>
@@ -3916,7 +3884,7 @@
         </w:rPr>
         <w:fldChar w:fldCharType="separate"/>
       </w:r>
-      <w:hyperlink w:anchor="_Toc153209408" w:history="1">
+      <w:hyperlink w:anchor="_Toc153259550" w:history="1">
         <w:r>
           <w:rPr>
             <w:rStyle w:val="Hipervnculo"/>
@@ -3944,7 +3912,7 @@
             <w:noProof/>
             <w:webHidden/>
           </w:rPr>
-          <w:instrText xml:space="preserve"> PAGEREF _Toc153209408 \h </w:instrText>
+          <w:instrText xml:space="preserve"> PAGEREF _Toc153259550 \h </w:instrText>
         </w:r>
         <w:r>
           <w:rPr>
@@ -3992,7 +3960,7 @@
           <w14:ligatures w14:val="standardContextual"/>
         </w:rPr>
       </w:pPr>
-      <w:hyperlink w:anchor="_Toc153209409" w:history="1">
+      <w:hyperlink w:anchor="_Toc153259551" w:history="1">
         <w:r>
           <w:rPr>
             <w:rStyle w:val="Hipervnculo"/>
@@ -4019,7 +3987,7 @@
             <w:noProof/>
             <w:lang w:eastAsia="es-ES"/>
           </w:rPr>
-          <w:t>USO DE JQUERY</w:t>
+          <w:t>¿QUÉ ES ANGULAR?</w:t>
         </w:r>
         <w:r>
           <w:rPr>
@@ -4040,7 +4008,7 @@
             <w:noProof/>
             <w:webHidden/>
           </w:rPr>
-          <w:instrText xml:space="preserve"> PAGEREF _Toc153209409 \h </w:instrText>
+          <w:instrText xml:space="preserve"> PAGEREF _Toc153259551 \h </w:instrText>
         </w:r>
         <w:r>
           <w:rPr>
@@ -4088,7 +4056,7 @@
           <w14:ligatures w14:val="standardContextual"/>
         </w:rPr>
       </w:pPr>
-      <w:hyperlink w:anchor="_Toc153209410" w:history="1">
+      <w:hyperlink w:anchor="_Toc153259552" w:history="1">
         <w:r>
           <w:rPr>
             <w:rStyle w:val="Hipervnculo"/>
@@ -4115,7 +4083,7 @@
             <w:noProof/>
             <w:lang w:eastAsia="es-ES"/>
           </w:rPr>
-          <w:t>METODO ready()</w:t>
+          <w:t>INSTALACIÓN DE ANGULAR EN NUESTROS EQUIPOS</w:t>
         </w:r>
         <w:r>
           <w:rPr>
@@ -4136,7 +4104,195 @@
             <w:noProof/>
             <w:webHidden/>
           </w:rPr>
-          <w:instrText xml:space="preserve"> PAGEREF _Toc153209410 \h </w:instrText>
+          <w:instrText xml:space="preserve"> PAGEREF _Toc153259552 \h </w:instrText>
+        </w:r>
+        <w:r>
+          <w:rPr>
+            <w:noProof/>
+            <w:webHidden/>
+          </w:rPr>
+        </w:r>
+        <w:r>
+          <w:rPr>
+            <w:noProof/>
+            <w:webHidden/>
+          </w:rPr>
+          <w:fldChar w:fldCharType="separate"/>
+        </w:r>
+        <w:r>
+          <w:rPr>
+            <w:noProof/>
+            <w:webHidden/>
+          </w:rPr>
+          <w:t>4</w:t>
+        </w:r>
+        <w:r>
+          <w:rPr>
+            <w:noProof/>
+            <w:webHidden/>
+          </w:rPr>
+          <w:fldChar w:fldCharType="end"/>
+        </w:r>
+      </w:hyperlink>
+    </w:p>
+    <w:p>
+      <w:pPr>
+        <w:pStyle w:val="TDC3"/>
+        <w:tabs>
+          <w:tab w:val="left" w:pos="960"/>
+          <w:tab w:val="right" w:leader="dot" w:pos="8494"/>
+        </w:tabs>
+        <w:rPr>
+          <w:rFonts w:eastAsiaTheme="minorEastAsia" w:cstheme="minorBidi"/>
+          <w:noProof/>
+          <w:kern w:val="2"/>
+          <w:sz w:val="22"/>
+          <w:szCs w:val="22"/>
+          <w:lang w:eastAsia="es-ES"/>
+          <w14:ligatures w14:val="standardContextual"/>
+        </w:rPr>
+      </w:pPr>
+      <w:hyperlink w:anchor="_Toc153259553" w:history="1">
+        <w:r>
+          <w:rPr>
+            <w:rStyle w:val="Hipervnculo"/>
+            <w:noProof/>
+          </w:rPr>
+          <w:t>a)</w:t>
+        </w:r>
+        <w:r>
+          <w:rPr>
+            <w:rFonts w:eastAsiaTheme="minorEastAsia" w:cstheme="minorBidi"/>
+            <w:noProof/>
+            <w:kern w:val="2"/>
+            <w:sz w:val="22"/>
+            <w:szCs w:val="22"/>
+            <w:lang w:eastAsia="es-ES"/>
+            <w14:ligatures w14:val="standardContextual"/>
+          </w:rPr>
+          <w:tab/>
+        </w:r>
+        <w:r>
+          <w:rPr>
+            <w:rStyle w:val="Hipervnculo"/>
+            <w:noProof/>
+          </w:rPr>
+          <w:t>Instalación de Node.JS y npm</w:t>
+        </w:r>
+        <w:r>
+          <w:rPr>
+            <w:noProof/>
+            <w:webHidden/>
+          </w:rPr>
+          <w:tab/>
+        </w:r>
+        <w:r>
+          <w:rPr>
+            <w:noProof/>
+            <w:webHidden/>
+          </w:rPr>
+          <w:fldChar w:fldCharType="begin"/>
+        </w:r>
+        <w:r>
+          <w:rPr>
+            <w:noProof/>
+            <w:webHidden/>
+          </w:rPr>
+          <w:instrText xml:space="preserve"> PAGEREF _Toc153259553 \h </w:instrText>
+        </w:r>
+        <w:r>
+          <w:rPr>
+            <w:noProof/>
+            <w:webHidden/>
+          </w:rPr>
+        </w:r>
+        <w:r>
+          <w:rPr>
+            <w:noProof/>
+            <w:webHidden/>
+          </w:rPr>
+          <w:fldChar w:fldCharType="separate"/>
+        </w:r>
+        <w:r>
+          <w:rPr>
+            <w:noProof/>
+            <w:webHidden/>
+          </w:rPr>
+          <w:t>4</w:t>
+        </w:r>
+        <w:r>
+          <w:rPr>
+            <w:noProof/>
+            <w:webHidden/>
+          </w:rPr>
+          <w:fldChar w:fldCharType="end"/>
+        </w:r>
+      </w:hyperlink>
+    </w:p>
+    <w:p>
+      <w:pPr>
+        <w:pStyle w:val="TDC3"/>
+        <w:tabs>
+          <w:tab w:val="left" w:pos="960"/>
+          <w:tab w:val="right" w:leader="dot" w:pos="8494"/>
+        </w:tabs>
+        <w:rPr>
+          <w:rFonts w:eastAsiaTheme="minorEastAsia" w:cstheme="minorBidi"/>
+          <w:noProof/>
+          <w:kern w:val="2"/>
+          <w:sz w:val="22"/>
+          <w:szCs w:val="22"/>
+          <w:lang w:eastAsia="es-ES"/>
+          <w14:ligatures w14:val="standardContextual"/>
+        </w:rPr>
+      </w:pPr>
+      <w:hyperlink w:anchor="_Toc153259554" w:history="1">
+        <w:r>
+          <w:rPr>
+            <w:rStyle w:val="Hipervnculo"/>
+            <w:noProof/>
+          </w:rPr>
+          <w:t>b)</w:t>
+        </w:r>
+        <w:r>
+          <w:rPr>
+            <w:rFonts w:eastAsiaTheme="minorEastAsia" w:cstheme="minorBidi"/>
+            <w:noProof/>
+            <w:kern w:val="2"/>
+            <w:sz w:val="22"/>
+            <w:szCs w:val="22"/>
+            <w:lang w:eastAsia="es-ES"/>
+            <w14:ligatures w14:val="standardContextual"/>
+          </w:rPr>
+          <w:tab/>
+        </w:r>
+        <w:r>
+          <w:rPr>
+            <w:rStyle w:val="Hipervnculo"/>
+            <w:noProof/>
+          </w:rPr>
+          <w:t>Instalación de Angular CLI</w:t>
+        </w:r>
+        <w:r>
+          <w:rPr>
+            <w:noProof/>
+            <w:webHidden/>
+          </w:rPr>
+          <w:tab/>
+        </w:r>
+        <w:r>
+          <w:rPr>
+            <w:noProof/>
+            <w:webHidden/>
+          </w:rPr>
+          <w:fldChar w:fldCharType="begin"/>
+        </w:r>
+        <w:r>
+          <w:rPr>
+            <w:noProof/>
+            <w:webHidden/>
+          </w:rPr>
+          <w:instrText xml:space="preserve"> PAGEREF _Toc153259554 \h </w:instrText>
         </w:r>
         <w:r>
           <w:rPr>
@@ -4169,294 +4325,6 @@
     </w:p>
     <w:p>
       <w:pPr>
-        <w:pStyle w:val="TDC2"/>
-        <w:tabs>
-          <w:tab w:val="left" w:pos="720"/>
-          <w:tab w:val="right" w:leader="dot" w:pos="8494"/>
-        </w:tabs>
-        <w:rPr>
-          <w:rFonts w:eastAsiaTheme="minorEastAsia" w:cstheme="minorBidi"/>
-          <w:b w:val="0"/>
-          <w:bCs w:val="0"/>
-          <w:noProof/>
-          <w:kern w:val="2"/>
-          <w:lang w:eastAsia="es-ES"/>
-          <w14:ligatures w14:val="standardContextual"/>
-        </w:rPr>
-      </w:pPr>
-      <w:hyperlink w:anchor="_Toc153209411" w:history="1">
-        <w:r>
-          <w:rPr>
-            <w:rStyle w:val="Hipervnculo"/>
-            <w:noProof/>
-            <w:lang w:eastAsia="es-ES"/>
-          </w:rPr>
-          <w:t>C.</w:t>
-        </w:r>
-        <w:r>
-          <w:rPr>
-            <w:rFonts w:eastAsiaTheme="minorEastAsia" w:cstheme="minorBidi"/>
-            <w:b w:val="0"/>
-            <w:bCs w:val="0"/>
-            <w:noProof/>
-            <w:kern w:val="2"/>
-            <w:lang w:eastAsia="es-ES"/>
-            <w14:ligatures w14:val="standardContextual"/>
-          </w:rPr>
-          <w:tab/>
-        </w:r>
-        <w:r>
-          <w:rPr>
-            <w:rStyle w:val="Hipervnculo"/>
-            <w:noProof/>
-            <w:lang w:eastAsia="es-ES"/>
-          </w:rPr>
-          <w:t>MÉTODO on()</w:t>
-        </w:r>
-        <w:r>
-          <w:rPr>
-            <w:noProof/>
-            <w:webHidden/>
-          </w:rPr>
-          <w:tab/>
-        </w:r>
-        <w:r>
-          <w:rPr>
-            <w:noProof/>
-            <w:webHidden/>
-          </w:rPr>
-          <w:fldChar w:fldCharType="begin"/>
-        </w:r>
-        <w:r>
-          <w:rPr>
-            <w:noProof/>
-            <w:webHidden/>
-          </w:rPr>
-          <w:instrText xml:space="preserve"> PAGEREF _Toc153209411 \h </w:instrText>
-        </w:r>
-        <w:r>
-          <w:rPr>
-            <w:noProof/>
-            <w:webHidden/>
-          </w:rPr>
-        </w:r>
-        <w:r>
-          <w:rPr>
-            <w:noProof/>
-            <w:webHidden/>
-          </w:rPr>
-          <w:fldChar w:fldCharType="separate"/>
-        </w:r>
-        <w:r>
-          <w:rPr>
-            <w:noProof/>
-            <w:webHidden/>
-          </w:rPr>
-          <w:t>6</w:t>
-        </w:r>
-        <w:r>
-          <w:rPr>
-            <w:noProof/>
-            <w:webHidden/>
-          </w:rPr>
-          <w:fldChar w:fldCharType="end"/>
-        </w:r>
-      </w:hyperlink>
-    </w:p>
-    <w:p>
-      <w:pPr>
-        <w:pStyle w:val="TDC2"/>
-        <w:tabs>
-          <w:tab w:val="left" w:pos="720"/>
-          <w:tab w:val="right" w:leader="dot" w:pos="8494"/>
-        </w:tabs>
-        <w:rPr>
-          <w:rFonts w:eastAsiaTheme="minorEastAsia" w:cstheme="minorBidi"/>
-          <w:b w:val="0"/>
-          <w:bCs w:val="0"/>
-          <w:noProof/>
-          <w:kern w:val="2"/>
-          <w:lang w:eastAsia="es-ES"/>
-          <w14:ligatures w14:val="standardContextual"/>
-        </w:rPr>
-      </w:pPr>
-      <w:hyperlink w:anchor="_Toc153209412" w:history="1">
-        <w:r>
-          <w:rPr>
-            <w:rStyle w:val="Hipervnculo"/>
-            <w:noProof/>
-            <w:lang w:eastAsia="es-ES"/>
-          </w:rPr>
-          <w:t>D.</w:t>
-        </w:r>
-        <w:r>
-          <w:rPr>
-            <w:rFonts w:eastAsiaTheme="minorEastAsia" w:cstheme="minorBidi"/>
-            <w:b w:val="0"/>
-            <w:bCs w:val="0"/>
-            <w:noProof/>
-            <w:kern w:val="2"/>
-            <w:lang w:eastAsia="es-ES"/>
-            <w14:ligatures w14:val="standardContextual"/>
-          </w:rPr>
-          <w:tab/>
-        </w:r>
-        <w:r>
-          <w:rPr>
-            <w:rStyle w:val="Hipervnculo"/>
-            <w:noProof/>
-            <w:lang w:eastAsia="es-ES"/>
-          </w:rPr>
-          <w:t>CREACIÓN DE ANIMACIONES CON JQUERY</w:t>
-        </w:r>
-        <w:r>
-          <w:rPr>
-            <w:noProof/>
-            <w:webHidden/>
-          </w:rPr>
-          <w:tab/>
-        </w:r>
-        <w:r>
-          <w:rPr>
-            <w:noProof/>
-            <w:webHidden/>
-          </w:rPr>
-          <w:fldChar w:fldCharType="begin"/>
-        </w:r>
-        <w:r>
-          <w:rPr>
-            <w:noProof/>
-            <w:webHidden/>
-          </w:rPr>
-          <w:instrText xml:space="preserve"> PAGEREF _Toc153209412 \h </w:instrText>
-        </w:r>
-        <w:r>
-          <w:rPr>
-            <w:noProof/>
-            <w:webHidden/>
-          </w:rPr>
-        </w:r>
-        <w:r>
-          <w:rPr>
-            <w:noProof/>
-            <w:webHidden/>
-          </w:rPr>
-          <w:fldChar w:fldCharType="separate"/>
-        </w:r>
-        <w:r>
-          <w:rPr>
-            <w:noProof/>
-            <w:webHidden/>
-          </w:rPr>
-          <w:t>8</w:t>
-        </w:r>
-        <w:r>
-          <w:rPr>
-            <w:noProof/>
-            <w:webHidden/>
-          </w:rPr>
-          <w:fldChar w:fldCharType="end"/>
-        </w:r>
-      </w:hyperlink>
-    </w:p>
-    <w:p>
-      <w:pPr>
-        <w:pStyle w:val="TDC2"/>
-        <w:tabs>
-          <w:tab w:val="left" w:pos="720"/>
-          <w:tab w:val="right" w:leader="dot" w:pos="8494"/>
-        </w:tabs>
-        <w:rPr>
-          <w:rFonts w:eastAsiaTheme="minorEastAsia" w:cstheme="minorBidi"/>
-          <w:b w:val="0"/>
-          <w:bCs w:val="0"/>
-          <w:noProof/>
-          <w:kern w:val="2"/>
-          <w:lang w:eastAsia="es-ES"/>
-          <w14:ligatures w14:val="standardContextual"/>
-        </w:rPr>
-      </w:pPr>
-      <w:hyperlink w:anchor="_Toc153209413" w:history="1">
-        <w:r>
-          <w:rPr>
-            <w:rStyle w:val="Hipervnculo"/>
-            <w:noProof/>
-            <w:lang w:eastAsia="es-ES"/>
-          </w:rPr>
-          <w:t>E.</w:t>
-        </w:r>
-        <w:r>
-          <w:rPr>
-            <w:rFonts w:eastAsiaTheme="minorEastAsia" w:cstheme="minorBidi"/>
-            <w:b w:val="0"/>
-            <w:bCs w:val="0"/>
-            <w:noProof/>
-            <w:kern w:val="2"/>
-            <w:lang w:eastAsia="es-ES"/>
-            <w14:ligatures w14:val="standardContextual"/>
-          </w:rPr>
-          <w:tab/>
-        </w:r>
-        <w:r>
-          <w:rPr>
-            <w:rStyle w:val="Hipervnculo"/>
-            <w:noProof/>
-            <w:lang w:eastAsia="es-ES"/>
-          </w:rPr>
-          <w:t>OBJETO EVENTO</w:t>
-        </w:r>
-        <w:r>
-          <w:rPr>
-            <w:noProof/>
-            <w:webHidden/>
-          </w:rPr>
-          <w:tab/>
-        </w:r>
-        <w:r>
-          <w:rPr>
-            <w:noProof/>
-            <w:webHidden/>
-          </w:rPr>
-          <w:fldChar w:fldCharType="begin"/>
-        </w:r>
-        <w:r>
-          <w:rPr>
-            <w:noProof/>
-            <w:webHidden/>
-          </w:rPr>
-          <w:instrText xml:space="preserve"> PAGEREF _Toc153209413 \h </w:instrText>
-        </w:r>
-        <w:r>
-          <w:rPr>
-            <w:noProof/>
-            <w:webHidden/>
-          </w:rPr>
-        </w:r>
-        <w:r>
-          <w:rPr>
-            <w:noProof/>
-            <w:webHidden/>
-          </w:rPr>
-          <w:fldChar w:fldCharType="separate"/>
-        </w:r>
-        <w:r>
-          <w:rPr>
-            <w:noProof/>
-            <w:webHidden/>
-          </w:rPr>
-          <w:t>10</w:t>
-        </w:r>
-        <w:r>
-          <w:rPr>
-            <w:noProof/>
-            <w:webHidden/>
-          </w:rPr>
-          <w:fldChar w:fldCharType="end"/>
-        </w:r>
-      </w:hyperlink>
-    </w:p>
-    <w:p>
-      <w:pPr>
         <w:pStyle w:val="Textoindependiente"/>
         <w:rPr>
           <w:i/>
@@ -4495,7 +4363,7 @@
           <w:lang w:eastAsia="es-ES"/>
         </w:rPr>
       </w:pPr>
-      <w:bookmarkStart w:id="0" w:name="_Toc153209408"/>
+      <w:bookmarkStart w:id="0" w:name="_Toc153259550"/>
       <w:r>
         <w:rPr>
           <w:lang w:eastAsia="es-ES"/>
@@ -4507,6 +4375,27 @@
     </w:p>
     <w:p>
       <w:pPr>
+        <w:pStyle w:val="Ttulo2"/>
+        <w:numPr>
+          <w:ilvl w:val="0"/>
+          <w:numId w:val="49"/>
+        </w:numPr>
+        <w:rPr>
+          <w:lang w:eastAsia="es-ES"/>
+        </w:rPr>
+      </w:pPr>
+      <w:bookmarkStart w:id="1" w:name="_Toc153259551"/>
+      <w:r>
+        <w:rPr>
+          <w:lang w:eastAsia="es-ES"/>
+        </w:rPr>
+        <w:t>¿QUÉ ES ANGULAR?</w:t>
+      </w:r>
+      <w:bookmarkEnd w:id="1"/>
+    </w:p>
+    <w:p>
+      <w:pPr>
+        <w:ind w:left="720"/>
         <w:rPr>
           <w:lang w:eastAsia="es-ES"/>
         </w:rPr>
@@ -4517,18 +4406,18 @@
           <w:lang w:eastAsia="es-ES"/>
         </w:rPr>
         <w:drawing>
-          <wp:anchor distT="0" distB="0" distL="114300" distR="114300" simplePos="0" relativeHeight="251659288" behindDoc="0" locked="0" layoutInCell="1" allowOverlap="1" wp14:anchorId="190088B7" wp14:editId="308AC29A">
+          <wp:anchor distT="0" distB="0" distL="114300" distR="114300" simplePos="0" relativeHeight="251659288" behindDoc="0" locked="0" layoutInCell="1" allowOverlap="1" wp14:anchorId="2D3E7096" wp14:editId="5BA1B871">
             <wp:simplePos x="0" y="0"/>
             <wp:positionH relativeFrom="margin">
               <wp:align>right</wp:align>
             </wp:positionH>
             <wp:positionV relativeFrom="paragraph">
-              <wp:posOffset>70174</wp:posOffset>
+              <wp:posOffset>7177</wp:posOffset>
             </wp:positionV>
-            <wp:extent cx="2402840" cy="586105"/>
-            <wp:effectExtent l="0" t="0" r="0" b="4445"/>
+            <wp:extent cx="1569720" cy="1517650"/>
+            <wp:effectExtent l="0" t="0" r="0" b="6350"/>
             <wp:wrapSquare wrapText="bothSides"/>
-            <wp:docPr id="950297493" name="Imagen 1"/>
+            <wp:docPr id="925676571" name="Imagen 1"/>
             <wp:cNvGraphicFramePr>
               <a:graphicFrameLocks xmlns:a="http://schemas.openxmlformats.org/drawingml/2006/main" noChangeAspect="1"/>
             </wp:cNvGraphicFramePr>
@@ -4541,7 +4430,7 @@
                       <a:picLocks noChangeAspect="1" noChangeArrowheads="1"/>
                     </pic:cNvPicPr>
                   </pic:nvPicPr>
-                  <pic:blipFill>
+                  <pic:blipFill rotWithShape="1">
                     <a:blip r:embed="rId12" cstate="print">
                       <a:extLst>
                         <a:ext uri="{28A0092B-C50C-407E-A947-70E740481C1C}">
@@ -4549,20 +4438,26 @@
                         </a:ext>
                       </a:extLst>
                     </a:blip>
-                    <a:srcRect/>
-                    <a:stretch>
-                      <a:fillRect/>
-                    </a:stretch>
+                    <a:srcRect l="5752" t="9590" r="6972" b="6046"/>
+                    <a:stretch/>
                   </pic:blipFill>
                   <pic:spPr bwMode="auto">
                     <a:xfrm>
                       <a:off x="0" y="0"/>
-                      <a:ext cx="2402840" cy="586105"/>
+                      <a:ext cx="1569720" cy="1517650"/>
                     </a:xfrm>
                     <a:prstGeom prst="rect">
                       <a:avLst/>
                     </a:prstGeom>
                     <a:noFill/>
+                    <a:ln>
+                      <a:noFill/>
+                    </a:ln>
+                    <a:extLst>
+                      <a:ext uri="{53640926-AAD7-44D8-BBD7-CCE9431645EC}">
+                        <a14:shadowObscured xmlns:a14="http://schemas.microsoft.com/office/drawing/2010/main"/>
+                      </a:ext>
+                    </a:extLst>
                   </pic:spPr>
                 </pic:pic>
               </a:graphicData>
@@ -4580,14 +4475,48 @@
         <w:rPr>
           <w:lang w:eastAsia="es-ES"/>
         </w:rPr>
-        <w:t xml:space="preserve">jQuery es una biblioteca de JavaScript rápida, liviana y poderosa diseñada para simplificar tareas comunes en la manipulación y navegación del </w:t>
+        <w:t xml:space="preserve">Angular es un popular </w:t>
       </w:r>
       <w:proofErr w:type="spellStart"/>
       <w:r>
         <w:rPr>
           <w:lang w:eastAsia="es-ES"/>
         </w:rPr>
-        <w:t>Document</w:t>
+        <w:t>framework</w:t>
+      </w:r>
+      <w:proofErr w:type="spellEnd"/>
+      <w:r>
+        <w:rPr>
+          <w:lang w:eastAsia="es-ES"/>
+        </w:rPr>
+        <w:t xml:space="preserve"> de código abierto desarrollado y mantenido por Google que se utiliza para crear aplicaciones web dinámicas y de una sola página (</w:t>
+      </w:r>
+      <w:proofErr w:type="gramStart"/>
+      <w:r>
+        <w:rPr>
+          <w:i/>
+          <w:iCs/>
+          <w:lang w:eastAsia="es-ES"/>
+        </w:rPr>
+        <w:t>Single</w:t>
+      </w:r>
+      <w:proofErr w:type="gramEnd"/>
+      <w:r>
+        <w:rPr>
+          <w:i/>
+          <w:iCs/>
+          <w:lang w:eastAsia="es-ES"/>
+        </w:rPr>
+        <w:t xml:space="preserve"> Page </w:t>
+      </w:r>
+      <w:proofErr w:type="spellStart"/>
+      <w:r>
+        <w:rPr>
+          <w:i/>
+          <w:iCs/>
+          <w:lang w:eastAsia="es-ES"/>
+        </w:rPr>
+        <w:t>Applications</w:t>
       </w:r>
       <w:proofErr w:type="spellEnd"/>
       <w:r>
@@ -4596,16 +4525,491 @@
         </w:rPr>
         <w:t xml:space="preserve"> </w:t>
       </w:r>
+      <w:r>
+        <w:rPr>
+          <w:lang w:eastAsia="es-ES"/>
+        </w:rPr>
+        <w:t>o</w:t>
+      </w:r>
+      <w:r>
+        <w:rPr>
+          <w:lang w:eastAsia="es-ES"/>
+        </w:rPr>
+        <w:t xml:space="preserve"> SPA). Proporciona un conjunto de herramientas y funcionalidades que permiten a los desarrolladores construir interfaces de usuario robustas y escalables.</w:t>
+      </w:r>
+    </w:p>
+    <w:p>
+      <w:pPr>
+        <w:ind w:left="720"/>
+        <w:rPr>
+          <w:lang w:eastAsia="es-ES"/>
+        </w:rPr>
+      </w:pPr>
+      <w:r>
+        <w:rPr>
+          <w:lang w:eastAsia="es-ES"/>
+        </w:rPr>
+        <w:t>Algunas características clave de Angular incluyen:</w:t>
+      </w:r>
+    </w:p>
+    <w:p>
+      <w:pPr>
+        <w:pStyle w:val="Prrafodelista"/>
+        <w:numPr>
+          <w:ilvl w:val="0"/>
+          <w:numId w:val="50"/>
+        </w:numPr>
+        <w:rPr>
+          <w:lang w:eastAsia="es-ES"/>
+        </w:rPr>
+      </w:pPr>
+      <w:r>
+        <w:rPr>
+          <w:b/>
+          <w:bCs/>
+          <w:lang w:eastAsia="es-ES"/>
+        </w:rPr>
+        <w:t>Arquitectura basada en componentes</w:t>
+      </w:r>
+      <w:r>
+        <w:rPr>
+          <w:lang w:eastAsia="es-ES"/>
+        </w:rPr>
+        <w:t>: Angular se basa en una estructura de componentes, donde cada componente encapsula una parte específica de la interfaz de usuario y su lógica. Estos componentes pueden combinarse para formar la aplicación completa.</w:t>
+      </w:r>
+    </w:p>
+    <w:p>
+      <w:pPr>
+        <w:pStyle w:val="Prrafodelista"/>
+        <w:numPr>
+          <w:ilvl w:val="0"/>
+          <w:numId w:val="50"/>
+        </w:numPr>
+        <w:rPr>
+          <w:lang w:eastAsia="es-ES"/>
+        </w:rPr>
+      </w:pPr>
+      <w:proofErr w:type="spellStart"/>
+      <w:r>
+        <w:rPr>
+          <w:b/>
+          <w:bCs/>
+          <w:i/>
+          <w:iCs/>
+          <w:lang w:eastAsia="es-ES"/>
+        </w:rPr>
+        <w:t>Binding</w:t>
+      </w:r>
+      <w:proofErr w:type="spellEnd"/>
+      <w:r>
+        <w:rPr>
+          <w:b/>
+          <w:bCs/>
+          <w:lang w:eastAsia="es-ES"/>
+        </w:rPr>
+        <w:t xml:space="preserve"> de datos bidireccional</w:t>
+      </w:r>
+      <w:r>
+        <w:rPr>
+          <w:lang w:eastAsia="es-ES"/>
+        </w:rPr>
+        <w:t>: Angular utiliza un sistema de enlace de datos bidireccional, lo que significa que los cambios realizados en el modelo de datos se reflejan automáticamente en la interfaz de usuario y viceversa.</w:t>
+      </w:r>
+    </w:p>
+    <w:p>
+      <w:pPr>
+        <w:pStyle w:val="Prrafodelista"/>
+        <w:numPr>
+          <w:ilvl w:val="0"/>
+          <w:numId w:val="50"/>
+        </w:numPr>
+        <w:rPr>
+          <w:lang w:eastAsia="es-ES"/>
+        </w:rPr>
+      </w:pPr>
+      <w:r>
+        <w:rPr>
+          <w:b/>
+          <w:bCs/>
+          <w:lang w:eastAsia="es-ES"/>
+        </w:rPr>
+        <w:t>Inyección de dependencias</w:t>
+      </w:r>
+      <w:r>
+        <w:rPr>
+          <w:lang w:eastAsia="es-ES"/>
+        </w:rPr>
+        <w:t>: Angular proporciona un sistema de inyección de dependencias que facilita la gestión y la creación de instancias de objetos necesarios para la aplicación.</w:t>
+      </w:r>
+    </w:p>
+    <w:p>
+      <w:pPr>
+        <w:pStyle w:val="Prrafodelista"/>
+        <w:numPr>
+          <w:ilvl w:val="0"/>
+          <w:numId w:val="50"/>
+        </w:numPr>
+        <w:rPr>
+          <w:lang w:eastAsia="es-ES"/>
+        </w:rPr>
+      </w:pPr>
+      <w:proofErr w:type="spellStart"/>
+      <w:r>
+        <w:rPr>
+          <w:b/>
+          <w:bCs/>
+          <w:i/>
+          <w:iCs/>
+          <w:lang w:eastAsia="es-ES"/>
+        </w:rPr>
+        <w:t>Routing</w:t>
+      </w:r>
+      <w:proofErr w:type="spellEnd"/>
+      <w:r>
+        <w:rPr>
+          <w:lang w:eastAsia="es-ES"/>
+        </w:rPr>
+        <w:t>: Permite la navegación entre diferentes vistas o componentes de una manera estructurada a través del enrutamiento.</w:t>
+      </w:r>
+    </w:p>
+    <w:p>
+      <w:pPr>
+        <w:pStyle w:val="Prrafodelista"/>
+        <w:numPr>
+          <w:ilvl w:val="0"/>
+          <w:numId w:val="50"/>
+        </w:numPr>
+        <w:rPr>
+          <w:lang w:eastAsia="es-ES"/>
+        </w:rPr>
+      </w:pPr>
+      <w:r>
+        <w:rPr>
+          <w:b/>
+          <w:bCs/>
+          <w:lang w:eastAsia="es-ES"/>
+        </w:rPr>
+        <w:t>Directivas</w:t>
+      </w:r>
+      <w:r>
+        <w:rPr>
+          <w:lang w:eastAsia="es-ES"/>
+        </w:rPr>
+        <w:t>: Angular ofrece un conjunto de directivas incorporadas que extienden el comportamiento de los elementos DOM, permitiendo la manipulación del DOM de manera sencilla y eficiente.</w:t>
+      </w:r>
+    </w:p>
+    <w:p>
+      <w:pPr>
+        <w:pStyle w:val="Prrafodelista"/>
+        <w:numPr>
+          <w:ilvl w:val="0"/>
+          <w:numId w:val="50"/>
+        </w:numPr>
+        <w:rPr>
+          <w:lang w:eastAsia="es-ES"/>
+        </w:rPr>
+      </w:pPr>
+      <w:r>
+        <w:rPr>
+          <w:b/>
+          <w:bCs/>
+          <w:lang w:eastAsia="es-ES"/>
+        </w:rPr>
+        <w:t xml:space="preserve">Soporte para </w:t>
+      </w:r>
+      <w:r>
+        <w:rPr>
+          <w:b/>
+          <w:bCs/>
+          <w:lang w:eastAsia="es-ES"/>
+        </w:rPr>
+        <w:t>pruebas</w:t>
+      </w:r>
+      <w:r>
+        <w:rPr>
+          <w:lang w:eastAsia="es-ES"/>
+        </w:rPr>
+        <w:t>: Facilita la realización de pruebas unitarias y de integración, lo que ayuda a garantizar la calidad y el rendimiento de la aplicación.</w:t>
+      </w:r>
+    </w:p>
+    <w:p>
+      <w:pPr>
+        <w:pStyle w:val="Prrafodelista"/>
+        <w:numPr>
+          <w:ilvl w:val="0"/>
+          <w:numId w:val="50"/>
+        </w:numPr>
+        <w:rPr>
+          <w:lang w:eastAsia="es-ES"/>
+        </w:rPr>
+      </w:pPr>
+      <w:proofErr w:type="spellStart"/>
+      <w:r>
+        <w:rPr>
+          <w:b/>
+          <w:bCs/>
+          <w:i/>
+          <w:iCs/>
+          <w:lang w:eastAsia="es-ES"/>
+        </w:rPr>
+        <w:t>Command</w:t>
+      </w:r>
+      <w:proofErr w:type="spellEnd"/>
+      <w:r>
+        <w:rPr>
+          <w:b/>
+          <w:bCs/>
+          <w:i/>
+          <w:iCs/>
+          <w:lang w:eastAsia="es-ES"/>
+        </w:rPr>
+        <w:t xml:space="preserve"> Line </w:t>
+      </w:r>
+      <w:proofErr w:type="gramStart"/>
+      <w:r>
+        <w:rPr>
+          <w:b/>
+          <w:bCs/>
+          <w:i/>
+          <w:iCs/>
+          <w:lang w:eastAsia="es-ES"/>
+        </w:rPr>
+        <w:t>Interface</w:t>
+      </w:r>
+      <w:proofErr w:type="gramEnd"/>
+      <w:r>
+        <w:rPr>
+          <w:b/>
+          <w:bCs/>
+          <w:lang w:eastAsia="es-ES"/>
+        </w:rPr>
+        <w:t xml:space="preserve"> (CLI)</w:t>
+      </w:r>
+      <w:r>
+        <w:rPr>
+          <w:lang w:eastAsia="es-ES"/>
+        </w:rPr>
+        <w:t>: Angular proporciona una interfaz de línea de comandos que simplifica el proceso de desarrollo, compilación y despliegue de aplicaciones.</w:t>
+      </w:r>
+    </w:p>
+    <w:p>
+      <w:pPr>
+        <w:pStyle w:val="Prrafodelista"/>
+        <w:numPr>
+          <w:ilvl w:val="0"/>
+          <w:numId w:val="50"/>
+        </w:numPr>
+        <w:rPr>
+          <w:lang w:eastAsia="es-ES"/>
+        </w:rPr>
+      </w:pPr>
+      <w:r>
+        <w:rPr>
+          <w:b/>
+          <w:bCs/>
+          <w:lang w:eastAsia="es-ES"/>
+        </w:rPr>
+        <w:t>Basado en patrón Modelo-Vista-Controlador</w:t>
+      </w:r>
+      <w:r>
+        <w:rPr>
+          <w:b/>
+          <w:bCs/>
+          <w:lang w:eastAsia="es-ES"/>
+        </w:rPr>
+        <w:t xml:space="preserve"> (MVC)</w:t>
+      </w:r>
+      <w:r>
+        <w:rPr>
+          <w:lang w:eastAsia="es-ES"/>
+        </w:rPr>
+        <w:t xml:space="preserve">: Angular utiliza este </w:t>
+      </w:r>
+      <w:r>
+        <w:rPr>
+          <w:lang w:eastAsia="es-ES"/>
+        </w:rPr>
+        <w:t>patrón,</w:t>
+      </w:r>
+      <w:r>
+        <w:rPr>
+          <w:lang w:eastAsia="es-ES"/>
+        </w:rPr>
+        <w:t xml:space="preserve"> pero no en su forma clásica </w:t>
+      </w:r>
+      <w:r>
+        <w:rPr>
+          <w:lang w:eastAsia="es-ES"/>
+        </w:rPr>
+        <w:t>sino en algo más cercano a un Modelo-Vista-</w:t>
+      </w:r>
       <w:proofErr w:type="spellStart"/>
       <w:r>
         <w:rPr>
           <w:lang w:eastAsia="es-ES"/>
         </w:rPr>
-        <w:t>Object</w:t>
+        <w:t>ViewModel</w:t>
       </w:r>
       <w:proofErr w:type="spellEnd"/>
       <w:r>
         <w:rPr>
+          <w:lang w:eastAsia="es-ES"/>
+        </w:rPr>
+        <w:t xml:space="preserve"> (MVVM) o Modelo-Vista-Presentador (MVP).</w:t>
+      </w:r>
+    </w:p>
+    <w:p>
+      <w:pPr>
+        <w:ind w:left="720"/>
+        <w:rPr>
+          <w:lang w:eastAsia="es-ES"/>
+        </w:rPr>
+      </w:pPr>
+      <w:r>
+        <w:rPr>
+          <w:lang w:eastAsia="es-ES"/>
+        </w:rPr>
+        <w:t xml:space="preserve">Angular se construye sobre el lenguaje </w:t>
+      </w:r>
+      <w:proofErr w:type="spellStart"/>
+      <w:r>
+        <w:rPr>
+          <w:lang w:eastAsia="es-ES"/>
+        </w:rPr>
+        <w:t>TypeScript</w:t>
+      </w:r>
+      <w:proofErr w:type="spellEnd"/>
+      <w:r>
+        <w:rPr>
+          <w:lang w:eastAsia="es-ES"/>
+        </w:rPr>
+        <w:t xml:space="preserve">, que es un superconjunto de JavaScript. Utiliza conceptos modernos de desarrollo </w:t>
+      </w:r>
+      <w:r>
+        <w:rPr>
+          <w:lang w:eastAsia="es-ES"/>
+        </w:rPr>
+        <w:lastRenderedPageBreak/>
+        <w:t>web y sigue los principios de modularidad, reutilización de código y separación clara de preocupaciones para facilitar el desarrollo y el mantenimiento de aplicaciones web complejas.</w:t>
+      </w:r>
+    </w:p>
+    <w:p>
+      <w:pPr>
+        <w:ind w:left="720"/>
+        <w:rPr>
+          <w:lang w:eastAsia="es-ES"/>
+        </w:rPr>
+      </w:pPr>
+      <w:r>
+        <w:rPr>
+          <w:lang w:eastAsia="es-ES"/>
+        </w:rPr>
+        <w:t>En resumen, Angular es una potente herramienta para la construcción de aplicaciones web interactivas y escalables, ofreciendo una gran cantidad de características y funcionalidades</w:t>
+      </w:r>
+      <w:r>
+        <w:rPr>
+          <w:lang w:eastAsia="es-ES"/>
+        </w:rPr>
+        <w:t>.</w:t>
+      </w:r>
+    </w:p>
+    <w:p>
+      <w:pPr>
+        <w:pStyle w:val="Ttulo2"/>
+        <w:numPr>
+          <w:ilvl w:val="0"/>
+          <w:numId w:val="49"/>
+        </w:numPr>
+        <w:rPr>
+          <w:lang w:eastAsia="es-ES"/>
+        </w:rPr>
+      </w:pPr>
+      <w:bookmarkStart w:id="2" w:name="_Toc153259552"/>
+      <w:r>
+        <w:rPr>
+          <w:lang w:eastAsia="es-ES"/>
+        </w:rPr>
+        <w:t>INSTALACIÓN DE ANGULAR EN NUESTROS EQUIPOS</w:t>
+      </w:r>
+      <w:bookmarkEnd w:id="2"/>
+    </w:p>
+    <w:p>
+      <w:pPr>
+        <w:ind w:left="720"/>
+        <w:rPr>
+          <w:lang w:eastAsia="es-ES"/>
+        </w:rPr>
+      </w:pPr>
+      <w:r>
+        <w:rPr>
+          <w:lang w:eastAsia="es-ES"/>
+        </w:rPr>
+        <w:t>Para llevar a cabo la instalación de Angular en nuestros equipos y poder seguir toda esta guía de uso debemos tener el siguiente software instalado en nuestros equipos:</w:t>
+      </w:r>
+    </w:p>
+    <w:p>
+      <w:pPr>
+        <w:pStyle w:val="Prrafodelista"/>
+        <w:numPr>
+          <w:ilvl w:val="0"/>
+          <w:numId w:val="51"/>
+        </w:numPr>
+        <w:rPr>
+          <w:lang w:eastAsia="es-ES"/>
+        </w:rPr>
+      </w:pPr>
+      <w:r>
+        <w:rPr>
+          <w:b/>
+          <w:bCs/>
+          <w:lang w:eastAsia="es-ES"/>
+        </w:rPr>
+        <w:t>Node.JS</w:t>
+      </w:r>
+      <w:r>
+        <w:rPr>
+          <w:lang w:eastAsia="es-ES"/>
+        </w:rPr>
+        <w:t>: Es un entorno JavaScript en tiempo de ejecución del lado del servidor.</w:t>
+      </w:r>
+    </w:p>
+    <w:p>
+      <w:pPr>
+        <w:pStyle w:val="Prrafodelista"/>
+        <w:numPr>
+          <w:ilvl w:val="0"/>
+          <w:numId w:val="51"/>
+        </w:numPr>
+        <w:rPr>
+          <w:lang w:eastAsia="es-ES"/>
+        </w:rPr>
+      </w:pPr>
+      <w:r>
+        <w:rPr>
+          <w:b/>
+          <w:bCs/>
+          <w:lang w:eastAsia="es-ES"/>
+        </w:rPr>
+        <w:t>NPM (</w:t>
+      </w:r>
+      <w:proofErr w:type="spellStart"/>
+      <w:r>
+        <w:rPr>
+          <w:b/>
+          <w:bCs/>
+          <w:i/>
+          <w:iCs/>
+          <w:lang w:eastAsia="es-ES"/>
+        </w:rPr>
+        <w:t>Node</w:t>
+      </w:r>
+      <w:proofErr w:type="spellEnd"/>
+      <w:r>
+        <w:rPr>
+          <w:b/>
+          <w:bCs/>
+          <w:i/>
+          <w:iCs/>
           <w:lang w:eastAsia="es-ES"/>
         </w:rPr>
         <w:t xml:space="preserve"> </w:t>
@@ -4613,55 +5017,44 @@
       <w:proofErr w:type="spellStart"/>
       <w:r>
         <w:rPr>
+          <w:b/>
+          <w:bCs/>
+          <w:i/>
+          <w:iCs/>
           <w:lang w:eastAsia="es-ES"/>
         </w:rPr>
-        <w:t>Model</w:t>
+        <w:t>Package</w:t>
       </w:r>
       <w:proofErr w:type="spellEnd"/>
       <w:r>
         <w:rPr>
+          <w:b/>
+          <w:bCs/>
+          <w:i/>
+          <w:iCs/>
           <w:lang w:eastAsia="es-ES"/>
         </w:rPr>
-        <w:t xml:space="preserve"> (DOM) y para el manejo de eventos en páginas web. Fue creado con el propósito de facilitar el desarrollo web al simplificar la escritura de scripts JavaScript.</w:t>
+        <w:t xml:space="preserve"> Manager</w:t>
       </w:r>
-    </w:p>
-    <w:p>
-      <w:pPr>
-        <w:rPr>
-          <w:lang w:eastAsia="es-ES"/>
-        </w:rPr>
-      </w:pPr>
-      <w:r>
-        <w:rPr>
-          <w:lang w:eastAsia="es-ES"/>
-        </w:rPr>
-        <w:t>Algunas de las características principales de jQuery incluyen:</w:t>
-      </w:r>
-    </w:p>
-    <w:p>
-      <w:pPr>
-        <w:pStyle w:val="Prrafodelista"/>
-        <w:numPr>
-          <w:ilvl w:val="0"/>
-          <w:numId w:val="46"/>
-        </w:numPr>
-        <w:rPr>
-          <w:lang w:eastAsia="es-ES"/>
-        </w:rPr>
-      </w:pPr>
       <w:r>
         <w:rPr>
           <w:b/>
           <w:bCs/>
           <w:lang w:eastAsia="es-ES"/>
         </w:rPr>
-        <w:t>Selección de elementos</w:t>
+        <w:t>)</w:t>
       </w:r>
       <w:r>
         <w:rPr>
           <w:lang w:eastAsia="es-ES"/>
         </w:rPr>
-        <w:t>: Permite seleccionar y manipular elementos HTML de manera sencilla utilizando selectores similares a los selectores de CSS.</w:t>
+        <w:t>: Es el administrador de paquetes de Node.JS</w:t>
+      </w:r>
+      <w:r>
+        <w:rPr>
+          <w:lang w:eastAsia="es-ES"/>
+        </w:rPr>
+        <w:t xml:space="preserve"> que permite tanto descargar paquetes de los repositorios como publicar los nuestros.</w:t>
       </w:r>
     </w:p>
     <w:p>
@@ -4669,7 +5062,7 @@
         <w:pStyle w:val="Prrafodelista"/>
         <w:numPr>
           <w:ilvl w:val="0"/>
-          <w:numId w:val="46"/>
+          <w:numId w:val="51"/>
         </w:numPr>
         <w:rPr>
           <w:lang w:eastAsia="es-ES"/>
@@ -4681,13 +5074,13 @@
           <w:bCs/>
           <w:lang w:eastAsia="es-ES"/>
         </w:rPr>
-        <w:t>Manipulación del DOM</w:t>
+        <w:t>Angular CLI</w:t>
       </w:r>
       <w:r>
         <w:rPr>
           <w:lang w:eastAsia="es-ES"/>
         </w:rPr>
-        <w:t>: Facilita la manipulación y modificación de elementos del DOM, como agregar o eliminar elementos, cambiar atributos, estilos y contenido de manera eficiente.</w:t>
+        <w:t>: Muchas de las funcionalidades e instalaciones de Angular se han de realizar a través de la línea de comandos por lo que es necesario instalar la interfaz de comandos propia de Angular.</w:t>
       </w:r>
     </w:p>
     <w:p>
@@ -4695,7 +5088,7 @@
         <w:pStyle w:val="Prrafodelista"/>
         <w:numPr>
           <w:ilvl w:val="0"/>
-          <w:numId w:val="46"/>
+          <w:numId w:val="51"/>
         </w:numPr>
         <w:rPr>
           <w:lang w:eastAsia="es-ES"/>
@@ -4707,13 +5100,29 @@
           <w:bCs/>
           <w:lang w:eastAsia="es-ES"/>
         </w:rPr>
-        <w:t>Eventos</w:t>
+        <w:t>Un Entorno de Desarrollo Integrado (IDE)</w:t>
       </w:r>
       <w:r>
         <w:rPr>
           <w:lang w:eastAsia="es-ES"/>
         </w:rPr>
-        <w:t>: Simplifica la adición y manipulación de eventos, como clics, desplazamientos, cambios en formularios, entre otros.</w:t>
+        <w:t xml:space="preserve">: En este caso se puede usar el editor que más se prefiera. En esta guía se utilizará </w:t>
+      </w:r>
+      <w:proofErr w:type="spellStart"/>
+      <w:proofErr w:type="gramStart"/>
+      <w:r>
+        <w:rPr>
+          <w:lang w:eastAsia="es-ES"/>
+        </w:rPr>
+        <w:t>WebStorm</w:t>
+      </w:r>
+      <w:proofErr w:type="spellEnd"/>
+      <w:proofErr w:type="gramEnd"/>
+      <w:r>
+        <w:rPr>
+          <w:lang w:eastAsia="es-ES"/>
+        </w:rPr>
+        <w:t xml:space="preserve"> pero se puede utilizar cualquier otro IDE como Sublime, Brackets, Visual Studio Code…</w:t>
       </w:r>
     </w:p>
     <w:p>
@@ -4721,7 +5130,7 @@
         <w:pStyle w:val="Prrafodelista"/>
         <w:numPr>
           <w:ilvl w:val="0"/>
-          <w:numId w:val="46"/>
+          <w:numId w:val="51"/>
         </w:numPr>
         <w:rPr>
           <w:lang w:eastAsia="es-ES"/>
@@ -4733,100 +5142,27 @@
           <w:bCs/>
           <w:lang w:eastAsia="es-ES"/>
         </w:rPr>
-        <w:t>Animaciones</w:t>
+        <w:t>Git</w:t>
       </w:r>
       <w:r>
         <w:rPr>
           <w:lang w:eastAsia="es-ES"/>
         </w:rPr>
-        <w:t>: Ofrece una variedad de efectos y animaciones que pueden ser aplicados fácilmente a elementos HTML, como deslizamientos, fundidos, y cambios de tamaño o posición.</w:t>
+        <w:t>: Adicionalmente es recomendable tener instalado git para hacer un controlado de versiones de los diferentes cambios que vayamos realizando sobre nuestro proyecto.</w:t>
       </w:r>
     </w:p>
     <w:p>
       <w:pPr>
-        <w:pStyle w:val="Prrafodelista"/>
-        <w:numPr>
-          <w:ilvl w:val="0"/>
-          <w:numId w:val="46"/>
-        </w:numPr>
+        <w:ind w:left="708"/>
         <w:rPr>
           <w:lang w:eastAsia="es-ES"/>
         </w:rPr>
       </w:pPr>
-      <w:r>
-        <w:rPr>
-          <w:b/>
-          <w:bCs/>
-          <w:lang w:eastAsia="es-ES"/>
-        </w:rPr>
-        <w:t>AJAX</w:t>
-      </w:r>
       <w:r>
         <w:rPr>
           <w:lang w:eastAsia="es-ES"/>
         </w:rPr>
-        <w:t>: Provee métodos para realizar peticiones AJAX de manera más sencilla, facilitando la interacción con servidores web para cargar o enviar datos sin recargar la página completa.</w:t>
-      </w:r>
-    </w:p>
-    <w:p>
-      <w:pPr>
-        <w:rPr>
-          <w:lang w:eastAsia="es-ES"/>
-        </w:rPr>
-      </w:pPr>
-      <w:r>
-        <w:rPr>
-          <w:lang w:eastAsia="es-ES"/>
-        </w:rPr>
-        <w:t xml:space="preserve">jQuery se ha utilizado ampliamente durante mucho tiempo en el desarrollo web debido a su facilidad de uso y su capacidad para simplificar tareas comunes en JavaScript. Sin embargo, con el avance del tiempo, el desarrollo web ha evolucionado y las funcionalidades proporcionadas por jQuery ahora pueden ser logradas utilizando las características nativas de JavaScript y otras bibliotecas o </w:t>
-      </w:r>
-      <w:proofErr w:type="spellStart"/>
-      <w:r>
-        <w:rPr>
-          <w:lang w:eastAsia="es-ES"/>
-        </w:rPr>
-        <w:t>frameworks</w:t>
-      </w:r>
-      <w:proofErr w:type="spellEnd"/>
-      <w:r>
-        <w:rPr>
-          <w:lang w:eastAsia="es-ES"/>
-        </w:rPr>
-        <w:t xml:space="preserve"> modernos. A pesar de esto, jQuery sigue siendo usado en muchos proyectos y es valioso para aquellos que aún lo prefieren o tienen sistemas legados que lo utilizan.</w:t>
-      </w:r>
-    </w:p>
-    <w:p>
-      <w:pPr>
-        <w:pStyle w:val="Ttulo2"/>
-        <w:numPr>
-          <w:ilvl w:val="0"/>
-          <w:numId w:val="47"/>
-        </w:numPr>
-        <w:rPr>
-          <w:lang w:eastAsia="es-ES"/>
-        </w:rPr>
-      </w:pPr>
-      <w:bookmarkStart w:id="1" w:name="_Toc153209409"/>
-      <w:r>
-        <w:rPr>
-          <w:lang w:eastAsia="es-ES"/>
-        </w:rPr>
-        <w:t>USO DE JQUERY</w:t>
-      </w:r>
-      <w:bookmarkEnd w:id="1"/>
-    </w:p>
-    <w:p>
-      <w:pPr>
-        <w:ind w:left="720"/>
-        <w:rPr>
-          <w:lang w:eastAsia="es-ES"/>
-        </w:rPr>
-      </w:pPr>
-      <w:r>
-        <w:rPr>
-          <w:lang w:eastAsia="es-ES"/>
-        </w:rPr>
-        <w:t xml:space="preserve">Para usar jQuery en nuestro proyecto lo primero que tenemos que hacer es dirigirnos a la </w:t>
+        <w:t xml:space="preserve">Para seguir la instalación usaremos la información de la </w:t>
       </w:r>
       <w:hyperlink r:id="rId13" w:history="1">
         <w:r>
@@ -4834,7 +5170,7 @@
             <w:rStyle w:val="Hipervnculo"/>
             <w:lang w:eastAsia="es-ES"/>
           </w:rPr>
-          <w:t>web oficial</w:t>
+          <w:t>web oficial de Angular</w:t>
         </w:r>
       </w:hyperlink>
       <w:r>
@@ -4846,7 +5182,29 @@
     </w:p>
     <w:p>
       <w:pPr>
-        <w:ind w:left="720"/>
+        <w:pStyle w:val="TituloTerciario"/>
+        <w:numPr>
+          <w:ilvl w:val="0"/>
+          <w:numId w:val="52"/>
+        </w:numPr>
+      </w:pPr>
+      <w:bookmarkStart w:id="3" w:name="_Toc153259553"/>
+      <w:r>
+        <w:t>Instalación de Node.JS</w:t>
+      </w:r>
+      <w:r>
+        <w:t xml:space="preserve"> y </w:t>
+      </w:r>
+      <w:proofErr w:type="spellStart"/>
+      <w:r>
+        <w:t>npm</w:t>
+      </w:r>
+      <w:bookmarkEnd w:id="3"/>
+      <w:proofErr w:type="spellEnd"/>
+    </w:p>
+    <w:p>
+      <w:pPr>
+        <w:ind w:left="1080"/>
         <w:rPr>
           <w:lang w:eastAsia="es-ES"/>
         </w:rPr>
@@ -4855,90 +5213,47 @@
         <w:rPr>
           <w:lang w:eastAsia="es-ES"/>
         </w:rPr>
-        <w:t xml:space="preserve">Y tenemos varias formas de </w:t>
+        <w:t xml:space="preserve">Para instalar Node.JS </w:t>
       </w:r>
       <w:r>
         <w:rPr>
           <w:lang w:eastAsia="es-ES"/>
         </w:rPr>
-        <w:t xml:space="preserve">añadir la librería, por ejemplo, podemos instalarla directamente a través de </w:t>
+        <w:t xml:space="preserve">debemos ir a la </w:t>
       </w:r>
-      <w:proofErr w:type="spellStart"/>
+      <w:hyperlink r:id="rId14" w:history="1">
+        <w:r>
+          <w:rPr>
+            <w:rStyle w:val="Hipervnculo"/>
+            <w:lang w:eastAsia="es-ES"/>
+          </w:rPr>
+          <w:t>web oficial del entorno</w:t>
+        </w:r>
+      </w:hyperlink>
       <w:r>
         <w:rPr>
           <w:lang w:eastAsia="es-ES"/>
         </w:rPr>
-        <w:t>npm</w:t>
+        <w:t xml:space="preserve"> y descargar el instalador de la última versión LTS:</w:t>
       </w:r>
-      <w:proofErr w:type="spellEnd"/>
+    </w:p>
+    <w:p>
+      <w:pPr>
+        <w:ind w:left="1080"/>
+        <w:jc w:val="center"/>
+        <w:rPr>
+          <w:lang w:eastAsia="es-ES"/>
+        </w:rPr>
+      </w:pPr>
       <w:r>
         <w:rPr>
           <w:lang w:eastAsia="es-ES"/>
         </w:rPr>
-        <w:t xml:space="preserve"> o </w:t>
-      </w:r>
-      <w:proofErr w:type="spellStart"/>
-      <w:r>
-        <w:rPr>
-          <w:lang w:eastAsia="es-ES"/>
-        </w:rPr>
-        <w:t>yarn</w:t>
-      </w:r>
-      <w:proofErr w:type="spellEnd"/>
-      <w:r>
-        <w:rPr>
-          <w:lang w:eastAsia="es-ES"/>
-        </w:rPr>
-        <w:t xml:space="preserve"> y se instalara en el directorio </w:t>
-      </w:r>
-      <w:proofErr w:type="spellStart"/>
-      <w:r>
-        <w:rPr>
-          <w:lang w:eastAsia="es-ES"/>
-        </w:rPr>
-        <w:t>node_modules</w:t>
-      </w:r>
-      <w:proofErr w:type="spellEnd"/>
-      <w:r>
-        <w:rPr>
-          <w:lang w:eastAsia="es-ES"/>
-        </w:rPr>
-        <w:t xml:space="preserve"> de nuestro proyecto.</w:t>
-      </w:r>
-    </w:p>
-    <w:p>
-      <w:pPr>
-        <w:ind w:left="720"/>
-        <w:rPr>
-          <w:lang w:eastAsia="es-ES"/>
-        </w:rPr>
-      </w:pPr>
-      <w:r>
-        <w:rPr>
-          <w:lang w:eastAsia="es-ES"/>
-        </w:rPr>
-        <w:t xml:space="preserve">En este caso la opción que vamos a elegir es la del CDN. </w:t>
-      </w:r>
-    </w:p>
-    <w:p>
-      <w:pPr>
-        <w:ind w:left="720"/>
-        <w:jc w:val="center"/>
-        <w:rPr>
-          <w:lang w:eastAsia="es-ES"/>
-        </w:rPr>
-      </w:pPr>
-      <w:r>
-        <w:rPr>
-          <w:noProof/>
-          <w:lang w:eastAsia="es-ES"/>
-        </w:rPr>
-        <w:lastRenderedPageBreak/>
         <w:drawing>
-          <wp:inline distT="0" distB="0" distL="0" distR="0" wp14:anchorId="0515C086" wp14:editId="1D657F0C">
-            <wp:extent cx="2708061" cy="3096883"/>
-            <wp:effectExtent l="0" t="0" r="0" b="8890"/>
-            <wp:docPr id="2113952264" name="Imagen 1" descr="Texto&#10;&#10;Descripción generada automáticamente con confianza media"/>
+          <wp:inline distT="0" distB="0" distL="0" distR="0" wp14:anchorId="42842440" wp14:editId="3594E000">
+            <wp:extent cx="2884993" cy="1613139"/>
+            <wp:effectExtent l="0" t="0" r="0" b="6350"/>
+            <wp:docPr id="527520500" name="Imagen 1" descr="Captura de pantalla de un celular&#10;&#10;Descripción generada automáticamente"/>
             <wp:cNvGraphicFramePr>
               <a:graphicFrameLocks xmlns:a="http://schemas.openxmlformats.org/drawingml/2006/main" noChangeAspect="1"/>
             </wp:cNvGraphicFramePr>
@@ -4946,11 +5261,11 @@
               <a:graphicData uri="http://schemas.openxmlformats.org/drawingml/2006/picture">
                 <pic:pic xmlns:pic="http://schemas.openxmlformats.org/drawingml/2006/picture">
                   <pic:nvPicPr>
-                    <pic:cNvPr id="2113952264" name="Imagen 1" descr="Texto&#10;&#10;Descripción generada automáticamente con confianza media"/>
+                    <pic:cNvPr id="527520500" name="Imagen 1" descr="Captura de pantalla de un celular&#10;&#10;Descripción generada automáticamente"/>
                     <pic:cNvPicPr/>
                   </pic:nvPicPr>
                   <pic:blipFill>
-                    <a:blip r:embed="rId14"/>
+                    <a:blip r:embed="rId15"/>
                     <a:stretch>
                       <a:fillRect/>
                     </a:stretch>
@@ -4958,7 +5273,7 @@
                   <pic:spPr>
                     <a:xfrm>
                       <a:off x="0" y="0"/>
-                      <a:ext cx="2714402" cy="3104134"/>
+                      <a:ext cx="2901633" cy="1622443"/>
                     </a:xfrm>
                     <a:prstGeom prst="rect">
                       <a:avLst/>
@@ -4973,42 +5288,93 @@
     </w:p>
     <w:p>
       <w:pPr>
-        <w:ind w:left="720"/>
+        <w:ind w:left="1080"/>
         <w:rPr>
-          <w:noProof/>
+          <w:lang w:eastAsia="es-ES"/>
         </w:rPr>
       </w:pPr>
       <w:r>
         <w:rPr>
           <w:lang w:eastAsia="es-ES"/>
         </w:rPr>
-        <w:t>Esta opción consiste en utilizar un servidor donde se aloja la librería de jQuery, en este caso tenemos diferentes opciones, pero vamos a utilizar la de Google:</w:t>
+        <w:lastRenderedPageBreak/>
+        <w:t xml:space="preserve">Una vez descargado el archivo de instalación, lo ejecutamos y realizamos los pasos típicos de instalación </w:t>
       </w:r>
       <w:r>
         <w:rPr>
-          <w:noProof/>
+          <w:lang w:eastAsia="es-ES"/>
         </w:rPr>
-        <w:t xml:space="preserve"> </w:t>
+        <w:t>de software según nuestras preferencias.</w:t>
       </w:r>
     </w:p>
     <w:p>
       <w:pPr>
-        <w:ind w:left="720"/>
+        <w:ind w:left="1080"/>
+        <w:rPr>
+          <w:lang w:eastAsia="es-ES"/>
+        </w:rPr>
+      </w:pPr>
+      <w:r>
+        <w:rPr>
+          <w:lang w:eastAsia="es-ES"/>
+        </w:rPr>
+        <w:t xml:space="preserve">Para comprobar que se ha instalado de forma correcta podemos ir a una consola de comandos y ejecutar el comando que nos permite ver la versión instalada de </w:t>
+      </w:r>
+      <w:proofErr w:type="spellStart"/>
+      <w:r>
+        <w:rPr>
+          <w:lang w:eastAsia="es-ES"/>
+        </w:rPr>
+        <w:t>Node</w:t>
+      </w:r>
+      <w:proofErr w:type="spellEnd"/>
+      <w:r>
+        <w:rPr>
+          <w:lang w:eastAsia="es-ES"/>
+        </w:rPr>
+        <w:t>:</w:t>
+      </w:r>
+    </w:p>
+    <w:p>
+      <w:pPr>
+        <w:ind w:left="1080"/>
         <w:jc w:val="center"/>
         <w:rPr>
           <w:lang w:eastAsia="es-ES"/>
         </w:rPr>
       </w:pPr>
+      <w:proofErr w:type="spellStart"/>
       <w:r>
         <w:rPr>
-          <w:noProof/>
+          <w:lang w:eastAsia="es-ES"/>
+        </w:rPr>
+        <w:t>node</w:t>
+      </w:r>
+      <w:proofErr w:type="spellEnd"/>
+      <w:r>
+        <w:rPr>
+          <w:lang w:eastAsia="es-ES"/>
+        </w:rPr>
+        <w:t xml:space="preserve"> -v</w:t>
+      </w:r>
+    </w:p>
+    <w:p>
+      <w:pPr>
+        <w:ind w:left="1080"/>
+        <w:jc w:val="center"/>
+        <w:rPr>
+          <w:lang w:eastAsia="es-ES"/>
+        </w:rPr>
+      </w:pPr>
+      <w:r>
+        <w:rPr>
           <w:lang w:eastAsia="es-ES"/>
         </w:rPr>
         <w:drawing>
-          <wp:inline distT="0" distB="0" distL="0" distR="0" wp14:anchorId="36B6C3C9" wp14:editId="48E03D50">
-            <wp:extent cx="3448899" cy="2234242"/>
+          <wp:inline distT="0" distB="0" distL="0" distR="0" wp14:anchorId="7F3D7C01" wp14:editId="74CB290C">
+            <wp:extent cx="1467055" cy="609685"/>
             <wp:effectExtent l="0" t="0" r="0" b="0"/>
-            <wp:docPr id="748446640" name="Imagen 1" descr="Interfaz de usuario gráfica, Texto, Aplicación, Correo electrónico&#10;&#10;Descripción generada automáticamente"/>
+            <wp:docPr id="1226312983" name="Imagen 1" descr="Imagen que contiene firmar, cerca, azul, calle&#10;&#10;Descripción generada automáticamente"/>
             <wp:cNvGraphicFramePr>
               <a:graphicFrameLocks xmlns:a="http://schemas.openxmlformats.org/drawingml/2006/main" noChangeAspect="1"/>
             </wp:cNvGraphicFramePr>
@@ -5016,11 +5382,11 @@
               <a:graphicData uri="http://schemas.openxmlformats.org/drawingml/2006/picture">
                 <pic:pic xmlns:pic="http://schemas.openxmlformats.org/drawingml/2006/picture">
                   <pic:nvPicPr>
-                    <pic:cNvPr id="748446640" name="Imagen 1" descr="Interfaz de usuario gráfica, Texto, Aplicación, Correo electrónico&#10;&#10;Descripción generada automáticamente"/>
+                    <pic:cNvPr id="1226312983" name="Imagen 1" descr="Imagen que contiene firmar, cerca, azul, calle&#10;&#10;Descripción generada automáticamente"/>
                     <pic:cNvPicPr/>
                   </pic:nvPicPr>
                   <pic:blipFill>
-                    <a:blip r:embed="rId15"/>
+                    <a:blip r:embed="rId16"/>
                     <a:stretch>
                       <a:fillRect/>
                     </a:stretch>
@@ -5028,7 +5394,7 @@
                   <pic:spPr>
                     <a:xfrm>
                       <a:off x="0" y="0"/>
-                      <a:ext cx="3459468" cy="2241089"/>
+                      <a:ext cx="1467055" cy="609685"/>
                     </a:xfrm>
                     <a:prstGeom prst="rect">
                       <a:avLst/>
@@ -5043,7 +5409,7 @@
     </w:p>
     <w:p>
       <w:pPr>
-        <w:ind w:left="720"/>
+        <w:ind w:left="1080"/>
         <w:rPr>
           <w:lang w:eastAsia="es-ES"/>
         </w:rPr>
@@ -5052,27 +5418,49 @@
         <w:rPr>
           <w:lang w:eastAsia="es-ES"/>
         </w:rPr>
-        <w:t>Lo que debemos hacer es añadir esta etiqueta &lt;script&gt; a nuestro documento HTML:</w:t>
+        <w:t>Al instalar Node.JS se ha instalado también el gestor de paquetes NPM, para comprobarlo podemos usar un comando similar para ver la versión instalada de NPM:</w:t>
       </w:r>
     </w:p>
     <w:p>
       <w:pPr>
-        <w:ind w:left="720"/>
+        <w:ind w:left="1080"/>
         <w:jc w:val="center"/>
         <w:rPr>
           <w:lang w:eastAsia="es-ES"/>
         </w:rPr>
       </w:pPr>
+      <w:proofErr w:type="spellStart"/>
       <w:r>
         <w:rPr>
-          <w:noProof/>
+          <w:lang w:eastAsia="es-ES"/>
+        </w:rPr>
+        <w:t>npm</w:t>
+      </w:r>
+      <w:proofErr w:type="spellEnd"/>
+      <w:r>
+        <w:rPr>
+          <w:lang w:eastAsia="es-ES"/>
+        </w:rPr>
+        <w:t xml:space="preserve"> -v</w:t>
+      </w:r>
+    </w:p>
+    <w:p>
+      <w:pPr>
+        <w:ind w:left="1080"/>
+        <w:jc w:val="center"/>
+        <w:rPr>
+          <w:lang w:eastAsia="es-ES"/>
+        </w:rPr>
+      </w:pPr>
+      <w:r>
+        <w:rPr>
           <w:lang w:eastAsia="es-ES"/>
         </w:rPr>
         <w:drawing>
-          <wp:inline distT="0" distB="0" distL="0" distR="0" wp14:anchorId="52A40AC4" wp14:editId="1F683E01">
-            <wp:extent cx="4477014" cy="1713627"/>
-            <wp:effectExtent l="0" t="0" r="0" b="1270"/>
-            <wp:docPr id="2072623338" name="Imagen 1" descr="Texto&#10;&#10;Descripción generada automáticamente"/>
+          <wp:inline distT="0" distB="0" distL="0" distR="0" wp14:anchorId="2CA5A3C9" wp14:editId="6989236B">
+            <wp:extent cx="1448002" cy="590632"/>
+            <wp:effectExtent l="0" t="0" r="0" b="0"/>
+            <wp:docPr id="376132622" name="Imagen 1" descr="Interfaz de usuario gráfica, Aplicación&#10;&#10;Descripción generada automáticamente"/>
             <wp:cNvGraphicFramePr>
               <a:graphicFrameLocks xmlns:a="http://schemas.openxmlformats.org/drawingml/2006/main" noChangeAspect="1"/>
             </wp:cNvGraphicFramePr>
@@ -5080,11 +5468,11 @@
               <a:graphicData uri="http://schemas.openxmlformats.org/drawingml/2006/picture">
                 <pic:pic xmlns:pic="http://schemas.openxmlformats.org/drawingml/2006/picture">
                   <pic:nvPicPr>
-                    <pic:cNvPr id="2072623338" name="Imagen 1" descr="Texto&#10;&#10;Descripción generada automáticamente"/>
+                    <pic:cNvPr id="376132622" name="Imagen 1" descr="Interfaz de usuario gráfica, Aplicación&#10;&#10;Descripción generada automáticamente"/>
                     <pic:cNvPicPr/>
                   </pic:nvPicPr>
                   <pic:blipFill>
-                    <a:blip r:embed="rId16"/>
+                    <a:blip r:embed="rId17"/>
                     <a:stretch>
                       <a:fillRect/>
                     </a:stretch>
@@ -5092,7 +5480,7 @@
                   <pic:spPr>
                     <a:xfrm>
                       <a:off x="0" y="0"/>
-                      <a:ext cx="4482118" cy="1715580"/>
+                      <a:ext cx="1448002" cy="590632"/>
                     </a:xfrm>
                     <a:prstGeom prst="rect">
                       <a:avLst/>
@@ -5107,2133 +5495,37 @@
     </w:p>
     <w:p>
       <w:pPr>
-        <w:pStyle w:val="Ttulo2"/>
+        <w:pStyle w:val="TituloTerciario"/>
         <w:numPr>
           <w:ilvl w:val="0"/>
-          <w:numId w:val="47"/>
+          <w:numId w:val="52"/>
         </w:numPr>
-        <w:rPr>
-          <w:lang w:eastAsia="es-ES"/>
-        </w:rPr>
-      </w:pPr>
-      <w:bookmarkStart w:id="2" w:name="_Toc153209410"/>
+      </w:pPr>
+      <w:bookmarkStart w:id="4" w:name="_Toc153259554"/>
       <w:r>
-        <w:rPr>
-          <w:lang w:eastAsia="es-ES"/>
-        </w:rPr>
-        <w:lastRenderedPageBreak/>
-        <w:t xml:space="preserve">METODO </w:t>
-      </w:r>
-      <w:proofErr w:type="spellStart"/>
-      <w:proofErr w:type="gramStart"/>
-      <w:r>
-        <w:rPr>
-          <w:lang w:eastAsia="es-ES"/>
-        </w:rPr>
-        <w:t>ready</w:t>
-      </w:r>
-      <w:proofErr w:type="spellEnd"/>
-      <w:r>
-        <w:rPr>
-          <w:lang w:eastAsia="es-ES"/>
-        </w:rPr>
-        <w:t>(</w:t>
-      </w:r>
-      <w:proofErr w:type="gramEnd"/>
-      <w:r>
-        <w:rPr>
-          <w:lang w:eastAsia="es-ES"/>
-        </w:rPr>
-        <w:t>)</w:t>
-      </w:r>
-      <w:bookmarkEnd w:id="2"/>
-    </w:p>
-    <w:p>
-      <w:pPr>
-        <w:ind w:left="720"/>
-        <w:rPr>
-          <w:lang w:eastAsia="es-ES"/>
-        </w:rPr>
-      </w:pPr>
-      <w:r>
-        <w:rPr>
-          <w:lang w:eastAsia="es-ES"/>
-        </w:rPr>
-        <w:t xml:space="preserve">El método </w:t>
-      </w:r>
-      <w:proofErr w:type="spellStart"/>
-      <w:proofErr w:type="gramStart"/>
-      <w:r>
-        <w:rPr>
-          <w:lang w:eastAsia="es-ES"/>
-        </w:rPr>
-        <w:t>ready</w:t>
-      </w:r>
-      <w:proofErr w:type="spellEnd"/>
-      <w:r>
-        <w:rPr>
-          <w:lang w:eastAsia="es-ES"/>
-        </w:rPr>
-        <w:t>(</w:t>
-      </w:r>
-      <w:proofErr w:type="gramEnd"/>
-      <w:r>
-        <w:rPr>
-          <w:lang w:eastAsia="es-ES"/>
-        </w:rPr>
-        <w:t xml:space="preserve">) se activa cuando el documento carga la página. A diferencia del método </w:t>
-      </w:r>
-      <w:proofErr w:type="spellStart"/>
-      <w:r>
-        <w:rPr>
-          <w:lang w:eastAsia="es-ES"/>
-        </w:rPr>
-        <w:t>onload</w:t>
-      </w:r>
-      <w:proofErr w:type="spellEnd"/>
-      <w:r>
-        <w:rPr>
-          <w:lang w:eastAsia="es-ES"/>
-        </w:rPr>
-        <w:t xml:space="preserve">, </w:t>
-      </w:r>
-      <w:proofErr w:type="spellStart"/>
-      <w:r>
-        <w:rPr>
-          <w:lang w:eastAsia="es-ES"/>
-        </w:rPr>
-        <w:t>ready</w:t>
-      </w:r>
-      <w:proofErr w:type="spellEnd"/>
-      <w:r>
-        <w:rPr>
-          <w:lang w:eastAsia="es-ES"/>
-        </w:rPr>
-        <w:t xml:space="preserve"> no espera a que se carguen todas las imágenes, hojas de estilado y demás contenidos externos estén cargados para saltar, sólo espera al contenido HTML de la página que hay antes del script.</w:t>
-      </w:r>
-    </w:p>
-    <w:p>
-      <w:pPr>
-        <w:ind w:left="720"/>
-        <w:rPr>
-          <w:lang w:eastAsia="es-ES"/>
-        </w:rPr>
-      </w:pPr>
-      <w:r>
-        <w:rPr>
-          <w:lang w:eastAsia="es-ES"/>
-        </w:rPr>
-        <w:t>Partiendo de este documento HTML:</w:t>
-      </w:r>
-    </w:p>
-    <w:p>
-      <w:pPr>
-        <w:ind w:left="720"/>
-        <w:jc w:val="center"/>
-        <w:rPr>
-          <w:lang w:eastAsia="es-ES"/>
-        </w:rPr>
-      </w:pPr>
-      <w:r>
-        <w:rPr>
-          <w:noProof/>
-          <w:lang w:eastAsia="es-ES"/>
-        </w:rPr>
-        <w:drawing>
-          <wp:inline distT="0" distB="0" distL="0" distR="0" wp14:anchorId="29DBFF2F" wp14:editId="2CCF561C">
-            <wp:extent cx="1823415" cy="1423358"/>
-            <wp:effectExtent l="0" t="0" r="5715" b="5715"/>
-            <wp:docPr id="355524199" name="Imagen 1" descr="Texto&#10;&#10;Descripción generada automáticamente"/>
-            <wp:cNvGraphicFramePr>
-              <a:graphicFrameLocks xmlns:a="http://schemas.openxmlformats.org/drawingml/2006/main" noChangeAspect="1"/>
-            </wp:cNvGraphicFramePr>
-            <a:graphic xmlns:a="http://schemas.openxmlformats.org/drawingml/2006/main">
-              <a:graphicData uri="http://schemas.openxmlformats.org/drawingml/2006/picture">
-                <pic:pic xmlns:pic="http://schemas.openxmlformats.org/drawingml/2006/picture">
-                  <pic:nvPicPr>
-                    <pic:cNvPr id="355524199" name="Imagen 1" descr="Texto&#10;&#10;Descripción generada automáticamente"/>
-                    <pic:cNvPicPr/>
-                  </pic:nvPicPr>
-                  <pic:blipFill>
-                    <a:blip r:embed="rId17"/>
-                    <a:stretch>
-                      <a:fillRect/>
-                    </a:stretch>
-                  </pic:blipFill>
-                  <pic:spPr>
-                    <a:xfrm>
-                      <a:off x="0" y="0"/>
-                      <a:ext cx="1840467" cy="1436669"/>
-                    </a:xfrm>
-                    <a:prstGeom prst="rect">
-                      <a:avLst/>
-                    </a:prstGeom>
-                  </pic:spPr>
-                </pic:pic>
-              </a:graphicData>
-            </a:graphic>
-          </wp:inline>
-        </w:drawing>
-      </w:r>
-      <w:r>
-        <w:rPr>
-          <w:noProof/>
-          <w:lang w:eastAsia="es-ES"/>
-        </w:rPr>
-        <w:drawing>
-          <wp:inline distT="0" distB="0" distL="0" distR="0" wp14:anchorId="4551A772" wp14:editId="29A1A20E">
-            <wp:extent cx="2131702" cy="1414733"/>
-            <wp:effectExtent l="0" t="0" r="1905" b="0"/>
-            <wp:docPr id="604737609" name="Imagen 1" descr="Interfaz de usuario gráfica, Texto, Aplicación, Chat o mensaje de texto&#10;&#10;Descripción generada automáticamente"/>
-            <wp:cNvGraphicFramePr>
-              <a:graphicFrameLocks xmlns:a="http://schemas.openxmlformats.org/drawingml/2006/main" noChangeAspect="1"/>
-            </wp:cNvGraphicFramePr>
-            <a:graphic xmlns:a="http://schemas.openxmlformats.org/drawingml/2006/main">
-              <a:graphicData uri="http://schemas.openxmlformats.org/drawingml/2006/picture">
-                <pic:pic xmlns:pic="http://schemas.openxmlformats.org/drawingml/2006/picture">
-                  <pic:nvPicPr>
-                    <pic:cNvPr id="604737609" name="Imagen 1" descr="Interfaz de usuario gráfica, Texto, Aplicación, Chat o mensaje de texto&#10;&#10;Descripción generada automáticamente"/>
-                    <pic:cNvPicPr/>
-                  </pic:nvPicPr>
-                  <pic:blipFill>
-                    <a:blip r:embed="rId18"/>
-                    <a:stretch>
-                      <a:fillRect/>
-                    </a:stretch>
-                  </pic:blipFill>
-                  <pic:spPr>
-                    <a:xfrm>
-                      <a:off x="0" y="0"/>
-                      <a:ext cx="2137361" cy="1418489"/>
-                    </a:xfrm>
-                    <a:prstGeom prst="rect">
-                      <a:avLst/>
-                    </a:prstGeom>
-                  </pic:spPr>
-                </pic:pic>
-              </a:graphicData>
-            </a:graphic>
-          </wp:inline>
-        </w:drawing>
-      </w:r>
-    </w:p>
-    <w:p>
-      <w:pPr>
-        <w:ind w:left="720"/>
-        <w:rPr>
-          <w:lang w:eastAsia="es-ES"/>
-        </w:rPr>
-      </w:pPr>
-      <w:r>
-        <w:rPr>
-          <w:lang w:eastAsia="es-ES"/>
-        </w:rPr>
-        <w:t xml:space="preserve">Vamos a añadir la información necesaria para ejecutar nuestra primera función haciendo uso de </w:t>
-      </w:r>
-      <w:proofErr w:type="spellStart"/>
-      <w:proofErr w:type="gramStart"/>
-      <w:r>
-        <w:rPr>
-          <w:lang w:eastAsia="es-ES"/>
-        </w:rPr>
-        <w:t>ready</w:t>
-      </w:r>
-      <w:proofErr w:type="spellEnd"/>
-      <w:r>
-        <w:rPr>
-          <w:lang w:eastAsia="es-ES"/>
-        </w:rPr>
-        <w:t>(</w:t>
-      </w:r>
-      <w:proofErr w:type="gramEnd"/>
-      <w:r>
-        <w:rPr>
-          <w:lang w:eastAsia="es-ES"/>
-        </w:rPr>
-        <w:t>):</w:t>
-      </w:r>
-    </w:p>
-    <w:p>
-      <w:pPr>
-        <w:ind w:left="720"/>
-        <w:jc w:val="center"/>
-        <w:rPr>
-          <w:lang w:eastAsia="es-ES"/>
-        </w:rPr>
-      </w:pPr>
-      <w:r>
-        <w:rPr>
-          <w:noProof/>
-          <w:lang w:eastAsia="es-ES"/>
-        </w:rPr>
-        <w:drawing>
-          <wp:inline distT="0" distB="0" distL="0" distR="0" wp14:anchorId="048C79EE" wp14:editId="4C70E8FB">
-            <wp:extent cx="4197140" cy="967371"/>
-            <wp:effectExtent l="0" t="0" r="0" b="4445"/>
-            <wp:docPr id="1379174833" name="Imagen 2"/>
-            <wp:cNvGraphicFramePr>
-              <a:graphicFrameLocks xmlns:a="http://schemas.openxmlformats.org/drawingml/2006/main" noChangeAspect="1"/>
-            </wp:cNvGraphicFramePr>
-            <a:graphic xmlns:a="http://schemas.openxmlformats.org/drawingml/2006/main">
-              <a:graphicData uri="http://schemas.openxmlformats.org/drawingml/2006/picture">
-                <pic:pic xmlns:pic="http://schemas.openxmlformats.org/drawingml/2006/picture">
-                  <pic:nvPicPr>
-                    <pic:cNvPr id="1379174833" name="Imagen 2"/>
-                    <pic:cNvPicPr>
-                      <a:picLocks noChangeAspect="1" noChangeArrowheads="1"/>
-                    </pic:cNvPicPr>
-                  </pic:nvPicPr>
-                  <pic:blipFill>
-                    <a:blip r:embed="rId19">
-                      <a:extLst>
-                        <a:ext uri="{28A0092B-C50C-407E-A947-70E740481C1C}">
-                          <a14:useLocalDpi xmlns:a14="http://schemas.microsoft.com/office/drawing/2010/main" val="0"/>
-                        </a:ext>
-                      </a:extLst>
-                    </a:blip>
-                    <a:stretch>
-                      <a:fillRect/>
-                    </a:stretch>
-                  </pic:blipFill>
-                  <pic:spPr bwMode="auto">
-                    <a:xfrm>
-                      <a:off x="0" y="0"/>
-                      <a:ext cx="4197140" cy="967371"/>
-                    </a:xfrm>
-                    <a:prstGeom prst="rect">
-                      <a:avLst/>
-                    </a:prstGeom>
-                    <a:noFill/>
-                  </pic:spPr>
-                </pic:pic>
-              </a:graphicData>
-            </a:graphic>
-          </wp:inline>
-        </w:drawing>
-      </w:r>
-    </w:p>
-    <w:p>
-      <w:pPr>
-        <w:ind w:left="720"/>
-        <w:rPr>
-          <w:lang w:eastAsia="es-ES"/>
-        </w:rPr>
-      </w:pPr>
-      <w:r>
-        <w:rPr>
-          <w:lang w:eastAsia="es-ES"/>
-        </w:rPr>
-        <w:t xml:space="preserve">Este código va a afectar al documento asignándole el método </w:t>
-      </w:r>
-      <w:proofErr w:type="spellStart"/>
-      <w:r>
-        <w:rPr>
-          <w:lang w:eastAsia="es-ES"/>
-        </w:rPr>
-        <w:t>ready</w:t>
-      </w:r>
-      <w:proofErr w:type="spellEnd"/>
-      <w:r>
-        <w:rPr>
-          <w:lang w:eastAsia="es-ES"/>
-        </w:rPr>
-        <w:t xml:space="preserve"> que tiene asignada una función que:</w:t>
-      </w:r>
-    </w:p>
-    <w:p>
-      <w:pPr>
-        <w:pStyle w:val="Prrafodelista"/>
-        <w:numPr>
-          <w:ilvl w:val="0"/>
-          <w:numId w:val="48"/>
-        </w:numPr>
-        <w:rPr>
-          <w:lang w:eastAsia="es-ES"/>
-        </w:rPr>
-      </w:pPr>
-      <w:r>
-        <w:rPr>
-          <w:lang w:eastAsia="es-ES"/>
-        </w:rPr>
-        <w:t>Asignará la clase ‘</w:t>
-      </w:r>
-      <w:proofErr w:type="spellStart"/>
-      <w:r>
-        <w:rPr>
-          <w:lang w:eastAsia="es-ES"/>
-        </w:rPr>
-        <w:t>miClaseCSS</w:t>
-      </w:r>
-      <w:proofErr w:type="spellEnd"/>
-      <w:r>
-        <w:rPr>
-          <w:lang w:eastAsia="es-ES"/>
-        </w:rPr>
-        <w:t>’ a</w:t>
-      </w:r>
-      <w:r>
-        <w:rPr>
-          <w:lang w:eastAsia="es-ES"/>
-        </w:rPr>
-        <w:t xml:space="preserve">l elemento que tenga el id </w:t>
-      </w:r>
-      <w:r>
-        <w:rPr>
-          <w:lang w:eastAsia="es-ES"/>
-        </w:rPr>
-        <w:t>‘</w:t>
-      </w:r>
-      <w:proofErr w:type="spellStart"/>
-      <w:r>
-        <w:rPr>
-          <w:lang w:eastAsia="es-ES"/>
-        </w:rPr>
-        <w:t>miCapa</w:t>
-      </w:r>
-      <w:proofErr w:type="spellEnd"/>
-      <w:r>
-        <w:rPr>
-          <w:lang w:eastAsia="es-ES"/>
-        </w:rPr>
-        <w:t>’.</w:t>
-      </w:r>
-    </w:p>
-    <w:p>
-      <w:pPr>
-        <w:pStyle w:val="Prrafodelista"/>
-        <w:numPr>
-          <w:ilvl w:val="0"/>
-          <w:numId w:val="48"/>
-        </w:numPr>
-        <w:rPr>
-          <w:lang w:eastAsia="es-ES"/>
-        </w:rPr>
-      </w:pPr>
-      <w:r>
-        <w:rPr>
-          <w:lang w:eastAsia="es-ES"/>
-        </w:rPr>
-        <w:t xml:space="preserve">Asignará un color azul a los elementos que tengan la </w:t>
-      </w:r>
-      <w:r>
-        <w:rPr>
-          <w:lang w:eastAsia="es-ES"/>
-        </w:rPr>
-        <w:t>clase ‘especial’.</w:t>
-      </w:r>
-    </w:p>
-    <w:p>
-      <w:pPr>
-        <w:ind w:left="708"/>
-        <w:rPr>
-          <w:lang w:eastAsia="es-ES"/>
-        </w:rPr>
-      </w:pPr>
-      <w:r>
-        <w:rPr>
-          <w:lang w:eastAsia="es-ES"/>
-        </w:rPr>
-        <w:t xml:space="preserve">Es decir, la forma de crear una regla jQuery es escribir el símbolo del dólar ($) seguido de la regla CSS que afecte a los elementos que queremos y, a continuación, la función o método a realizar. </w:t>
-      </w:r>
-    </w:p>
-    <w:p>
-      <w:pPr>
-        <w:ind w:left="708"/>
-        <w:rPr>
-          <w:lang w:eastAsia="es-ES"/>
-        </w:rPr>
-      </w:pPr>
-      <w:r>
-        <w:rPr>
-          <w:lang w:eastAsia="es-ES"/>
-        </w:rPr>
-        <w:t>El resultado es el siguiente:</w:t>
-      </w:r>
-    </w:p>
-    <w:p>
-      <w:pPr>
-        <w:ind w:left="708"/>
-        <w:jc w:val="center"/>
-        <w:rPr>
-          <w:lang w:eastAsia="es-ES"/>
-        </w:rPr>
-      </w:pPr>
-      <w:r>
-        <w:rPr>
-          <w:noProof/>
-          <w:lang w:eastAsia="es-ES"/>
-        </w:rPr>
-        <w:drawing>
-          <wp:inline distT="0" distB="0" distL="0" distR="0" wp14:anchorId="79D90CCF" wp14:editId="21169A27">
-            <wp:extent cx="1291302" cy="1173193"/>
-            <wp:effectExtent l="0" t="0" r="4445" b="8255"/>
-            <wp:docPr id="787986853" name="Imagen 1" descr="Interfaz de usuario gráfica, Texto, Aplicación&#10;&#10;Descripción generada automáticamente"/>
-            <wp:cNvGraphicFramePr>
-              <a:graphicFrameLocks xmlns:a="http://schemas.openxmlformats.org/drawingml/2006/main" noChangeAspect="1"/>
-            </wp:cNvGraphicFramePr>
-            <a:graphic xmlns:a="http://schemas.openxmlformats.org/drawingml/2006/main">
-              <a:graphicData uri="http://schemas.openxmlformats.org/drawingml/2006/picture">
-                <pic:pic xmlns:pic="http://schemas.openxmlformats.org/drawingml/2006/picture">
-                  <pic:nvPicPr>
-                    <pic:cNvPr id="787986853" name="Imagen 1" descr="Interfaz de usuario gráfica, Texto, Aplicación&#10;&#10;Descripción generada automáticamente"/>
-                    <pic:cNvPicPr/>
-                  </pic:nvPicPr>
-                  <pic:blipFill>
-                    <a:blip r:embed="rId20"/>
-                    <a:stretch>
-                      <a:fillRect/>
-                    </a:stretch>
-                  </pic:blipFill>
-                  <pic:spPr>
-                    <a:xfrm>
-                      <a:off x="0" y="0"/>
-                      <a:ext cx="1315712" cy="1195370"/>
-                    </a:xfrm>
-                    <a:prstGeom prst="rect">
-                      <a:avLst/>
-                    </a:prstGeom>
-                  </pic:spPr>
-                </pic:pic>
-              </a:graphicData>
-            </a:graphic>
-          </wp:inline>
-        </w:drawing>
-      </w:r>
-    </w:p>
-    <w:p>
-      <w:pPr>
-        <w:ind w:left="708"/>
-        <w:jc w:val="center"/>
-        <w:rPr>
-          <w:lang w:eastAsia="es-ES"/>
-        </w:rPr>
-      </w:pPr>
-      <w:r>
-        <w:rPr>
-          <w:noProof/>
-          <w:lang w:eastAsia="es-ES"/>
-        </w:rPr>
-        <w:lastRenderedPageBreak/>
-        <w:drawing>
-          <wp:inline distT="0" distB="0" distL="0" distR="0" wp14:anchorId="6787025E" wp14:editId="216D5F74">
-            <wp:extent cx="4236307" cy="1906438"/>
-            <wp:effectExtent l="0" t="0" r="0" b="0"/>
-            <wp:docPr id="1751447637" name="Imagen 1" descr="Captura de pantalla de computadora&#10;&#10;Descripción generada automáticamente"/>
-            <wp:cNvGraphicFramePr>
-              <a:graphicFrameLocks xmlns:a="http://schemas.openxmlformats.org/drawingml/2006/main" noChangeAspect="1"/>
-            </wp:cNvGraphicFramePr>
-            <a:graphic xmlns:a="http://schemas.openxmlformats.org/drawingml/2006/main">
-              <a:graphicData uri="http://schemas.openxmlformats.org/drawingml/2006/picture">
-                <pic:pic xmlns:pic="http://schemas.openxmlformats.org/drawingml/2006/picture">
-                  <pic:nvPicPr>
-                    <pic:cNvPr id="1751447637" name="Imagen 1" descr="Captura de pantalla de computadora&#10;&#10;Descripción generada automáticamente"/>
-                    <pic:cNvPicPr/>
-                  </pic:nvPicPr>
-                  <pic:blipFill>
-                    <a:blip r:embed="rId21"/>
-                    <a:stretch>
-                      <a:fillRect/>
-                    </a:stretch>
-                  </pic:blipFill>
-                  <pic:spPr>
-                    <a:xfrm>
-                      <a:off x="0" y="0"/>
-                      <a:ext cx="4245261" cy="1910467"/>
-                    </a:xfrm>
-                    <a:prstGeom prst="rect">
-                      <a:avLst/>
-                    </a:prstGeom>
-                  </pic:spPr>
-                </pic:pic>
-              </a:graphicData>
-            </a:graphic>
-          </wp:inline>
-        </w:drawing>
-      </w:r>
-    </w:p>
-    <w:p>
-      <w:pPr>
-        <w:pStyle w:val="Ttulo2"/>
-        <w:numPr>
-          <w:ilvl w:val="0"/>
-          <w:numId w:val="47"/>
-        </w:numPr>
-        <w:rPr>
-          <w:lang w:eastAsia="es-ES"/>
-        </w:rPr>
-      </w:pPr>
-      <w:bookmarkStart w:id="3" w:name="_Toc153209411"/>
-      <w:r>
-        <w:rPr>
-          <w:lang w:eastAsia="es-ES"/>
-        </w:rPr>
-        <w:t xml:space="preserve">MÉTODO </w:t>
-      </w:r>
-      <w:proofErr w:type="spellStart"/>
-      <w:proofErr w:type="gramStart"/>
-      <w:r>
-        <w:rPr>
-          <w:lang w:eastAsia="es-ES"/>
-        </w:rPr>
-        <w:t>on</w:t>
-      </w:r>
-      <w:proofErr w:type="spellEnd"/>
-      <w:r>
-        <w:rPr>
-          <w:lang w:eastAsia="es-ES"/>
-        </w:rPr>
-        <w:t>(</w:t>
-      </w:r>
-      <w:proofErr w:type="gramEnd"/>
-      <w:r>
-        <w:rPr>
-          <w:lang w:eastAsia="es-ES"/>
-        </w:rPr>
-        <w:t>)</w:t>
-      </w:r>
-      <w:bookmarkEnd w:id="3"/>
-    </w:p>
-    <w:p>
-      <w:pPr>
-        <w:ind w:left="720"/>
-        <w:rPr>
-          <w:lang w:eastAsia="es-ES"/>
-        </w:rPr>
-      </w:pPr>
-      <w:r>
-        <w:rPr>
-          <w:lang w:eastAsia="es-ES"/>
-        </w:rPr>
-        <w:t xml:space="preserve">El método </w:t>
-      </w:r>
-      <w:proofErr w:type="spellStart"/>
-      <w:proofErr w:type="gramStart"/>
-      <w:r>
-        <w:rPr>
-          <w:lang w:eastAsia="es-ES"/>
-        </w:rPr>
-        <w:t>on</w:t>
-      </w:r>
-      <w:proofErr w:type="spellEnd"/>
-      <w:r>
-        <w:rPr>
-          <w:lang w:eastAsia="es-ES"/>
-        </w:rPr>
-        <w:t>(</w:t>
-      </w:r>
-      <w:proofErr w:type="gramEnd"/>
-      <w:r>
-        <w:rPr>
-          <w:lang w:eastAsia="es-ES"/>
-        </w:rPr>
-        <w:t>) lo podemos ejecutar sobre aquellos elementos en los que queremos configurar eventos.</w:t>
-      </w:r>
-    </w:p>
-    <w:p>
-      <w:pPr>
-        <w:ind w:left="720"/>
-        <w:rPr>
-          <w:lang w:eastAsia="es-ES"/>
-        </w:rPr>
-      </w:pPr>
-      <w:r>
-        <w:rPr>
-          <w:lang w:eastAsia="es-ES"/>
-        </w:rPr>
-        <w:t>Tenemos diferentes tipos de evento (</w:t>
-      </w:r>
-      <w:proofErr w:type="spellStart"/>
-      <w:proofErr w:type="gramStart"/>
-      <w:r>
-        <w:rPr>
-          <w:lang w:eastAsia="es-ES"/>
-        </w:rPr>
-        <w:t>click</w:t>
-      </w:r>
-      <w:proofErr w:type="spellEnd"/>
-      <w:proofErr w:type="gramEnd"/>
-      <w:r>
-        <w:rPr>
-          <w:lang w:eastAsia="es-ES"/>
-        </w:rPr>
-        <w:t xml:space="preserve">, </w:t>
-      </w:r>
-      <w:proofErr w:type="spellStart"/>
-      <w:r>
-        <w:rPr>
-          <w:lang w:eastAsia="es-ES"/>
-        </w:rPr>
-        <w:t>dblclick</w:t>
-      </w:r>
-      <w:proofErr w:type="spellEnd"/>
-      <w:r>
-        <w:rPr>
-          <w:lang w:eastAsia="es-ES"/>
-        </w:rPr>
-        <w:t xml:space="preserve">, </w:t>
-      </w:r>
-      <w:proofErr w:type="spellStart"/>
-      <w:r>
-        <w:rPr>
-          <w:lang w:eastAsia="es-ES"/>
-        </w:rPr>
-        <w:t>mouseenter</w:t>
-      </w:r>
-      <w:proofErr w:type="spellEnd"/>
-      <w:r>
-        <w:rPr>
-          <w:lang w:eastAsia="es-ES"/>
-        </w:rPr>
-        <w:t xml:space="preserve">, </w:t>
-      </w:r>
-      <w:proofErr w:type="spellStart"/>
-      <w:r>
-        <w:rPr>
-          <w:lang w:eastAsia="es-ES"/>
-        </w:rPr>
-        <w:t>keydown</w:t>
-      </w:r>
-      <w:proofErr w:type="spellEnd"/>
-      <w:r>
-        <w:rPr>
-          <w:lang w:eastAsia="es-ES"/>
-        </w:rPr>
-        <w:t>…).</w:t>
-      </w:r>
-    </w:p>
-    <w:p>
-      <w:pPr>
-        <w:ind w:left="720"/>
-        <w:rPr>
-          <w:lang w:eastAsia="es-ES"/>
-        </w:rPr>
-      </w:pPr>
-      <w:r>
-        <w:rPr>
-          <w:lang w:eastAsia="es-ES"/>
-        </w:rPr>
-        <w:t xml:space="preserve">Vamos a añadir una función </w:t>
-      </w:r>
-      <w:proofErr w:type="spellStart"/>
-      <w:proofErr w:type="gramStart"/>
-      <w:r>
-        <w:rPr>
-          <w:lang w:eastAsia="es-ES"/>
-        </w:rPr>
-        <w:t>on</w:t>
-      </w:r>
-      <w:proofErr w:type="spellEnd"/>
-      <w:r>
-        <w:rPr>
-          <w:lang w:eastAsia="es-ES"/>
-        </w:rPr>
-        <w:t>(</w:t>
-      </w:r>
-      <w:proofErr w:type="gramEnd"/>
-      <w:r>
-        <w:rPr>
-          <w:lang w:eastAsia="es-ES"/>
-        </w:rPr>
-        <w:t xml:space="preserve">) para cuando se dispare un evento de </w:t>
-      </w:r>
-      <w:proofErr w:type="spellStart"/>
-      <w:r>
-        <w:rPr>
-          <w:lang w:eastAsia="es-ES"/>
-        </w:rPr>
-        <w:t>click</w:t>
-      </w:r>
-      <w:proofErr w:type="spellEnd"/>
-      <w:r>
-        <w:rPr>
-          <w:lang w:eastAsia="es-ES"/>
-        </w:rPr>
-        <w:t xml:space="preserve"> sobre el elemento con id ‘</w:t>
-      </w:r>
-      <w:proofErr w:type="spellStart"/>
-      <w:r>
-        <w:rPr>
-          <w:lang w:eastAsia="es-ES"/>
-        </w:rPr>
-        <w:t>miCapa</w:t>
-      </w:r>
-      <w:proofErr w:type="spellEnd"/>
-      <w:r>
-        <w:rPr>
-          <w:lang w:eastAsia="es-ES"/>
-        </w:rPr>
-        <w:t>’:</w:t>
-      </w:r>
-    </w:p>
-    <w:p>
-      <w:pPr>
-        <w:ind w:left="720"/>
-        <w:jc w:val="center"/>
-        <w:rPr>
-          <w:lang w:eastAsia="es-ES"/>
-        </w:rPr>
-      </w:pPr>
-      <w:r>
-        <w:rPr>
-          <w:noProof/>
-          <w:lang w:eastAsia="es-ES"/>
-        </w:rPr>
-        <w:drawing>
-          <wp:inline distT="0" distB="0" distL="0" distR="0" wp14:anchorId="5ABB0938" wp14:editId="20600B12">
-            <wp:extent cx="3151568" cy="2475781"/>
-            <wp:effectExtent l="0" t="0" r="0" b="1270"/>
-            <wp:docPr id="1653931985" name="Imagen 1" descr="Texto&#10;&#10;Descripción generada automáticamente"/>
-            <wp:cNvGraphicFramePr>
-              <a:graphicFrameLocks xmlns:a="http://schemas.openxmlformats.org/drawingml/2006/main" noChangeAspect="1"/>
-            </wp:cNvGraphicFramePr>
-            <a:graphic xmlns:a="http://schemas.openxmlformats.org/drawingml/2006/main">
-              <a:graphicData uri="http://schemas.openxmlformats.org/drawingml/2006/picture">
-                <pic:pic xmlns:pic="http://schemas.openxmlformats.org/drawingml/2006/picture">
-                  <pic:nvPicPr>
-                    <pic:cNvPr id="1653931985" name="Imagen 1" descr="Texto&#10;&#10;Descripción generada automáticamente"/>
-                    <pic:cNvPicPr/>
-                  </pic:nvPicPr>
-                  <pic:blipFill>
-                    <a:blip r:embed="rId22"/>
-                    <a:stretch>
-                      <a:fillRect/>
-                    </a:stretch>
-                  </pic:blipFill>
-                  <pic:spPr>
-                    <a:xfrm>
-                      <a:off x="0" y="0"/>
-                      <a:ext cx="3163922" cy="2485486"/>
-                    </a:xfrm>
-                    <a:prstGeom prst="rect">
-                      <a:avLst/>
-                    </a:prstGeom>
-                  </pic:spPr>
-                </pic:pic>
-              </a:graphicData>
-            </a:graphic>
-          </wp:inline>
-        </w:drawing>
-      </w:r>
-    </w:p>
-    <w:p>
-      <w:pPr>
-        <w:ind w:left="720"/>
-        <w:rPr>
-          <w:lang w:eastAsia="es-ES"/>
-        </w:rPr>
-      </w:pPr>
-      <w:r>
-        <w:rPr>
-          <w:lang w:eastAsia="es-ES"/>
-        </w:rPr>
-        <w:t xml:space="preserve">Como podemos ver el método </w:t>
-      </w:r>
-      <w:proofErr w:type="spellStart"/>
-      <w:proofErr w:type="gramStart"/>
-      <w:r>
-        <w:rPr>
-          <w:lang w:eastAsia="es-ES"/>
-        </w:rPr>
-        <w:t>css</w:t>
-      </w:r>
-      <w:proofErr w:type="spellEnd"/>
-      <w:r>
-        <w:rPr>
-          <w:lang w:eastAsia="es-ES"/>
-        </w:rPr>
-        <w:t>(</w:t>
-      </w:r>
-      <w:proofErr w:type="gramEnd"/>
-      <w:r>
-        <w:rPr>
-          <w:lang w:eastAsia="es-ES"/>
-        </w:rPr>
-        <w:t>) permite el uso de varias propiedades CSS al mismo tiempo siempre y cuando vayan encerradas entre llaves.</w:t>
-      </w:r>
-    </w:p>
-    <w:p>
-      <w:pPr>
-        <w:ind w:left="720"/>
-        <w:rPr>
-          <w:lang w:eastAsia="es-ES"/>
-        </w:rPr>
-      </w:pPr>
-      <w:r>
-        <w:rPr>
-          <w:lang w:eastAsia="es-ES"/>
-        </w:rPr>
-        <w:t>Ahora si hacemos clic sobre este elemento, el color de la fuente pasará a azul y el tamaño de letra aumentará a 2em:</w:t>
-      </w:r>
-    </w:p>
-    <w:p>
-      <w:pPr>
-        <w:ind w:left="720"/>
-        <w:jc w:val="center"/>
-        <w:rPr>
-          <w:lang w:eastAsia="es-ES"/>
-        </w:rPr>
-      </w:pPr>
-      <w:r>
-        <w:rPr>
-          <w:noProof/>
-          <w:lang w:eastAsia="es-ES"/>
-        </w:rPr>
-        <w:drawing>
-          <wp:inline distT="0" distB="0" distL="0" distR="0" wp14:anchorId="1EE19F65" wp14:editId="6415E006">
-            <wp:extent cx="1551136" cy="1133251"/>
-            <wp:effectExtent l="0" t="0" r="0" b="0"/>
-            <wp:docPr id="1766011223" name="Imagen 1" descr="Interfaz de usuario gráfica, Texto, Aplicación&#10;&#10;Descripción generada automáticamente"/>
-            <wp:cNvGraphicFramePr>
-              <a:graphicFrameLocks xmlns:a="http://schemas.openxmlformats.org/drawingml/2006/main" noChangeAspect="1"/>
-            </wp:cNvGraphicFramePr>
-            <a:graphic xmlns:a="http://schemas.openxmlformats.org/drawingml/2006/main">
-              <a:graphicData uri="http://schemas.openxmlformats.org/drawingml/2006/picture">
-                <pic:pic xmlns:pic="http://schemas.openxmlformats.org/drawingml/2006/picture">
-                  <pic:nvPicPr>
-                    <pic:cNvPr id="1766011223" name="Imagen 1" descr="Interfaz de usuario gráfica, Texto, Aplicación&#10;&#10;Descripción generada automáticamente"/>
-                    <pic:cNvPicPr/>
-                  </pic:nvPicPr>
-                  <pic:blipFill>
-                    <a:blip r:embed="rId23"/>
-                    <a:stretch>
-                      <a:fillRect/>
-                    </a:stretch>
-                  </pic:blipFill>
-                  <pic:spPr>
-                    <a:xfrm>
-                      <a:off x="0" y="0"/>
-                      <a:ext cx="1557810" cy="1138127"/>
-                    </a:xfrm>
-                    <a:prstGeom prst="rect">
-                      <a:avLst/>
-                    </a:prstGeom>
-                  </pic:spPr>
-                </pic:pic>
-              </a:graphicData>
-            </a:graphic>
-          </wp:inline>
-        </w:drawing>
-      </w:r>
-    </w:p>
-    <w:p>
-      <w:pPr>
-        <w:ind w:left="720"/>
-        <w:rPr>
-          <w:lang w:eastAsia="es-ES"/>
-        </w:rPr>
-      </w:pPr>
-      <w:r>
-        <w:rPr>
-          <w:lang w:eastAsia="es-ES"/>
-        </w:rPr>
-        <w:lastRenderedPageBreak/>
-        <w:t xml:space="preserve">Este método </w:t>
-      </w:r>
-      <w:proofErr w:type="spellStart"/>
-      <w:proofErr w:type="gramStart"/>
-      <w:r>
-        <w:rPr>
-          <w:lang w:eastAsia="es-ES"/>
-        </w:rPr>
-        <w:t>on</w:t>
-      </w:r>
-      <w:proofErr w:type="spellEnd"/>
-      <w:r>
-        <w:rPr>
-          <w:lang w:eastAsia="es-ES"/>
-        </w:rPr>
-        <w:t>(</w:t>
-      </w:r>
-      <w:proofErr w:type="gramEnd"/>
-      <w:r>
-        <w:rPr>
-          <w:lang w:eastAsia="es-ES"/>
-        </w:rPr>
-        <w:t>) admite además varios eventos como parámetros, por ejemplo, vamos a modificar el evento para que se active cuando hagamos un ‘</w:t>
-      </w:r>
-      <w:proofErr w:type="spellStart"/>
-      <w:r>
-        <w:rPr>
-          <w:lang w:eastAsia="es-ES"/>
-        </w:rPr>
-        <w:t>mouseenter</w:t>
-      </w:r>
-      <w:proofErr w:type="spellEnd"/>
-      <w:r>
-        <w:rPr>
-          <w:lang w:eastAsia="es-ES"/>
-        </w:rPr>
-        <w:t>’ (algo similar a un efecto :</w:t>
-      </w:r>
-      <w:proofErr w:type="spellStart"/>
-      <w:r>
-        <w:rPr>
-          <w:lang w:eastAsia="es-ES"/>
-        </w:rPr>
-        <w:t>hover</w:t>
-      </w:r>
-      <w:proofErr w:type="spellEnd"/>
-      <w:r>
-        <w:rPr>
-          <w:lang w:eastAsia="es-ES"/>
-        </w:rPr>
-        <w:t xml:space="preserve"> de CSS).</w:t>
-      </w:r>
-    </w:p>
-    <w:p>
-      <w:pPr>
-        <w:ind w:left="720"/>
-        <w:rPr>
-          <w:lang w:eastAsia="es-ES"/>
-        </w:rPr>
-      </w:pPr>
-      <w:r>
-        <w:rPr>
-          <w:lang w:eastAsia="es-ES"/>
-        </w:rPr>
-        <w:t>Además, vamos a utilizar una variable para comprobar que se pueden usar variables para parametrizar los valores:</w:t>
-      </w:r>
-    </w:p>
-    <w:p>
-      <w:pPr>
-        <w:ind w:left="720"/>
-        <w:jc w:val="center"/>
-        <w:rPr>
-          <w:lang w:eastAsia="es-ES"/>
-        </w:rPr>
-      </w:pPr>
-      <w:r>
-        <w:rPr>
-          <w:noProof/>
-          <w:lang w:eastAsia="es-ES"/>
-        </w:rPr>
-        <w:drawing>
-          <wp:inline distT="0" distB="0" distL="0" distR="0" wp14:anchorId="67722749" wp14:editId="32497E53">
-            <wp:extent cx="3110487" cy="2156603"/>
-            <wp:effectExtent l="0" t="0" r="0" b="0"/>
-            <wp:docPr id="916722449" name="Imagen 1"/>
-            <wp:cNvGraphicFramePr>
-              <a:graphicFrameLocks xmlns:a="http://schemas.openxmlformats.org/drawingml/2006/main" noChangeAspect="1"/>
-            </wp:cNvGraphicFramePr>
-            <a:graphic xmlns:a="http://schemas.openxmlformats.org/drawingml/2006/main">
-              <a:graphicData uri="http://schemas.openxmlformats.org/drawingml/2006/picture">
-                <pic:pic xmlns:pic="http://schemas.openxmlformats.org/drawingml/2006/picture">
-                  <pic:nvPicPr>
-                    <pic:cNvPr id="916722449" name="Imagen 1"/>
-                    <pic:cNvPicPr/>
-                  </pic:nvPicPr>
-                  <pic:blipFill>
-                    <a:blip r:embed="rId24">
-                      <a:extLst>
-                        <a:ext uri="{28A0092B-C50C-407E-A947-70E740481C1C}">
-                          <a14:useLocalDpi xmlns:a14="http://schemas.microsoft.com/office/drawing/2010/main" val="0"/>
-                        </a:ext>
-                      </a:extLst>
-                    </a:blip>
-                    <a:stretch>
-                      <a:fillRect/>
-                    </a:stretch>
-                  </pic:blipFill>
-                  <pic:spPr>
-                    <a:xfrm>
-                      <a:off x="0" y="0"/>
-                      <a:ext cx="3113475" cy="2158675"/>
-                    </a:xfrm>
-                    <a:prstGeom prst="rect">
-                      <a:avLst/>
-                    </a:prstGeom>
-                  </pic:spPr>
-                </pic:pic>
-              </a:graphicData>
-            </a:graphic>
-          </wp:inline>
-        </w:drawing>
-      </w:r>
-    </w:p>
-    <w:p>
-      <w:pPr>
-        <w:ind w:left="720"/>
-        <w:rPr>
-          <w:lang w:eastAsia="es-ES"/>
-        </w:rPr>
-      </w:pPr>
-      <w:r>
-        <w:rPr>
-          <w:lang w:eastAsia="es-ES"/>
-        </w:rPr>
-        <w:t xml:space="preserve">Este jQuery lo que va a hacer ahora es ejecutar la función </w:t>
-      </w:r>
-      <w:proofErr w:type="spellStart"/>
-      <w:proofErr w:type="gramStart"/>
-      <w:r>
-        <w:rPr>
-          <w:lang w:eastAsia="es-ES"/>
-        </w:rPr>
-        <w:t>miFuncionManejadora</w:t>
-      </w:r>
-      <w:proofErr w:type="spellEnd"/>
-      <w:r>
-        <w:rPr>
-          <w:lang w:eastAsia="es-ES"/>
-        </w:rPr>
-        <w:t>(</w:t>
-      </w:r>
-      <w:proofErr w:type="gramEnd"/>
-      <w:r>
-        <w:rPr>
-          <w:lang w:eastAsia="es-ES"/>
-        </w:rPr>
-        <w:t>) cada vez que se haga clic o se pase el ratón por encima.</w:t>
-      </w:r>
-    </w:p>
-    <w:p>
-      <w:pPr>
-        <w:ind w:left="720"/>
-        <w:rPr>
-          <w:lang w:eastAsia="es-ES"/>
-        </w:rPr>
-      </w:pPr>
-      <w:r>
-        <w:rPr>
-          <w:lang w:eastAsia="es-ES"/>
-        </w:rPr>
-        <w:t xml:space="preserve">Esta función lo que hará será colorear el </w:t>
-      </w:r>
-      <w:r>
-        <w:rPr>
-          <w:lang w:eastAsia="es-ES"/>
-        </w:rPr>
-        <w:t xml:space="preserve">elemento de azul y, además, establecer el tamaño de letra en función al valor de la variable </w:t>
-      </w:r>
-      <w:proofErr w:type="spellStart"/>
-      <w:r>
-        <w:rPr>
-          <w:lang w:eastAsia="es-ES"/>
-        </w:rPr>
-        <w:t>tamanyoLetra</w:t>
-      </w:r>
-      <w:proofErr w:type="spellEnd"/>
-      <w:r>
-        <w:rPr>
-          <w:lang w:eastAsia="es-ES"/>
-        </w:rPr>
-        <w:t>. Este valor se incrementa en 0.3 cada vez que se ejecuta la función:</w:t>
-      </w:r>
-    </w:p>
-    <w:p>
-      <w:pPr>
-        <w:ind w:left="720"/>
-        <w:jc w:val="center"/>
-        <w:rPr>
-          <w:lang w:eastAsia="es-ES"/>
-        </w:rPr>
-      </w:pPr>
-      <w:r>
-        <w:rPr>
-          <w:noProof/>
-          <w:lang w:eastAsia="es-ES"/>
-        </w:rPr>
-        <w:drawing>
-          <wp:inline distT="0" distB="0" distL="0" distR="0" wp14:anchorId="26A68EE4" wp14:editId="485F18C3">
-            <wp:extent cx="1535944" cy="1104181"/>
-            <wp:effectExtent l="0" t="0" r="7620" b="1270"/>
-            <wp:docPr id="1960233058" name="Imagen 1" descr="Interfaz de usuario gráfica, Texto&#10;&#10;Descripción generada automáticamente"/>
-            <wp:cNvGraphicFramePr>
-              <a:graphicFrameLocks xmlns:a="http://schemas.openxmlformats.org/drawingml/2006/main" noChangeAspect="1"/>
-            </wp:cNvGraphicFramePr>
-            <a:graphic xmlns:a="http://schemas.openxmlformats.org/drawingml/2006/main">
-              <a:graphicData uri="http://schemas.openxmlformats.org/drawingml/2006/picture">
-                <pic:pic xmlns:pic="http://schemas.openxmlformats.org/drawingml/2006/picture">
-                  <pic:nvPicPr>
-                    <pic:cNvPr id="1960233058" name="Imagen 1" descr="Interfaz de usuario gráfica, Texto&#10;&#10;Descripción generada automáticamente"/>
-                    <pic:cNvPicPr/>
-                  </pic:nvPicPr>
-                  <pic:blipFill>
-                    <a:blip r:embed="rId25"/>
-                    <a:stretch>
-                      <a:fillRect/>
-                    </a:stretch>
-                  </pic:blipFill>
-                  <pic:spPr>
-                    <a:xfrm>
-                      <a:off x="0" y="0"/>
-                      <a:ext cx="1550860" cy="1114904"/>
-                    </a:xfrm>
-                    <a:prstGeom prst="rect">
-                      <a:avLst/>
-                    </a:prstGeom>
-                  </pic:spPr>
-                </pic:pic>
-              </a:graphicData>
-            </a:graphic>
-          </wp:inline>
-        </w:drawing>
-      </w:r>
-      <w:r>
-        <w:rPr>
-          <w:noProof/>
-          <w:lang w:eastAsia="es-ES"/>
-        </w:rPr>
-        <w:drawing>
-          <wp:inline distT="0" distB="0" distL="0" distR="0" wp14:anchorId="708C15E8" wp14:editId="34F7F730">
-            <wp:extent cx="1685565" cy="1102347"/>
-            <wp:effectExtent l="0" t="0" r="0" b="3175"/>
-            <wp:docPr id="42164958" name="Imagen 1" descr="Texto&#10;&#10;Descripción generada automáticamente con confianza media"/>
-            <wp:cNvGraphicFramePr>
-              <a:graphicFrameLocks xmlns:a="http://schemas.openxmlformats.org/drawingml/2006/main" noChangeAspect="1"/>
-            </wp:cNvGraphicFramePr>
-            <a:graphic xmlns:a="http://schemas.openxmlformats.org/drawingml/2006/main">
-              <a:graphicData uri="http://schemas.openxmlformats.org/drawingml/2006/picture">
-                <pic:pic xmlns:pic="http://schemas.openxmlformats.org/drawingml/2006/picture">
-                  <pic:nvPicPr>
-                    <pic:cNvPr id="42164958" name="Imagen 1" descr="Texto&#10;&#10;Descripción generada automáticamente con confianza media"/>
-                    <pic:cNvPicPr/>
-                  </pic:nvPicPr>
-                  <pic:blipFill>
-                    <a:blip r:embed="rId26"/>
-                    <a:stretch>
-                      <a:fillRect/>
-                    </a:stretch>
-                  </pic:blipFill>
-                  <pic:spPr>
-                    <a:xfrm>
-                      <a:off x="0" y="0"/>
-                      <a:ext cx="1701857" cy="1113002"/>
-                    </a:xfrm>
-                    <a:prstGeom prst="rect">
-                      <a:avLst/>
-                    </a:prstGeom>
-                  </pic:spPr>
-                </pic:pic>
-              </a:graphicData>
-            </a:graphic>
-          </wp:inline>
-        </w:drawing>
-      </w:r>
-    </w:p>
-    <w:p>
-      <w:pPr>
-        <w:ind w:left="720"/>
-        <w:rPr>
-          <w:lang w:eastAsia="es-ES"/>
-        </w:rPr>
-      </w:pPr>
-      <w:r>
-        <w:rPr>
-          <w:lang w:eastAsia="es-ES"/>
-        </w:rPr>
-        <w:t>Hasta ahora hemos creado la función a parte y asignándole un nombre, pero podemos crear funciones anónimas tal y como se hace en JavaScript:</w:t>
-      </w:r>
-    </w:p>
-    <w:p>
-      <w:pPr>
-        <w:ind w:left="720"/>
-        <w:jc w:val="center"/>
-        <w:rPr>
-          <w:lang w:eastAsia="es-ES"/>
-        </w:rPr>
-      </w:pPr>
-      <w:r>
-        <w:rPr>
-          <w:noProof/>
-          <w:lang w:eastAsia="es-ES"/>
-        </w:rPr>
-        <w:drawing>
-          <wp:inline distT="0" distB="0" distL="0" distR="0" wp14:anchorId="2DEB229B" wp14:editId="182C3C7A">
-            <wp:extent cx="2737006" cy="1725946"/>
-            <wp:effectExtent l="0" t="0" r="6350" b="7620"/>
-            <wp:docPr id="1138803426" name="Imagen 1" descr="Texto&#10;&#10;Descripción generada automáticamente"/>
-            <wp:cNvGraphicFramePr>
-              <a:graphicFrameLocks xmlns:a="http://schemas.openxmlformats.org/drawingml/2006/main" noChangeAspect="1"/>
-            </wp:cNvGraphicFramePr>
-            <a:graphic xmlns:a="http://schemas.openxmlformats.org/drawingml/2006/main">
-              <a:graphicData uri="http://schemas.openxmlformats.org/drawingml/2006/picture">
-                <pic:pic xmlns:pic="http://schemas.openxmlformats.org/drawingml/2006/picture">
-                  <pic:nvPicPr>
-                    <pic:cNvPr id="1138803426" name="Imagen 1" descr="Texto&#10;&#10;Descripción generada automáticamente"/>
-                    <pic:cNvPicPr/>
-                  </pic:nvPicPr>
-                  <pic:blipFill>
-                    <a:blip r:embed="rId27"/>
-                    <a:stretch>
-                      <a:fillRect/>
-                    </a:stretch>
-                  </pic:blipFill>
-                  <pic:spPr>
-                    <a:xfrm>
-                      <a:off x="0" y="0"/>
-                      <a:ext cx="2797575" cy="1764141"/>
-                    </a:xfrm>
-                    <a:prstGeom prst="rect">
-                      <a:avLst/>
-                    </a:prstGeom>
-                  </pic:spPr>
-                </pic:pic>
-              </a:graphicData>
-            </a:graphic>
-          </wp:inline>
-        </w:drawing>
-      </w:r>
-    </w:p>
-    <w:p>
-      <w:pPr>
-        <w:ind w:left="720"/>
-        <w:rPr>
-          <w:lang w:eastAsia="es-ES"/>
-        </w:rPr>
-      </w:pPr>
-      <w:r>
-        <w:rPr>
-          <w:lang w:eastAsia="es-ES"/>
-        </w:rPr>
-        <w:t>En este caso la función debe ir acompañada de los paréntesis.</w:t>
-      </w:r>
-    </w:p>
-    <w:p>
-      <w:pPr>
-        <w:pStyle w:val="Ttulo2"/>
-        <w:numPr>
-          <w:ilvl w:val="0"/>
-          <w:numId w:val="47"/>
-        </w:numPr>
-        <w:rPr>
-          <w:lang w:eastAsia="es-ES"/>
-        </w:rPr>
-      </w:pPr>
-      <w:bookmarkStart w:id="4" w:name="_Toc153209412"/>
-      <w:r>
-        <w:rPr>
-          <w:lang w:eastAsia="es-ES"/>
-        </w:rPr>
-        <w:lastRenderedPageBreak/>
-        <w:t>CREACIÓN DE ANIMACIONES CON JQUERY</w:t>
+        <w:t>Instalación de Angular CLI</w:t>
       </w:r>
       <w:bookmarkEnd w:id="4"/>
     </w:p>
     <w:p>
       <w:pPr>
-        <w:ind w:left="720"/>
+        <w:ind w:left="1080"/>
         <w:rPr>
           <w:lang w:eastAsia="es-ES"/>
         </w:rPr>
       </w:pPr>
-      <w:r>
+    </w:p>
+    <w:p>
+      <w:pPr>
+        <w:ind w:left="1080"/>
         <w:rPr>
           <w:lang w:eastAsia="es-ES"/>
         </w:rPr>
-        <w:t>Vamos a ver otro ejemplo y vamos a partir del siguiente documento HTML:</w:t>
-      </w:r>
-    </w:p>
-    <w:p>
-      <w:pPr>
-        <w:ind w:left="720"/>
-        <w:jc w:val="center"/>
-        <w:rPr>
-          <w:lang w:eastAsia="es-ES"/>
-        </w:rPr>
-      </w:pPr>
-      <w:r>
-        <w:rPr>
-          <w:noProof/>
-          <w:lang w:eastAsia="es-ES"/>
-        </w:rPr>
-        <w:drawing>
-          <wp:inline distT="0" distB="0" distL="0" distR="0" wp14:anchorId="72DA8AFB" wp14:editId="03056EDE">
-            <wp:extent cx="4088825" cy="1986234"/>
-            <wp:effectExtent l="0" t="0" r="6985" b="0"/>
-            <wp:docPr id="187446456" name="Imagen 1" descr="Texto&#10;&#10;Descripción generada automáticamente"/>
-            <wp:cNvGraphicFramePr>
-              <a:graphicFrameLocks xmlns:a="http://schemas.openxmlformats.org/drawingml/2006/main" noChangeAspect="1"/>
-            </wp:cNvGraphicFramePr>
-            <a:graphic xmlns:a="http://schemas.openxmlformats.org/drawingml/2006/main">
-              <a:graphicData uri="http://schemas.openxmlformats.org/drawingml/2006/picture">
-                <pic:pic xmlns:pic="http://schemas.openxmlformats.org/drawingml/2006/picture">
-                  <pic:nvPicPr>
-                    <pic:cNvPr id="187446456" name="Imagen 1" descr="Texto&#10;&#10;Descripción generada automáticamente"/>
-                    <pic:cNvPicPr/>
-                  </pic:nvPicPr>
-                  <pic:blipFill>
-                    <a:blip r:embed="rId28"/>
-                    <a:stretch>
-                      <a:fillRect/>
-                    </a:stretch>
-                  </pic:blipFill>
-                  <pic:spPr>
-                    <a:xfrm>
-                      <a:off x="0" y="0"/>
-                      <a:ext cx="4094173" cy="1988832"/>
-                    </a:xfrm>
-                    <a:prstGeom prst="rect">
-                      <a:avLst/>
-                    </a:prstGeom>
-                  </pic:spPr>
-                </pic:pic>
-              </a:graphicData>
-            </a:graphic>
-          </wp:inline>
-        </w:drawing>
-      </w:r>
-    </w:p>
-    <w:p>
-      <w:pPr>
-        <w:ind w:left="720"/>
-        <w:rPr>
-          <w:lang w:eastAsia="es-ES"/>
-        </w:rPr>
-      </w:pPr>
-      <w:r>
-        <w:rPr>
-          <w:lang w:eastAsia="es-ES"/>
-        </w:rPr>
-        <w:t>Este documento cuenta con el siguiente CSS asociado:</w:t>
-      </w:r>
-    </w:p>
-    <w:p>
-      <w:pPr>
-        <w:ind w:left="720"/>
-        <w:jc w:val="center"/>
-        <w:rPr>
-          <w:lang w:eastAsia="es-ES"/>
-        </w:rPr>
-      </w:pPr>
-      <w:r>
-        <w:rPr>
-          <w:noProof/>
-          <w:lang w:eastAsia="es-ES"/>
-        </w:rPr>
-        <w:drawing>
-          <wp:inline distT="0" distB="0" distL="0" distR="0" wp14:anchorId="20C2B40F" wp14:editId="669D55E3">
-            <wp:extent cx="1758334" cy="3019245"/>
-            <wp:effectExtent l="0" t="0" r="0" b="0"/>
-            <wp:docPr id="838677687" name="Imagen 1" descr="Texto&#10;&#10;Descripción generada automáticamente"/>
-            <wp:cNvGraphicFramePr>
-              <a:graphicFrameLocks xmlns:a="http://schemas.openxmlformats.org/drawingml/2006/main" noChangeAspect="1"/>
-            </wp:cNvGraphicFramePr>
-            <a:graphic xmlns:a="http://schemas.openxmlformats.org/drawingml/2006/main">
-              <a:graphicData uri="http://schemas.openxmlformats.org/drawingml/2006/picture">
-                <pic:pic xmlns:pic="http://schemas.openxmlformats.org/drawingml/2006/picture">
-                  <pic:nvPicPr>
-                    <pic:cNvPr id="838677687" name="Imagen 1" descr="Texto&#10;&#10;Descripción generada automáticamente"/>
-                    <pic:cNvPicPr/>
-                  </pic:nvPicPr>
-                  <pic:blipFill>
-                    <a:blip r:embed="rId29"/>
-                    <a:stretch>
-                      <a:fillRect/>
-                    </a:stretch>
-                  </pic:blipFill>
-                  <pic:spPr>
-                    <a:xfrm>
-                      <a:off x="0" y="0"/>
-                      <a:ext cx="1763587" cy="3028265"/>
-                    </a:xfrm>
-                    <a:prstGeom prst="rect">
-                      <a:avLst/>
-                    </a:prstGeom>
-                  </pic:spPr>
-                </pic:pic>
-              </a:graphicData>
-            </a:graphic>
-          </wp:inline>
-        </w:drawing>
-      </w:r>
-    </w:p>
-    <w:p>
-      <w:pPr>
-        <w:ind w:left="720"/>
-        <w:rPr>
-          <w:lang w:eastAsia="es-ES"/>
-        </w:rPr>
-      </w:pPr>
-      <w:r>
-        <w:rPr>
-          <w:lang w:eastAsia="es-ES"/>
-        </w:rPr>
-        <w:t>Por lo que su aspecto en web es el siguiente:</w:t>
-      </w:r>
-    </w:p>
-    <w:p>
-      <w:pPr>
-        <w:ind w:left="720"/>
-        <w:jc w:val="center"/>
-        <w:rPr>
-          <w:lang w:eastAsia="es-ES"/>
-        </w:rPr>
-      </w:pPr>
-      <w:r>
-        <w:rPr>
-          <w:noProof/>
-          <w:lang w:eastAsia="es-ES"/>
-        </w:rPr>
-        <w:drawing>
-          <wp:inline distT="0" distB="0" distL="0" distR="0" wp14:anchorId="4442C6CD" wp14:editId="4B8075B3">
-            <wp:extent cx="4040761" cy="2173857"/>
-            <wp:effectExtent l="0" t="0" r="0" b="0"/>
-            <wp:docPr id="1254305265" name="Imagen 1" descr="Interfaz de usuario gráfica, Texto, Aplicación&#10;&#10;Descripción generada automáticamente"/>
-            <wp:cNvGraphicFramePr>
-              <a:graphicFrameLocks xmlns:a="http://schemas.openxmlformats.org/drawingml/2006/main" noChangeAspect="1"/>
-            </wp:cNvGraphicFramePr>
-            <a:graphic xmlns:a="http://schemas.openxmlformats.org/drawingml/2006/main">
-              <a:graphicData uri="http://schemas.openxmlformats.org/drawingml/2006/picture">
-                <pic:pic xmlns:pic="http://schemas.openxmlformats.org/drawingml/2006/picture">
-                  <pic:nvPicPr>
-                    <pic:cNvPr id="1254305265" name="Imagen 1" descr="Interfaz de usuario gráfica, Texto, Aplicación&#10;&#10;Descripción generada automáticamente"/>
-                    <pic:cNvPicPr/>
-                  </pic:nvPicPr>
-                  <pic:blipFill>
-                    <a:blip r:embed="rId30"/>
-                    <a:stretch>
-                      <a:fillRect/>
-                    </a:stretch>
-                  </pic:blipFill>
-                  <pic:spPr>
-                    <a:xfrm>
-                      <a:off x="0" y="0"/>
-                      <a:ext cx="4046662" cy="2177031"/>
-                    </a:xfrm>
-                    <a:prstGeom prst="rect">
-                      <a:avLst/>
-                    </a:prstGeom>
-                  </pic:spPr>
-                </pic:pic>
-              </a:graphicData>
-            </a:graphic>
-          </wp:inline>
-        </w:drawing>
-      </w:r>
-    </w:p>
-    <w:p>
-      <w:pPr>
-        <w:ind w:left="720"/>
-        <w:rPr>
-          <w:lang w:eastAsia="es-ES"/>
-        </w:rPr>
-      </w:pPr>
-      <w:r>
-        <w:rPr>
-          <w:lang w:eastAsia="es-ES"/>
-        </w:rPr>
-        <w:lastRenderedPageBreak/>
-        <w:t>Lo que vamos a hacer es crear una función que al hacer clic en “cerrar” haga que el texto se deslice hacia abajo</w:t>
-      </w:r>
-      <w:r>
-        <w:rPr>
-          <w:lang w:eastAsia="es-ES"/>
-        </w:rPr>
-        <w:t xml:space="preserve"> y desaparezca, para ello deberemos usar el método </w:t>
-      </w:r>
-      <w:proofErr w:type="spellStart"/>
-      <w:r>
-        <w:rPr>
-          <w:lang w:eastAsia="es-ES"/>
-        </w:rPr>
-        <w:t>slideUp</w:t>
-      </w:r>
-      <w:proofErr w:type="spellEnd"/>
-      <w:r>
-        <w:rPr>
-          <w:lang w:eastAsia="es-ES"/>
-        </w:rPr>
-        <w:t xml:space="preserve"> que admite como parámetro un entero que indicará el número de milisegundos que queremos que dure la animación:</w:t>
-      </w:r>
-    </w:p>
-    <w:p>
-      <w:pPr>
-        <w:ind w:left="720"/>
-        <w:jc w:val="center"/>
-        <w:rPr>
-          <w:lang w:eastAsia="es-ES"/>
-        </w:rPr>
-      </w:pPr>
-      <w:r>
-        <w:rPr>
-          <w:noProof/>
-          <w:lang w:eastAsia="es-ES"/>
-        </w:rPr>
-        <w:drawing>
-          <wp:inline distT="0" distB="0" distL="0" distR="0" wp14:anchorId="52F294D4" wp14:editId="37F812BD">
-            <wp:extent cx="3027871" cy="1478891"/>
-            <wp:effectExtent l="0" t="0" r="1270" b="7620"/>
-            <wp:docPr id="1586016943" name="Imagen 1" descr="Texto&#10;&#10;Descripción generada automáticamente"/>
-            <wp:cNvGraphicFramePr>
-              <a:graphicFrameLocks xmlns:a="http://schemas.openxmlformats.org/drawingml/2006/main" noChangeAspect="1"/>
-            </wp:cNvGraphicFramePr>
-            <a:graphic xmlns:a="http://schemas.openxmlformats.org/drawingml/2006/main">
-              <a:graphicData uri="http://schemas.openxmlformats.org/drawingml/2006/picture">
-                <pic:pic xmlns:pic="http://schemas.openxmlformats.org/drawingml/2006/picture">
-                  <pic:nvPicPr>
-                    <pic:cNvPr id="1586016943" name="Imagen 1" descr="Texto&#10;&#10;Descripción generada automáticamente"/>
-                    <pic:cNvPicPr/>
-                  </pic:nvPicPr>
-                  <pic:blipFill>
-                    <a:blip r:embed="rId31"/>
-                    <a:stretch>
-                      <a:fillRect/>
-                    </a:stretch>
-                  </pic:blipFill>
-                  <pic:spPr>
-                    <a:xfrm>
-                      <a:off x="0" y="0"/>
-                      <a:ext cx="3037864" cy="1483772"/>
-                    </a:xfrm>
-                    <a:prstGeom prst="rect">
-                      <a:avLst/>
-                    </a:prstGeom>
-                  </pic:spPr>
-                </pic:pic>
-              </a:graphicData>
-            </a:graphic>
-          </wp:inline>
-        </w:drawing>
-      </w:r>
-    </w:p>
-    <w:p>
-      <w:pPr>
-        <w:ind w:left="720"/>
-        <w:rPr>
-          <w:lang w:eastAsia="es-ES"/>
-        </w:rPr>
-      </w:pPr>
-      <w:r>
-        <w:rPr>
-          <w:lang w:eastAsia="es-ES"/>
-        </w:rPr>
-        <w:t>Ahora si hacemos clic en “cerrar” se ejecutará la animación:</w:t>
-      </w:r>
-    </w:p>
-    <w:p>
-      <w:pPr>
-        <w:ind w:left="720"/>
-        <w:jc w:val="center"/>
-        <w:rPr>
-          <w:lang w:eastAsia="es-ES"/>
-        </w:rPr>
-      </w:pPr>
-      <w:r>
-        <w:rPr>
-          <w:noProof/>
-          <w:lang w:eastAsia="es-ES"/>
-        </w:rPr>
-        <w:drawing>
-          <wp:inline distT="0" distB="0" distL="0" distR="0" wp14:anchorId="7771A856" wp14:editId="2B924062">
-            <wp:extent cx="3579867" cy="1922116"/>
-            <wp:effectExtent l="0" t="0" r="1905" b="2540"/>
-            <wp:docPr id="267700588" name="Imagen 1" descr="Interfaz de usuario gráfica, Texto&#10;&#10;Descripción generada automáticamente"/>
-            <wp:cNvGraphicFramePr>
-              <a:graphicFrameLocks xmlns:a="http://schemas.openxmlformats.org/drawingml/2006/main" noChangeAspect="1"/>
-            </wp:cNvGraphicFramePr>
-            <a:graphic xmlns:a="http://schemas.openxmlformats.org/drawingml/2006/main">
-              <a:graphicData uri="http://schemas.openxmlformats.org/drawingml/2006/picture">
-                <pic:pic xmlns:pic="http://schemas.openxmlformats.org/drawingml/2006/picture">
-                  <pic:nvPicPr>
-                    <pic:cNvPr id="267700588" name="Imagen 1" descr="Interfaz de usuario gráfica, Texto&#10;&#10;Descripción generada automáticamente"/>
-                    <pic:cNvPicPr/>
-                  </pic:nvPicPr>
-                  <pic:blipFill>
-                    <a:blip r:embed="rId32"/>
-                    <a:stretch>
-                      <a:fillRect/>
-                    </a:stretch>
-                  </pic:blipFill>
-                  <pic:spPr>
-                    <a:xfrm>
-                      <a:off x="0" y="0"/>
-                      <a:ext cx="3588683" cy="1926850"/>
-                    </a:xfrm>
-                    <a:prstGeom prst="rect">
-                      <a:avLst/>
-                    </a:prstGeom>
-                  </pic:spPr>
-                </pic:pic>
-              </a:graphicData>
-            </a:graphic>
-          </wp:inline>
-        </w:drawing>
-      </w:r>
-    </w:p>
-    <w:p>
-      <w:pPr>
-        <w:ind w:left="720"/>
-        <w:rPr>
-          <w:lang w:eastAsia="es-ES"/>
-        </w:rPr>
-      </w:pPr>
-      <w:r>
-        <w:rPr>
-          <w:lang w:eastAsia="es-ES"/>
-        </w:rPr>
-        <w:t xml:space="preserve">Podemos consultar las animaciones disponibles en la </w:t>
-      </w:r>
-      <w:hyperlink r:id="rId33" w:history="1">
-        <w:r>
-          <w:rPr>
-            <w:rStyle w:val="Hipervnculo"/>
-            <w:lang w:eastAsia="es-ES"/>
-          </w:rPr>
-          <w:t>API oficial de jQuery</w:t>
-        </w:r>
-      </w:hyperlink>
-      <w:r>
-        <w:rPr>
-          <w:lang w:eastAsia="es-ES"/>
-        </w:rPr>
-        <w:t>.</w:t>
-      </w:r>
-    </w:p>
-    <w:p>
-      <w:pPr>
-        <w:ind w:left="720"/>
-        <w:rPr>
-          <w:lang w:eastAsia="es-ES"/>
-        </w:rPr>
-      </w:pPr>
-      <w:r>
-        <w:rPr>
-          <w:lang w:eastAsia="es-ES"/>
-        </w:rPr>
-        <w:t>Por ejemplo,</w:t>
-      </w:r>
-      <w:r>
-        <w:rPr>
-          <w:lang w:eastAsia="es-ES"/>
-        </w:rPr>
-        <w:t xml:space="preserve"> vamos a modificar la función anterior para que en lugar de usar </w:t>
-      </w:r>
-      <w:proofErr w:type="spellStart"/>
-      <w:r>
-        <w:rPr>
-          <w:lang w:eastAsia="es-ES"/>
-        </w:rPr>
-        <w:t>slideUp</w:t>
-      </w:r>
-      <w:proofErr w:type="spellEnd"/>
-      <w:r>
-        <w:rPr>
-          <w:lang w:eastAsia="es-ES"/>
-        </w:rPr>
-        <w:t xml:space="preserve"> use </w:t>
-      </w:r>
-      <w:proofErr w:type="spellStart"/>
-      <w:r>
-        <w:rPr>
-          <w:lang w:eastAsia="es-ES"/>
-        </w:rPr>
-        <w:t>fadeOut</w:t>
-      </w:r>
-      <w:proofErr w:type="spellEnd"/>
-      <w:r>
-        <w:rPr>
-          <w:lang w:eastAsia="es-ES"/>
-        </w:rPr>
-        <w:t xml:space="preserve"> que lo que hará es hacer que el elemento se haga cada vez más transparente hasta desaparecer.</w:t>
-      </w:r>
-    </w:p>
-    <w:p>
-      <w:pPr>
-        <w:ind w:left="720"/>
-        <w:rPr>
-          <w:lang w:eastAsia="es-ES"/>
-        </w:rPr>
-      </w:pPr>
-      <w:r>
-        <w:rPr>
-          <w:lang w:eastAsia="es-ES"/>
-        </w:rPr>
-        <w:t xml:space="preserve">Además, vamos a añadir un segundo evento (en este caso de tipo </w:t>
-      </w:r>
-      <w:proofErr w:type="spellStart"/>
-      <w:r>
-        <w:rPr>
-          <w:lang w:eastAsia="es-ES"/>
-        </w:rPr>
-        <w:t>scroll</w:t>
-      </w:r>
-      <w:proofErr w:type="spellEnd"/>
-      <w:r>
-        <w:rPr>
-          <w:lang w:eastAsia="es-ES"/>
-        </w:rPr>
-        <w:t>) para comprobar que se puede asociar una misma función a varios eventos:</w:t>
-      </w:r>
-    </w:p>
-    <w:p>
-      <w:pPr>
-        <w:ind w:left="720"/>
-        <w:jc w:val="center"/>
-        <w:rPr>
-          <w:lang w:eastAsia="es-ES"/>
-        </w:rPr>
-      </w:pPr>
-      <w:r>
-        <w:rPr>
-          <w:noProof/>
-          <w:lang w:eastAsia="es-ES"/>
-        </w:rPr>
-        <w:drawing>
-          <wp:inline distT="0" distB="0" distL="0" distR="0" wp14:anchorId="68DC6AA6" wp14:editId="52239C52">
-            <wp:extent cx="2885716" cy="1545212"/>
-            <wp:effectExtent l="0" t="0" r="0" b="0"/>
-            <wp:docPr id="1744389915" name="Imagen 1" descr="Texto&#10;&#10;Descripción generada automáticamente"/>
-            <wp:cNvGraphicFramePr>
-              <a:graphicFrameLocks xmlns:a="http://schemas.openxmlformats.org/drawingml/2006/main" noChangeAspect="1"/>
-            </wp:cNvGraphicFramePr>
-            <a:graphic xmlns:a="http://schemas.openxmlformats.org/drawingml/2006/main">
-              <a:graphicData uri="http://schemas.openxmlformats.org/drawingml/2006/picture">
-                <pic:pic xmlns:pic="http://schemas.openxmlformats.org/drawingml/2006/picture">
-                  <pic:nvPicPr>
-                    <pic:cNvPr id="1744389915" name="Imagen 1" descr="Texto&#10;&#10;Descripción generada automáticamente"/>
-                    <pic:cNvPicPr/>
-                  </pic:nvPicPr>
-                  <pic:blipFill>
-                    <a:blip r:embed="rId34"/>
-                    <a:stretch>
-                      <a:fillRect/>
-                    </a:stretch>
-                  </pic:blipFill>
-                  <pic:spPr>
-                    <a:xfrm>
-                      <a:off x="0" y="0"/>
-                      <a:ext cx="2896043" cy="1550742"/>
-                    </a:xfrm>
-                    <a:prstGeom prst="rect">
-                      <a:avLst/>
-                    </a:prstGeom>
-                  </pic:spPr>
-                </pic:pic>
-              </a:graphicData>
-            </a:graphic>
-          </wp:inline>
-        </w:drawing>
-      </w:r>
-    </w:p>
-    <w:p>
-      <w:pPr>
-        <w:ind w:left="720"/>
-        <w:rPr>
-          <w:lang w:eastAsia="es-ES"/>
-        </w:rPr>
-      </w:pPr>
-      <w:r>
-        <w:rPr>
-          <w:lang w:eastAsia="es-ES"/>
-        </w:rPr>
-        <w:t xml:space="preserve">Ahora el efecto será de desaparición y no de deslizamiento y durará un total de 6000ms. </w:t>
-      </w:r>
-      <w:proofErr w:type="gramStart"/>
-      <w:r>
-        <w:rPr>
-          <w:lang w:eastAsia="es-ES"/>
-        </w:rPr>
-        <w:t>Además</w:t>
-      </w:r>
-      <w:proofErr w:type="gramEnd"/>
-      <w:r>
-        <w:rPr>
-          <w:lang w:eastAsia="es-ES"/>
-        </w:rPr>
-        <w:t xml:space="preserve"> será activable de dos formas, bien haciendo clic </w:t>
-      </w:r>
-      <w:r>
-        <w:rPr>
-          <w:lang w:eastAsia="es-ES"/>
-        </w:rPr>
-        <w:lastRenderedPageBreak/>
-        <w:t xml:space="preserve">en el enlace como en el ejemplo de más arriba, bien haciendo </w:t>
-      </w:r>
-      <w:proofErr w:type="spellStart"/>
-      <w:r>
-        <w:rPr>
-          <w:lang w:eastAsia="es-ES"/>
-        </w:rPr>
-        <w:t>scroll</w:t>
-      </w:r>
-      <w:proofErr w:type="spellEnd"/>
-      <w:r>
-        <w:rPr>
-          <w:lang w:eastAsia="es-ES"/>
-        </w:rPr>
-        <w:t xml:space="preserve"> en la ventana:</w:t>
-      </w:r>
-    </w:p>
-    <w:p>
-      <w:pPr>
-        <w:ind w:left="720"/>
-        <w:jc w:val="center"/>
-        <w:rPr>
-          <w:lang w:eastAsia="es-ES"/>
-        </w:rPr>
-      </w:pPr>
-      <w:r>
-        <w:rPr>
-          <w:noProof/>
-          <w:lang w:eastAsia="es-ES"/>
-        </w:rPr>
-        <w:drawing>
-          <wp:inline distT="0" distB="0" distL="0" distR="0" wp14:anchorId="6EDA3165" wp14:editId="174C08E5">
-            <wp:extent cx="4140584" cy="1607739"/>
-            <wp:effectExtent l="0" t="0" r="0" b="0"/>
-            <wp:docPr id="49574797" name="Imagen 1" descr="Una captura de pantalla de una computadora&#10;&#10;Descripción generada automáticamente"/>
-            <wp:cNvGraphicFramePr>
-              <a:graphicFrameLocks xmlns:a="http://schemas.openxmlformats.org/drawingml/2006/main" noChangeAspect="1"/>
-            </wp:cNvGraphicFramePr>
-            <a:graphic xmlns:a="http://schemas.openxmlformats.org/drawingml/2006/main">
-              <a:graphicData uri="http://schemas.openxmlformats.org/drawingml/2006/picture">
-                <pic:pic xmlns:pic="http://schemas.openxmlformats.org/drawingml/2006/picture">
-                  <pic:nvPicPr>
-                    <pic:cNvPr id="49574797" name="Imagen 1" descr="Una captura de pantalla de una computadora&#10;&#10;Descripción generada automáticamente"/>
-                    <pic:cNvPicPr/>
-                  </pic:nvPicPr>
-                  <pic:blipFill>
-                    <a:blip r:embed="rId35"/>
-                    <a:stretch>
-                      <a:fillRect/>
-                    </a:stretch>
-                  </pic:blipFill>
-                  <pic:spPr>
-                    <a:xfrm>
-                      <a:off x="0" y="0"/>
-                      <a:ext cx="4152456" cy="1612349"/>
-                    </a:xfrm>
-                    <a:prstGeom prst="rect">
-                      <a:avLst/>
-                    </a:prstGeom>
-                  </pic:spPr>
-                </pic:pic>
-              </a:graphicData>
-            </a:graphic>
-          </wp:inline>
-        </w:drawing>
-      </w:r>
-    </w:p>
-    <w:p>
-      <w:pPr>
-        <w:ind w:left="720"/>
-        <w:rPr>
-          <w:lang w:eastAsia="es-ES"/>
-        </w:rPr>
-      </w:pPr>
-      <w:r>
-        <w:rPr>
-          <w:lang w:eastAsia="es-ES"/>
-        </w:rPr>
-        <w:t xml:space="preserve">Por último, </w:t>
-      </w:r>
-      <w:proofErr w:type="gramStart"/>
-      <w:r>
-        <w:rPr>
-          <w:lang w:eastAsia="es-ES"/>
-        </w:rPr>
-        <w:t>señalar</w:t>
-      </w:r>
-      <w:proofErr w:type="gramEnd"/>
-      <w:r>
-        <w:rPr>
-          <w:lang w:eastAsia="es-ES"/>
-        </w:rPr>
-        <w:t xml:space="preserve"> que podemos encadenar métodos, por ejemplo, podemos añadir un </w:t>
-      </w:r>
-      <w:proofErr w:type="spellStart"/>
-      <w:r>
-        <w:rPr>
-          <w:lang w:eastAsia="es-ES"/>
-        </w:rPr>
-        <w:t>delay</w:t>
-      </w:r>
-      <w:proofErr w:type="spellEnd"/>
-      <w:r>
-        <w:rPr>
-          <w:lang w:eastAsia="es-ES"/>
-        </w:rPr>
-        <w:t xml:space="preserve"> al efecto de transparencia:</w:t>
-      </w:r>
-    </w:p>
-    <w:p>
-      <w:pPr>
-        <w:ind w:left="720"/>
-        <w:jc w:val="center"/>
-        <w:rPr>
-          <w:lang w:eastAsia="es-ES"/>
-        </w:rPr>
-      </w:pPr>
-      <w:r>
-        <w:rPr>
-          <w:noProof/>
-          <w:lang w:eastAsia="es-ES"/>
-        </w:rPr>
-        <w:drawing>
-          <wp:inline distT="0" distB="0" distL="0" distR="0" wp14:anchorId="112DA68B" wp14:editId="057038DD">
-            <wp:extent cx="2829285" cy="1455419"/>
-            <wp:effectExtent l="0" t="0" r="0" b="0"/>
-            <wp:docPr id="1701861270" name="Imagen 1" descr="Texto&#10;&#10;Descripción generada automáticamente"/>
-            <wp:cNvGraphicFramePr>
-              <a:graphicFrameLocks xmlns:a="http://schemas.openxmlformats.org/drawingml/2006/main" noChangeAspect="1"/>
-            </wp:cNvGraphicFramePr>
-            <a:graphic xmlns:a="http://schemas.openxmlformats.org/drawingml/2006/main">
-              <a:graphicData uri="http://schemas.openxmlformats.org/drawingml/2006/picture">
-                <pic:pic xmlns:pic="http://schemas.openxmlformats.org/drawingml/2006/picture">
-                  <pic:nvPicPr>
-                    <pic:cNvPr id="1701861270" name="Imagen 1" descr="Texto&#10;&#10;Descripción generada automáticamente"/>
-                    <pic:cNvPicPr/>
-                  </pic:nvPicPr>
-                  <pic:blipFill>
-                    <a:blip r:embed="rId36"/>
-                    <a:stretch>
-                      <a:fillRect/>
-                    </a:stretch>
-                  </pic:blipFill>
-                  <pic:spPr>
-                    <a:xfrm>
-                      <a:off x="0" y="0"/>
-                      <a:ext cx="2845376" cy="1463697"/>
-                    </a:xfrm>
-                    <a:prstGeom prst="rect">
-                      <a:avLst/>
-                    </a:prstGeom>
-                  </pic:spPr>
-                </pic:pic>
-              </a:graphicData>
-            </a:graphic>
-          </wp:inline>
-        </w:drawing>
-      </w:r>
-    </w:p>
-    <w:p>
-      <w:pPr>
-        <w:pStyle w:val="Ttulo2"/>
-        <w:numPr>
-          <w:ilvl w:val="0"/>
-          <w:numId w:val="47"/>
-        </w:numPr>
-        <w:rPr>
-          <w:lang w:eastAsia="es-ES"/>
-        </w:rPr>
-      </w:pPr>
-      <w:bookmarkStart w:id="5" w:name="_Toc153209413"/>
-      <w:r>
-        <w:rPr>
-          <w:lang w:eastAsia="es-ES"/>
-        </w:rPr>
-        <w:t>OBJETO EVENTO</w:t>
-      </w:r>
-      <w:bookmarkEnd w:id="5"/>
-    </w:p>
-    <w:p>
-      <w:pPr>
-        <w:ind w:left="720"/>
-        <w:rPr>
-          <w:lang w:eastAsia="es-ES"/>
-        </w:rPr>
-      </w:pPr>
-      <w:r>
-        <w:rPr>
-          <w:lang w:eastAsia="es-ES"/>
-        </w:rPr>
-        <w:t>Las funciones manejadoras reciben un objeto evento del que se puede extraer información y solicitar diversos tipos de acciones relacionadas con el evento.</w:t>
-      </w:r>
-    </w:p>
-    <w:p>
-      <w:pPr>
-        <w:ind w:left="720"/>
-        <w:rPr>
-          <w:lang w:eastAsia="es-ES"/>
-        </w:rPr>
-      </w:pPr>
-      <w:r>
-        <w:rPr>
-          <w:lang w:eastAsia="es-ES"/>
-        </w:rPr>
-        <w:t xml:space="preserve">Para ver el uso de este objeto vamos a usar su método </w:t>
-      </w:r>
-      <w:proofErr w:type="spellStart"/>
-      <w:proofErr w:type="gramStart"/>
-      <w:r>
-        <w:rPr>
-          <w:lang w:eastAsia="es-ES"/>
-        </w:rPr>
-        <w:t>preventDefault</w:t>
-      </w:r>
-      <w:proofErr w:type="spellEnd"/>
-      <w:r>
-        <w:rPr>
-          <w:lang w:eastAsia="es-ES"/>
-        </w:rPr>
-        <w:t>(</w:t>
-      </w:r>
-      <w:proofErr w:type="gramEnd"/>
-      <w:r>
-        <w:rPr>
-          <w:lang w:eastAsia="es-ES"/>
-        </w:rPr>
-        <w:t>). Este método lo que hace es impedir el comportamiento por defecto que tiene el evento, en este caso, al hacer clic sobre “cerrar” como el enlace asignado es #, busca un enlace interno y al no encontrarlo por defecto se va al inicio de la página, para evitar este comportamiento realizamos el siguiente código:</w:t>
-      </w:r>
-    </w:p>
-    <w:p>
-      <w:pPr>
-        <w:ind w:left="720"/>
-        <w:jc w:val="center"/>
-        <w:rPr>
-          <w:lang w:eastAsia="es-ES"/>
-        </w:rPr>
-      </w:pPr>
-      <w:r>
-        <w:rPr>
-          <w:noProof/>
-          <w:lang w:eastAsia="es-ES"/>
-        </w:rPr>
-        <w:drawing>
-          <wp:inline distT="0" distB="0" distL="0" distR="0" wp14:anchorId="01BE63D0" wp14:editId="5C5B4490">
-            <wp:extent cx="2555036" cy="1325460"/>
-            <wp:effectExtent l="0" t="0" r="0" b="8255"/>
-            <wp:docPr id="2045994043" name="Imagen 1" descr="Texto&#10;&#10;Descripción generada automáticamente"/>
-            <wp:cNvGraphicFramePr>
-              <a:graphicFrameLocks xmlns:a="http://schemas.openxmlformats.org/drawingml/2006/main" noChangeAspect="1"/>
-            </wp:cNvGraphicFramePr>
-            <a:graphic xmlns:a="http://schemas.openxmlformats.org/drawingml/2006/main">
-              <a:graphicData uri="http://schemas.openxmlformats.org/drawingml/2006/picture">
-                <pic:pic xmlns:pic="http://schemas.openxmlformats.org/drawingml/2006/picture">
-                  <pic:nvPicPr>
-                    <pic:cNvPr id="2045994043" name="Imagen 1" descr="Texto&#10;&#10;Descripción generada automáticamente"/>
-                    <pic:cNvPicPr/>
-                  </pic:nvPicPr>
-                  <pic:blipFill>
-                    <a:blip r:embed="rId37"/>
-                    <a:stretch>
-                      <a:fillRect/>
-                    </a:stretch>
-                  </pic:blipFill>
-                  <pic:spPr>
-                    <a:xfrm>
-                      <a:off x="0" y="0"/>
-                      <a:ext cx="2563232" cy="1329712"/>
-                    </a:xfrm>
-                    <a:prstGeom prst="rect">
-                      <a:avLst/>
-                    </a:prstGeom>
-                  </pic:spPr>
-                </pic:pic>
-              </a:graphicData>
-            </a:graphic>
-          </wp:inline>
-        </w:drawing>
-      </w:r>
-    </w:p>
-    <w:p>
-      <w:pPr>
-        <w:ind w:left="720"/>
-        <w:rPr>
-          <w:lang w:eastAsia="es-ES"/>
-        </w:rPr>
-      </w:pPr>
-      <w:r>
-        <w:rPr>
-          <w:lang w:eastAsia="es-ES"/>
-        </w:rPr>
-        <w:t>Ahora si hacemos clic en cerrar y nos encontramos en X punto de la página no nos desplazará a la parte superior de forma automática.</w:t>
-      </w:r>
+      </w:pPr>
     </w:p>
     <w:sectPr>
-      <w:footerReference w:type="even" r:id="rId38"/>
-      <w:footerReference w:type="default" r:id="rId39"/>
+      <w:footerReference w:type="even" r:id="rId18"/>
+      <w:footerReference w:type="default" r:id="rId19"/>
       <w:pgSz w:w="11906" w:h="16838"/>
       <w:pgMar w:top="1417" w:right="1701" w:bottom="1417" w:left="1701" w:header="708" w:footer="708" w:gutter="0"/>
       <w:cols w:space="708"/>
@@ -8929,6 +7221,95 @@
     </w:lvl>
   </w:abstractNum>
   <w:abstractNum w:abstractNumId="14" w15:restartNumberingAfterBreak="0">
+    <w:nsid w:val="27B04A62"/>
+    <w:multiLevelType w:val="hybridMultilevel"/>
+    <w:tmpl w:val="0AE44828"/>
+    <w:lvl w:ilvl="0" w:tplc="1CA8D8C8">
+      <w:start w:val="1"/>
+      <w:numFmt w:val="decimal"/>
+      <w:lvlText w:val="%1."/>
+      <w:lvlJc w:val="left"/>
+      <w:pPr>
+        <w:ind w:left="1440" w:hanging="360"/>
+      </w:pPr>
+      <w:rPr>
+        <w:rFonts w:hint="default"/>
+      </w:rPr>
+    </w:lvl>
+    <w:lvl w:ilvl="1" w:tplc="0C0A0019" w:tentative="1">
+      <w:start w:val="1"/>
+      <w:numFmt w:val="lowerLetter"/>
+      <w:lvlText w:val="%2."/>
+      <w:lvlJc w:val="left"/>
+      <w:pPr>
+        <w:ind w:left="2160" w:hanging="360"/>
+      </w:pPr>
+    </w:lvl>
+    <w:lvl w:ilvl="2" w:tplc="0C0A001B" w:tentative="1">
+      <w:start w:val="1"/>
+      <w:numFmt w:val="lowerRoman"/>
+      <w:lvlText w:val="%3."/>
+      <w:lvlJc w:val="right"/>
+      <w:pPr>
+        <w:ind w:left="2880" w:hanging="180"/>
+      </w:pPr>
+    </w:lvl>
+    <w:lvl w:ilvl="3" w:tplc="0C0A000F" w:tentative="1">
+      <w:start w:val="1"/>
+      <w:numFmt w:val="decimal"/>
+      <w:lvlText w:val="%4."/>
+      <w:lvlJc w:val="left"/>
+      <w:pPr>
+        <w:ind w:left="3600" w:hanging="360"/>
+      </w:pPr>
+    </w:lvl>
+    <w:lvl w:ilvl="4" w:tplc="0C0A0019" w:tentative="1">
+      <w:start w:val="1"/>
+      <w:numFmt w:val="lowerLetter"/>
+      <w:lvlText w:val="%5."/>
+      <w:lvlJc w:val="left"/>
+      <w:pPr>
+        <w:ind w:left="4320" w:hanging="360"/>
+      </w:pPr>
+    </w:lvl>
+    <w:lvl w:ilvl="5" w:tplc="0C0A001B" w:tentative="1">
+      <w:start w:val="1"/>
+      <w:numFmt w:val="lowerRoman"/>
+      <w:lvlText w:val="%6."/>
+      <w:lvlJc w:val="right"/>
+      <w:pPr>
+        <w:ind w:left="5040" w:hanging="180"/>
+      </w:pPr>
+    </w:lvl>
+    <w:lvl w:ilvl="6" w:tplc="0C0A000F" w:tentative="1">
+      <w:start w:val="1"/>
+      <w:numFmt w:val="decimal"/>
+      <w:lvlText w:val="%7."/>
+      <w:lvlJc w:val="left"/>
+      <w:pPr>
+        <w:ind w:left="5760" w:hanging="360"/>
+      </w:pPr>
+    </w:lvl>
+    <w:lvl w:ilvl="7" w:tplc="0C0A0019" w:tentative="1">
+      <w:start w:val="1"/>
+      <w:numFmt w:val="lowerLetter"/>
+      <w:lvlText w:val="%8."/>
+      <w:lvlJc w:val="left"/>
+      <w:pPr>
+        <w:ind w:left="6480" w:hanging="360"/>
+      </w:pPr>
+    </w:lvl>
+    <w:lvl w:ilvl="8" w:tplc="0C0A001B" w:tentative="1">
+      <w:start w:val="1"/>
+      <w:numFmt w:val="lowerRoman"/>
+      <w:lvlText w:val="%9."/>
+      <w:lvlJc w:val="right"/>
+      <w:pPr>
+        <w:ind w:left="7200" w:hanging="180"/>
+      </w:pPr>
+    </w:lvl>
+  </w:abstractNum>
+  <w:abstractNum w:abstractNumId="15" w15:restartNumberingAfterBreak="0">
     <w:nsid w:val="28422906"/>
     <w:multiLevelType w:val="hybridMultilevel"/>
     <w:tmpl w:val="EFAE97B0"/>
@@ -9041,7 +7422,7 @@
       </w:rPr>
     </w:lvl>
   </w:abstractNum>
-  <w:abstractNum w:abstractNumId="15" w15:restartNumberingAfterBreak="0">
+  <w:abstractNum w:abstractNumId="16" w15:restartNumberingAfterBreak="0">
     <w:nsid w:val="28550745"/>
     <w:multiLevelType w:val="hybridMultilevel"/>
     <w:tmpl w:val="0B8404C0"/>
@@ -9154,7 +7535,7 @@
       </w:rPr>
     </w:lvl>
   </w:abstractNum>
-  <w:abstractNum w:abstractNumId="16" w15:restartNumberingAfterBreak="0">
+  <w:abstractNum w:abstractNumId="17" w15:restartNumberingAfterBreak="0">
     <w:nsid w:val="2BAB6BA4"/>
     <w:multiLevelType w:val="hybridMultilevel"/>
     <w:tmpl w:val="18141BB0"/>
@@ -9267,7 +7648,7 @@
       </w:rPr>
     </w:lvl>
   </w:abstractNum>
-  <w:abstractNum w:abstractNumId="17" w15:restartNumberingAfterBreak="0">
+  <w:abstractNum w:abstractNumId="18" w15:restartNumberingAfterBreak="0">
     <w:nsid w:val="2C51551C"/>
     <w:multiLevelType w:val="hybridMultilevel"/>
     <w:tmpl w:val="C5DC2140"/>
@@ -9380,7 +7761,7 @@
       </w:rPr>
     </w:lvl>
   </w:abstractNum>
-  <w:abstractNum w:abstractNumId="18" w15:restartNumberingAfterBreak="0">
+  <w:abstractNum w:abstractNumId="19" w15:restartNumberingAfterBreak="0">
     <w:nsid w:val="2EC2026C"/>
     <w:multiLevelType w:val="hybridMultilevel"/>
     <w:tmpl w:val="0B566740"/>
@@ -9493,7 +7874,7 @@
       </w:rPr>
     </w:lvl>
   </w:abstractNum>
-  <w:abstractNum w:abstractNumId="19" w15:restartNumberingAfterBreak="0">
+  <w:abstractNum w:abstractNumId="20" w15:restartNumberingAfterBreak="0">
     <w:nsid w:val="320515A2"/>
     <w:multiLevelType w:val="hybridMultilevel"/>
     <w:tmpl w:val="4E604F84"/>
@@ -9606,7 +7987,7 @@
       </w:rPr>
     </w:lvl>
   </w:abstractNum>
-  <w:abstractNum w:abstractNumId="20" w15:restartNumberingAfterBreak="0">
+  <w:abstractNum w:abstractNumId="21" w15:restartNumberingAfterBreak="0">
     <w:nsid w:val="34822EEF"/>
     <w:multiLevelType w:val="hybridMultilevel"/>
     <w:tmpl w:val="282A1B26"/>
@@ -9719,7 +8100,7 @@
       </w:rPr>
     </w:lvl>
   </w:abstractNum>
-  <w:abstractNum w:abstractNumId="21" w15:restartNumberingAfterBreak="0">
+  <w:abstractNum w:abstractNumId="22" w15:restartNumberingAfterBreak="0">
     <w:nsid w:val="353A4210"/>
     <w:multiLevelType w:val="hybridMultilevel"/>
     <w:tmpl w:val="F2C4F696"/>
@@ -9832,7 +8213,7 @@
       </w:rPr>
     </w:lvl>
   </w:abstractNum>
-  <w:abstractNum w:abstractNumId="22" w15:restartNumberingAfterBreak="0">
+  <w:abstractNum w:abstractNumId="23" w15:restartNumberingAfterBreak="0">
     <w:nsid w:val="3A2F6AA8"/>
     <w:multiLevelType w:val="hybridMultilevel"/>
     <w:tmpl w:val="08DC3D52"/>
@@ -9945,7 +8326,7 @@
       </w:rPr>
     </w:lvl>
   </w:abstractNum>
-  <w:abstractNum w:abstractNumId="23" w15:restartNumberingAfterBreak="0">
+  <w:abstractNum w:abstractNumId="24" w15:restartNumberingAfterBreak="0">
     <w:nsid w:val="3B0C7927"/>
     <w:multiLevelType w:val="hybridMultilevel"/>
     <w:tmpl w:val="FA9E2B36"/>
@@ -10058,7 +8439,7 @@
       </w:rPr>
     </w:lvl>
   </w:abstractNum>
-  <w:abstractNum w:abstractNumId="24" w15:restartNumberingAfterBreak="0">
+  <w:abstractNum w:abstractNumId="25" w15:restartNumberingAfterBreak="0">
     <w:nsid w:val="3C5D7F0B"/>
     <w:multiLevelType w:val="hybridMultilevel"/>
     <w:tmpl w:val="67FC91CA"/>
@@ -10171,7 +8552,7 @@
       </w:rPr>
     </w:lvl>
   </w:abstractNum>
-  <w:abstractNum w:abstractNumId="25" w15:restartNumberingAfterBreak="0">
+  <w:abstractNum w:abstractNumId="26" w15:restartNumberingAfterBreak="0">
     <w:nsid w:val="3C6F1F95"/>
     <w:multiLevelType w:val="hybridMultilevel"/>
     <w:tmpl w:val="A3CEB780"/>
@@ -10284,7 +8665,96 @@
       </w:rPr>
     </w:lvl>
   </w:abstractNum>
-  <w:abstractNum w:abstractNumId="26" w15:restartNumberingAfterBreak="0">
+  <w:abstractNum w:abstractNumId="27" w15:restartNumberingAfterBreak="0">
+    <w:nsid w:val="414D7856"/>
+    <w:multiLevelType w:val="hybridMultilevel"/>
+    <w:tmpl w:val="DE4CA83C"/>
+    <w:lvl w:ilvl="0" w:tplc="0C0A0015">
+      <w:start w:val="1"/>
+      <w:numFmt w:val="upperLetter"/>
+      <w:lvlText w:val="%1."/>
+      <w:lvlJc w:val="left"/>
+      <w:pPr>
+        <w:ind w:left="720" w:hanging="360"/>
+      </w:pPr>
+      <w:rPr>
+        <w:rFonts w:hint="default"/>
+      </w:rPr>
+    </w:lvl>
+    <w:lvl w:ilvl="1" w:tplc="0C0A0019" w:tentative="1">
+      <w:start w:val="1"/>
+      <w:numFmt w:val="lowerLetter"/>
+      <w:lvlText w:val="%2."/>
+      <w:lvlJc w:val="left"/>
+      <w:pPr>
+        <w:ind w:left="1440" w:hanging="360"/>
+      </w:pPr>
+    </w:lvl>
+    <w:lvl w:ilvl="2" w:tplc="0C0A001B" w:tentative="1">
+      <w:start w:val="1"/>
+      <w:numFmt w:val="lowerRoman"/>
+      <w:lvlText w:val="%3."/>
+      <w:lvlJc w:val="right"/>
+      <w:pPr>
+        <w:ind w:left="2160" w:hanging="180"/>
+      </w:pPr>
+    </w:lvl>
+    <w:lvl w:ilvl="3" w:tplc="0C0A000F" w:tentative="1">
+      <w:start w:val="1"/>
+      <w:numFmt w:val="decimal"/>
+      <w:lvlText w:val="%4."/>
+      <w:lvlJc w:val="left"/>
+      <w:pPr>
+        <w:ind w:left="2880" w:hanging="360"/>
+      </w:pPr>
+    </w:lvl>
+    <w:lvl w:ilvl="4" w:tplc="0C0A0019" w:tentative="1">
+      <w:start w:val="1"/>
+      <w:numFmt w:val="lowerLetter"/>
+      <w:lvlText w:val="%5."/>
+      <w:lvlJc w:val="left"/>
+      <w:pPr>
+        <w:ind w:left="3600" w:hanging="360"/>
+      </w:pPr>
+    </w:lvl>
+    <w:lvl w:ilvl="5" w:tplc="0C0A001B" w:tentative="1">
+      <w:start w:val="1"/>
+      <w:numFmt w:val="lowerRoman"/>
+      <w:lvlText w:val="%6."/>
+      <w:lvlJc w:val="right"/>
+      <w:pPr>
+        <w:ind w:left="4320" w:hanging="180"/>
+      </w:pPr>
+    </w:lvl>
+    <w:lvl w:ilvl="6" w:tplc="0C0A000F" w:tentative="1">
+      <w:start w:val="1"/>
+      <w:numFmt w:val="decimal"/>
+      <w:lvlText w:val="%7."/>
+      <w:lvlJc w:val="left"/>
+      <w:pPr>
+        <w:ind w:left="5040" w:hanging="360"/>
+      </w:pPr>
+    </w:lvl>
+    <w:lvl w:ilvl="7" w:tplc="0C0A0019" w:tentative="1">
+      <w:start w:val="1"/>
+      <w:numFmt w:val="lowerLetter"/>
+      <w:lvlText w:val="%8."/>
+      <w:lvlJc w:val="left"/>
+      <w:pPr>
+        <w:ind w:left="5760" w:hanging="360"/>
+      </w:pPr>
+    </w:lvl>
+    <w:lvl w:ilvl="8" w:tplc="0C0A001B" w:tentative="1">
+      <w:start w:val="1"/>
+      <w:numFmt w:val="lowerRoman"/>
+      <w:lvlText w:val="%9."/>
+      <w:lvlJc w:val="right"/>
+      <w:pPr>
+        <w:ind w:left="6480" w:hanging="180"/>
+      </w:pPr>
+    </w:lvl>
+  </w:abstractNum>
+  <w:abstractNum w:abstractNumId="28" w15:restartNumberingAfterBreak="0">
     <w:nsid w:val="4190044B"/>
     <w:multiLevelType w:val="hybridMultilevel"/>
     <w:tmpl w:val="69E01CEC"/>
@@ -10373,7 +8843,96 @@
       </w:pPr>
     </w:lvl>
   </w:abstractNum>
-  <w:abstractNum w:abstractNumId="27" w15:restartNumberingAfterBreak="0">
+  <w:abstractNum w:abstractNumId="29" w15:restartNumberingAfterBreak="0">
+    <w:nsid w:val="43217FBF"/>
+    <w:multiLevelType w:val="hybridMultilevel"/>
+    <w:tmpl w:val="BDD06754"/>
+    <w:lvl w:ilvl="0" w:tplc="BFEEC240">
+      <w:start w:val="1"/>
+      <w:numFmt w:val="decimal"/>
+      <w:lvlText w:val="%1."/>
+      <w:lvlJc w:val="left"/>
+      <w:pPr>
+        <w:ind w:left="1080" w:hanging="360"/>
+      </w:pPr>
+      <w:rPr>
+        <w:rFonts w:hint="default"/>
+      </w:rPr>
+    </w:lvl>
+    <w:lvl w:ilvl="1" w:tplc="0C0A0019" w:tentative="1">
+      <w:start w:val="1"/>
+      <w:numFmt w:val="lowerLetter"/>
+      <w:lvlText w:val="%2."/>
+      <w:lvlJc w:val="left"/>
+      <w:pPr>
+        <w:ind w:left="1800" w:hanging="360"/>
+      </w:pPr>
+    </w:lvl>
+    <w:lvl w:ilvl="2" w:tplc="0C0A001B" w:tentative="1">
+      <w:start w:val="1"/>
+      <w:numFmt w:val="lowerRoman"/>
+      <w:lvlText w:val="%3."/>
+      <w:lvlJc w:val="right"/>
+      <w:pPr>
+        <w:ind w:left="2520" w:hanging="180"/>
+      </w:pPr>
+    </w:lvl>
+    <w:lvl w:ilvl="3" w:tplc="0C0A000F" w:tentative="1">
+      <w:start w:val="1"/>
+      <w:numFmt w:val="decimal"/>
+      <w:lvlText w:val="%4."/>
+      <w:lvlJc w:val="left"/>
+      <w:pPr>
+        <w:ind w:left="3240" w:hanging="360"/>
+      </w:pPr>
+    </w:lvl>
+    <w:lvl w:ilvl="4" w:tplc="0C0A0019" w:tentative="1">
+      <w:start w:val="1"/>
+      <w:numFmt w:val="lowerLetter"/>
+      <w:lvlText w:val="%5."/>
+      <w:lvlJc w:val="left"/>
+      <w:pPr>
+        <w:ind w:left="3960" w:hanging="360"/>
+      </w:pPr>
+    </w:lvl>
+    <w:lvl w:ilvl="5" w:tplc="0C0A001B" w:tentative="1">
+      <w:start w:val="1"/>
+      <w:numFmt w:val="lowerRoman"/>
+      <w:lvlText w:val="%6."/>
+      <w:lvlJc w:val="right"/>
+      <w:pPr>
+        <w:ind w:left="4680" w:hanging="180"/>
+      </w:pPr>
+    </w:lvl>
+    <w:lvl w:ilvl="6" w:tplc="0C0A000F" w:tentative="1">
+      <w:start w:val="1"/>
+      <w:numFmt w:val="decimal"/>
+      <w:lvlText w:val="%7."/>
+      <w:lvlJc w:val="left"/>
+      <w:pPr>
+        <w:ind w:left="5400" w:hanging="360"/>
+      </w:pPr>
+    </w:lvl>
+    <w:lvl w:ilvl="7" w:tplc="0C0A0019" w:tentative="1">
+      <w:start w:val="1"/>
+      <w:numFmt w:val="lowerLetter"/>
+      <w:lvlText w:val="%8."/>
+      <w:lvlJc w:val="left"/>
+      <w:pPr>
+        <w:ind w:left="6120" w:hanging="360"/>
+      </w:pPr>
+    </w:lvl>
+    <w:lvl w:ilvl="8" w:tplc="0C0A001B" w:tentative="1">
+      <w:start w:val="1"/>
+      <w:numFmt w:val="lowerRoman"/>
+      <w:lvlText w:val="%9."/>
+      <w:lvlJc w:val="right"/>
+      <w:pPr>
+        <w:ind w:left="6840" w:hanging="180"/>
+      </w:pPr>
+    </w:lvl>
+  </w:abstractNum>
+  <w:abstractNum w:abstractNumId="30" w15:restartNumberingAfterBreak="0">
     <w:nsid w:val="46D10994"/>
     <w:multiLevelType w:val="hybridMultilevel"/>
     <w:tmpl w:val="0B8404C0"/>
@@ -10486,7 +9045,7 @@
       </w:rPr>
     </w:lvl>
   </w:abstractNum>
-  <w:abstractNum w:abstractNumId="28" w15:restartNumberingAfterBreak="0">
+  <w:abstractNum w:abstractNumId="31" w15:restartNumberingAfterBreak="0">
     <w:nsid w:val="477D3959"/>
     <w:multiLevelType w:val="hybridMultilevel"/>
     <w:tmpl w:val="B6C679EC"/>
@@ -10575,7 +9134,7 @@
       </w:pPr>
     </w:lvl>
   </w:abstractNum>
-  <w:abstractNum w:abstractNumId="29" w15:restartNumberingAfterBreak="0">
+  <w:abstractNum w:abstractNumId="32" w15:restartNumberingAfterBreak="0">
     <w:nsid w:val="490467BD"/>
     <w:multiLevelType w:val="hybridMultilevel"/>
     <w:tmpl w:val="3060370C"/>
@@ -10688,7 +9247,7 @@
       </w:rPr>
     </w:lvl>
   </w:abstractNum>
-  <w:abstractNum w:abstractNumId="30" w15:restartNumberingAfterBreak="0">
+  <w:abstractNum w:abstractNumId="33" w15:restartNumberingAfterBreak="0">
     <w:nsid w:val="49214920"/>
     <w:multiLevelType w:val="hybridMultilevel"/>
     <w:tmpl w:val="14A0874A"/>
@@ -10801,7 +9360,7 @@
       </w:rPr>
     </w:lvl>
   </w:abstractNum>
-  <w:abstractNum w:abstractNumId="31" w15:restartNumberingAfterBreak="0">
+  <w:abstractNum w:abstractNumId="34" w15:restartNumberingAfterBreak="0">
     <w:nsid w:val="4ED343FF"/>
     <w:multiLevelType w:val="hybridMultilevel"/>
     <w:tmpl w:val="27D23198"/>
@@ -10890,7 +9449,7 @@
       </w:pPr>
     </w:lvl>
   </w:abstractNum>
-  <w:abstractNum w:abstractNumId="32" w15:restartNumberingAfterBreak="0">
+  <w:abstractNum w:abstractNumId="35" w15:restartNumberingAfterBreak="0">
     <w:nsid w:val="507147D0"/>
     <w:multiLevelType w:val="hybridMultilevel"/>
     <w:tmpl w:val="5FCC7D4E"/>
@@ -11003,7 +9562,7 @@
       </w:rPr>
     </w:lvl>
   </w:abstractNum>
-  <w:abstractNum w:abstractNumId="33" w15:restartNumberingAfterBreak="0">
+  <w:abstractNum w:abstractNumId="36" w15:restartNumberingAfterBreak="0">
     <w:nsid w:val="51852DA0"/>
     <w:multiLevelType w:val="hybridMultilevel"/>
     <w:tmpl w:val="3AA07442"/>
@@ -11116,7 +9675,7 @@
       </w:rPr>
     </w:lvl>
   </w:abstractNum>
-  <w:abstractNum w:abstractNumId="34" w15:restartNumberingAfterBreak="0">
+  <w:abstractNum w:abstractNumId="37" w15:restartNumberingAfterBreak="0">
     <w:nsid w:val="52A71171"/>
     <w:multiLevelType w:val="hybridMultilevel"/>
     <w:tmpl w:val="40FA4452"/>
@@ -11205,7 +9764,7 @@
       </w:pPr>
     </w:lvl>
   </w:abstractNum>
-  <w:abstractNum w:abstractNumId="35" w15:restartNumberingAfterBreak="0">
+  <w:abstractNum w:abstractNumId="38" w15:restartNumberingAfterBreak="0">
     <w:nsid w:val="53081DE9"/>
     <w:multiLevelType w:val="hybridMultilevel"/>
     <w:tmpl w:val="6BAAF844"/>
@@ -11318,7 +9877,7 @@
       </w:rPr>
     </w:lvl>
   </w:abstractNum>
-  <w:abstractNum w:abstractNumId="36" w15:restartNumberingAfterBreak="0">
+  <w:abstractNum w:abstractNumId="39" w15:restartNumberingAfterBreak="0">
     <w:nsid w:val="5379014D"/>
     <w:multiLevelType w:val="hybridMultilevel"/>
     <w:tmpl w:val="0A7A6B8C"/>
@@ -11431,7 +9990,7 @@
       </w:rPr>
     </w:lvl>
   </w:abstractNum>
-  <w:abstractNum w:abstractNumId="37" w15:restartNumberingAfterBreak="0">
+  <w:abstractNum w:abstractNumId="40" w15:restartNumberingAfterBreak="0">
     <w:nsid w:val="5C074504"/>
     <w:multiLevelType w:val="hybridMultilevel"/>
     <w:tmpl w:val="B1D006DC"/>
@@ -11544,7 +10103,7 @@
       </w:rPr>
     </w:lvl>
   </w:abstractNum>
-  <w:abstractNum w:abstractNumId="38" w15:restartNumberingAfterBreak="0">
+  <w:abstractNum w:abstractNumId="41" w15:restartNumberingAfterBreak="0">
     <w:nsid w:val="5C114B84"/>
     <w:multiLevelType w:val="hybridMultilevel"/>
     <w:tmpl w:val="79FA0622"/>
@@ -11657,7 +10216,7 @@
       </w:rPr>
     </w:lvl>
   </w:abstractNum>
-  <w:abstractNum w:abstractNumId="39" w15:restartNumberingAfterBreak="0">
+  <w:abstractNum w:abstractNumId="42" w15:restartNumberingAfterBreak="0">
     <w:nsid w:val="5E6B0665"/>
     <w:multiLevelType w:val="hybridMultilevel"/>
     <w:tmpl w:val="1D907252"/>
@@ -11770,7 +10329,7 @@
       </w:rPr>
     </w:lvl>
   </w:abstractNum>
-  <w:abstractNum w:abstractNumId="40" w15:restartNumberingAfterBreak="0">
+  <w:abstractNum w:abstractNumId="43" w15:restartNumberingAfterBreak="0">
     <w:nsid w:val="63F61B6D"/>
     <w:multiLevelType w:val="hybridMultilevel"/>
     <w:tmpl w:val="26329BB4"/>
@@ -11859,7 +10418,7 @@
       </w:pPr>
     </w:lvl>
   </w:abstractNum>
-  <w:abstractNum w:abstractNumId="41" w15:restartNumberingAfterBreak="0">
+  <w:abstractNum w:abstractNumId="44" w15:restartNumberingAfterBreak="0">
     <w:nsid w:val="66BB5D14"/>
     <w:multiLevelType w:val="hybridMultilevel"/>
     <w:tmpl w:val="1A964762"/>
@@ -11972,7 +10531,7 @@
       </w:rPr>
     </w:lvl>
   </w:abstractNum>
-  <w:abstractNum w:abstractNumId="42" w15:restartNumberingAfterBreak="0">
+  <w:abstractNum w:abstractNumId="45" w15:restartNumberingAfterBreak="0">
     <w:nsid w:val="6B653F8D"/>
     <w:multiLevelType w:val="hybridMultilevel"/>
     <w:tmpl w:val="FBDCDEA2"/>
@@ -12061,7 +10620,7 @@
       </w:pPr>
     </w:lvl>
   </w:abstractNum>
-  <w:abstractNum w:abstractNumId="43" w15:restartNumberingAfterBreak="0">
+  <w:abstractNum w:abstractNumId="46" w15:restartNumberingAfterBreak="0">
     <w:nsid w:val="702625AE"/>
     <w:multiLevelType w:val="hybridMultilevel"/>
     <w:tmpl w:val="84182FD6"/>
@@ -12147,7 +10706,7 @@
       </w:pPr>
     </w:lvl>
   </w:abstractNum>
-  <w:abstractNum w:abstractNumId="44" w15:restartNumberingAfterBreak="0">
+  <w:abstractNum w:abstractNumId="47" w15:restartNumberingAfterBreak="0">
     <w:nsid w:val="72114529"/>
     <w:multiLevelType w:val="hybridMultilevel"/>
     <w:tmpl w:val="CC0ED902"/>
@@ -12260,7 +10819,7 @@
       </w:rPr>
     </w:lvl>
   </w:abstractNum>
-  <w:abstractNum w:abstractNumId="45" w15:restartNumberingAfterBreak="0">
+  <w:abstractNum w:abstractNumId="48" w15:restartNumberingAfterBreak="0">
     <w:nsid w:val="73252EAC"/>
     <w:multiLevelType w:val="hybridMultilevel"/>
     <w:tmpl w:val="64404E2C"/>
@@ -12373,7 +10932,7 @@
       </w:rPr>
     </w:lvl>
   </w:abstractNum>
-  <w:abstractNum w:abstractNumId="46" w15:restartNumberingAfterBreak="0">
+  <w:abstractNum w:abstractNumId="49" w15:restartNumberingAfterBreak="0">
     <w:nsid w:val="76D11290"/>
     <w:multiLevelType w:val="hybridMultilevel"/>
     <w:tmpl w:val="99ACFCBC"/>
@@ -12486,7 +11045,7 @@
       </w:rPr>
     </w:lvl>
   </w:abstractNum>
-  <w:abstractNum w:abstractNumId="47" w15:restartNumberingAfterBreak="0">
+  <w:abstractNum w:abstractNumId="50" w15:restartNumberingAfterBreak="0">
     <w:nsid w:val="777C1527"/>
     <w:multiLevelType w:val="hybridMultilevel"/>
     <w:tmpl w:val="A99A1AA4"/>
@@ -12572,6 +11131,95 @@
       <w:lvlJc w:val="right"/>
       <w:pPr>
         <w:ind w:left="6480" w:hanging="180"/>
+      </w:pPr>
+    </w:lvl>
+  </w:abstractNum>
+  <w:abstractNum w:abstractNumId="51" w15:restartNumberingAfterBreak="0">
+    <w:nsid w:val="78F22DC9"/>
+    <w:multiLevelType w:val="hybridMultilevel"/>
+    <w:tmpl w:val="3D4CFBCE"/>
+    <w:lvl w:ilvl="0" w:tplc="A8D470FE">
+      <w:start w:val="1"/>
+      <w:numFmt w:val="lowerLetter"/>
+      <w:lvlText w:val="%1)"/>
+      <w:lvlJc w:val="left"/>
+      <w:pPr>
+        <w:ind w:left="1080" w:hanging="360"/>
+      </w:pPr>
+      <w:rPr>
+        <w:rFonts w:hint="default"/>
+      </w:rPr>
+    </w:lvl>
+    <w:lvl w:ilvl="1" w:tplc="0C0A0019" w:tentative="1">
+      <w:start w:val="1"/>
+      <w:numFmt w:val="lowerLetter"/>
+      <w:lvlText w:val="%2."/>
+      <w:lvlJc w:val="left"/>
+      <w:pPr>
+        <w:ind w:left="1800" w:hanging="360"/>
+      </w:pPr>
+    </w:lvl>
+    <w:lvl w:ilvl="2" w:tplc="0C0A001B" w:tentative="1">
+      <w:start w:val="1"/>
+      <w:numFmt w:val="lowerRoman"/>
+      <w:lvlText w:val="%3."/>
+      <w:lvlJc w:val="right"/>
+      <w:pPr>
+        <w:ind w:left="2520" w:hanging="180"/>
+      </w:pPr>
+    </w:lvl>
+    <w:lvl w:ilvl="3" w:tplc="0C0A000F" w:tentative="1">
+      <w:start w:val="1"/>
+      <w:numFmt w:val="decimal"/>
+      <w:lvlText w:val="%4."/>
+      <w:lvlJc w:val="left"/>
+      <w:pPr>
+        <w:ind w:left="3240" w:hanging="360"/>
+      </w:pPr>
+    </w:lvl>
+    <w:lvl w:ilvl="4" w:tplc="0C0A0019" w:tentative="1">
+      <w:start w:val="1"/>
+      <w:numFmt w:val="lowerLetter"/>
+      <w:lvlText w:val="%5."/>
+      <w:lvlJc w:val="left"/>
+      <w:pPr>
+        <w:ind w:left="3960" w:hanging="360"/>
+      </w:pPr>
+    </w:lvl>
+    <w:lvl w:ilvl="5" w:tplc="0C0A001B" w:tentative="1">
+      <w:start w:val="1"/>
+      <w:numFmt w:val="lowerRoman"/>
+      <w:lvlText w:val="%6."/>
+      <w:lvlJc w:val="right"/>
+      <w:pPr>
+        <w:ind w:left="4680" w:hanging="180"/>
+      </w:pPr>
+    </w:lvl>
+    <w:lvl w:ilvl="6" w:tplc="0C0A000F" w:tentative="1">
+      <w:start w:val="1"/>
+      <w:numFmt w:val="decimal"/>
+      <w:lvlText w:val="%7."/>
+      <w:lvlJc w:val="left"/>
+      <w:pPr>
+        <w:ind w:left="5400" w:hanging="360"/>
+      </w:pPr>
+    </w:lvl>
+    <w:lvl w:ilvl="7" w:tplc="0C0A0019" w:tentative="1">
+      <w:start w:val="1"/>
+      <w:numFmt w:val="lowerLetter"/>
+      <w:lvlText w:val="%8."/>
+      <w:lvlJc w:val="left"/>
+      <w:pPr>
+        <w:ind w:left="6120" w:hanging="360"/>
+      </w:pPr>
+    </w:lvl>
+    <w:lvl w:ilvl="8" w:tplc="0C0A001B" w:tentative="1">
+      <w:start w:val="1"/>
+      <w:numFmt w:val="lowerRoman"/>
+      <w:lvlText w:val="%9."/>
+      <w:lvlJc w:val="right"/>
+      <w:pPr>
+        <w:ind w:left="6840" w:hanging="180"/>
       </w:pPr>
     </w:lvl>
   </w:abstractNum>
@@ -12579,13 +11227,13 @@
     <w:abstractNumId w:val="7"/>
   </w:num>
   <w:num w:numId="2" w16cid:durableId="1148086793">
-    <w:abstractNumId w:val="14"/>
+    <w:abstractNumId w:val="15"/>
   </w:num>
   <w:num w:numId="3" w16cid:durableId="978656249">
-    <w:abstractNumId w:val="36"/>
+    <w:abstractNumId w:val="39"/>
   </w:num>
   <w:num w:numId="4" w16cid:durableId="1542395837">
-    <w:abstractNumId w:val="45"/>
+    <w:abstractNumId w:val="48"/>
   </w:num>
   <w:num w:numId="5" w16cid:durableId="88698427">
     <w:abstractNumId w:val="12"/>
@@ -12594,40 +11242,40 @@
     <w:abstractNumId w:val="13"/>
   </w:num>
   <w:num w:numId="7" w16cid:durableId="1055617900">
-    <w:abstractNumId w:val="32"/>
+    <w:abstractNumId w:val="35"/>
   </w:num>
   <w:num w:numId="8" w16cid:durableId="1078751436">
-    <w:abstractNumId w:val="16"/>
+    <w:abstractNumId w:val="17"/>
   </w:num>
   <w:num w:numId="9" w16cid:durableId="423452855">
-    <w:abstractNumId w:val="34"/>
+    <w:abstractNumId w:val="37"/>
   </w:num>
   <w:num w:numId="10" w16cid:durableId="629016369">
     <w:abstractNumId w:val="9"/>
   </w:num>
   <w:num w:numId="11" w16cid:durableId="1270434255">
-    <w:abstractNumId w:val="24"/>
+    <w:abstractNumId w:val="25"/>
   </w:num>
   <w:num w:numId="12" w16cid:durableId="1631091164">
-    <w:abstractNumId w:val="22"/>
+    <w:abstractNumId w:val="23"/>
   </w:num>
   <w:num w:numId="13" w16cid:durableId="1503814283">
+    <w:abstractNumId w:val="20"/>
+  </w:num>
+  <w:num w:numId="14" w16cid:durableId="1058822161">
+    <w:abstractNumId w:val="32"/>
+  </w:num>
+  <w:num w:numId="15" w16cid:durableId="2001033430">
+    <w:abstractNumId w:val="40"/>
+  </w:num>
+  <w:num w:numId="16" w16cid:durableId="437650899">
     <w:abstractNumId w:val="19"/>
   </w:num>
-  <w:num w:numId="14" w16cid:durableId="1058822161">
-    <w:abstractNumId w:val="29"/>
-  </w:num>
-  <w:num w:numId="15" w16cid:durableId="2001033430">
-    <w:abstractNumId w:val="37"/>
-  </w:num>
-  <w:num w:numId="16" w16cid:durableId="437650899">
-    <w:abstractNumId w:val="18"/>
-  </w:num>
   <w:num w:numId="17" w16cid:durableId="1102184976">
-    <w:abstractNumId w:val="33"/>
+    <w:abstractNumId w:val="36"/>
   </w:num>
   <w:num w:numId="18" w16cid:durableId="1340038074">
-    <w:abstractNumId w:val="17"/>
+    <w:abstractNumId w:val="18"/>
   </w:num>
   <w:num w:numId="19" w16cid:durableId="1432166788">
     <w:abstractNumId w:val="3"/>
@@ -12636,16 +11284,16 @@
     <w:abstractNumId w:val="11"/>
   </w:num>
   <w:num w:numId="21" w16cid:durableId="1664695081">
-    <w:abstractNumId w:val="35"/>
+    <w:abstractNumId w:val="38"/>
   </w:num>
   <w:num w:numId="22" w16cid:durableId="1888832767">
-    <w:abstractNumId w:val="15"/>
+    <w:abstractNumId w:val="16"/>
   </w:num>
   <w:num w:numId="23" w16cid:durableId="404452102">
-    <w:abstractNumId w:val="27"/>
+    <w:abstractNumId w:val="30"/>
   </w:num>
   <w:num w:numId="24" w16cid:durableId="2065981719">
-    <w:abstractNumId w:val="42"/>
+    <w:abstractNumId w:val="45"/>
   </w:num>
   <w:num w:numId="25" w16cid:durableId="1939484598">
     <w:abstractNumId w:val="8"/>
@@ -12654,22 +11302,22 @@
     <w:abstractNumId w:val="0"/>
   </w:num>
   <w:num w:numId="27" w16cid:durableId="1450583868">
-    <w:abstractNumId w:val="44"/>
+    <w:abstractNumId w:val="47"/>
   </w:num>
   <w:num w:numId="28" w16cid:durableId="314142793">
-    <w:abstractNumId w:val="39"/>
+    <w:abstractNumId w:val="42"/>
   </w:num>
   <w:num w:numId="29" w16cid:durableId="249122050">
-    <w:abstractNumId w:val="40"/>
+    <w:abstractNumId w:val="43"/>
   </w:num>
   <w:num w:numId="30" w16cid:durableId="652833194">
-    <w:abstractNumId w:val="47"/>
+    <w:abstractNumId w:val="50"/>
   </w:num>
   <w:num w:numId="31" w16cid:durableId="1144617595">
-    <w:abstractNumId w:val="28"/>
+    <w:abstractNumId w:val="31"/>
   </w:num>
   <w:num w:numId="32" w16cid:durableId="1367564957">
-    <w:abstractNumId w:val="31"/>
+    <w:abstractNumId w:val="34"/>
   </w:num>
   <w:num w:numId="33" w16cid:durableId="433599217">
     <w:abstractNumId w:val="1"/>
@@ -12678,22 +11326,22 @@
     <w:abstractNumId w:val="10"/>
   </w:num>
   <w:num w:numId="35" w16cid:durableId="712537447">
-    <w:abstractNumId w:val="30"/>
+    <w:abstractNumId w:val="33"/>
   </w:num>
   <w:num w:numId="36" w16cid:durableId="675380388">
-    <w:abstractNumId w:val="23"/>
+    <w:abstractNumId w:val="24"/>
   </w:num>
   <w:num w:numId="37" w16cid:durableId="465204124">
-    <w:abstractNumId w:val="21"/>
+    <w:abstractNumId w:val="22"/>
   </w:num>
   <w:num w:numId="38" w16cid:durableId="209461777">
     <w:abstractNumId w:val="2"/>
   </w:num>
   <w:num w:numId="39" w16cid:durableId="1143308038">
-    <w:abstractNumId w:val="38"/>
+    <w:abstractNumId w:val="41"/>
   </w:num>
   <w:num w:numId="40" w16cid:durableId="68966067">
-    <w:abstractNumId w:val="41"/>
+    <w:abstractNumId w:val="44"/>
   </w:num>
   <w:num w:numId="41" w16cid:durableId="1248802706">
     <w:abstractNumId w:val="5"/>
@@ -12702,22 +11350,34 @@
     <w:abstractNumId w:val="4"/>
   </w:num>
   <w:num w:numId="43" w16cid:durableId="1499927113">
-    <w:abstractNumId w:val="20"/>
+    <w:abstractNumId w:val="21"/>
   </w:num>
   <w:num w:numId="44" w16cid:durableId="325089686">
-    <w:abstractNumId w:val="25"/>
+    <w:abstractNumId w:val="26"/>
   </w:num>
   <w:num w:numId="45" w16cid:durableId="815682411">
-    <w:abstractNumId w:val="46"/>
+    <w:abstractNumId w:val="49"/>
   </w:num>
   <w:num w:numId="46" w16cid:durableId="632834755">
-    <w:abstractNumId w:val="43"/>
+    <w:abstractNumId w:val="46"/>
   </w:num>
   <w:num w:numId="47" w16cid:durableId="1476988450">
     <w:abstractNumId w:val="6"/>
   </w:num>
   <w:num w:numId="48" w16cid:durableId="1773937296">
-    <w:abstractNumId w:val="26"/>
+    <w:abstractNumId w:val="28"/>
+  </w:num>
+  <w:num w:numId="49" w16cid:durableId="775054265">
+    <w:abstractNumId w:val="27"/>
+  </w:num>
+  <w:num w:numId="50" w16cid:durableId="431778625">
+    <w:abstractNumId w:val="29"/>
+  </w:num>
+  <w:num w:numId="51" w16cid:durableId="339966170">
+    <w:abstractNumId w:val="14"/>
+  </w:num>
+  <w:num w:numId="52" w16cid:durableId="2067795797">
+    <w:abstractNumId w:val="51"/>
   </w:num>
   <w:numIdMacAtCleanup w:val="28"/>
 </w:numbering>
@@ -14375,7 +13035,7 @@
 
 <file path=customXml/item1.xml><?xml version="1.0" encoding="utf-8"?>
 <CoverPageProperties xmlns="http://schemas.microsoft.com/office/2006/coverPageProps">
-  <PublishDate>DISEÑO DE INTERFACES WEB UD-4</PublishDate>
+  <PublishDate>GUÍAS DE USO</PublishDate>
   <Abstract/>
   <CompanyAddress/>
   <CompanyPhone/>

</xml_diff>

<commit_message>
Cambios en la guía de Angular
</commit_message>
<xml_diff>
--- a/Angular/Angular.docx
+++ b/Angular/Angular.docx
@@ -4475,16 +4475,50 @@
         <w:rPr>
           <w:lang w:eastAsia="es-ES"/>
         </w:rPr>
-        <w:t>Angular es un popular framework de código abierto desarrollado y mantenido por Google que se utiliza para crear aplicaciones web dinámicas y de una sola página (</w:t>
-      </w:r>
+        <w:t xml:space="preserve">Angular es un popular </w:t>
+      </w:r>
+      <w:proofErr w:type="spellStart"/>
+      <w:r>
+        <w:rPr>
+          <w:lang w:eastAsia="es-ES"/>
+        </w:rPr>
+        <w:t>framework</w:t>
+      </w:r>
+      <w:proofErr w:type="spellEnd"/>
+      <w:r>
+        <w:rPr>
+          <w:lang w:eastAsia="es-ES"/>
+        </w:rPr>
+        <w:t xml:space="preserve"> de código abierto desarrollado y mantenido por Google que se utiliza para crear aplicaciones web dinámicas y de una sola página (</w:t>
+      </w:r>
+      <w:proofErr w:type="gramStart"/>
       <w:r>
         <w:rPr>
           <w:i/>
           <w:iCs/>
           <w:lang w:eastAsia="es-ES"/>
         </w:rPr>
-        <w:t>Single Page Applications</w:t>
-      </w:r>
+        <w:t>Single</w:t>
+      </w:r>
+      <w:proofErr w:type="gramEnd"/>
+      <w:r>
+        <w:rPr>
+          <w:i/>
+          <w:iCs/>
+          <w:lang w:eastAsia="es-ES"/>
+        </w:rPr>
+        <w:t xml:space="preserve"> Page </w:t>
+      </w:r>
+      <w:proofErr w:type="spellStart"/>
+      <w:r>
+        <w:rPr>
+          <w:i/>
+          <w:iCs/>
+          <w:lang w:eastAsia="es-ES"/>
+        </w:rPr>
+        <w:t>Applications</w:t>
+      </w:r>
+      <w:proofErr w:type="spellEnd"/>
       <w:r>
         <w:rPr>
           <w:lang w:eastAsia="es-ES"/>
@@ -4543,6 +4577,7 @@
           <w:lang w:eastAsia="es-ES"/>
         </w:rPr>
       </w:pPr>
+      <w:proofErr w:type="spellStart"/>
       <w:r>
         <w:rPr>
           <w:b/>
@@ -4553,6 +4588,7 @@
         </w:rPr>
         <w:t>Binding</w:t>
       </w:r>
+      <w:proofErr w:type="spellEnd"/>
       <w:r>
         <w:rPr>
           <w:b/>
@@ -4605,6 +4641,7 @@
           <w:lang w:eastAsia="es-ES"/>
         </w:rPr>
       </w:pPr>
+      <w:proofErr w:type="spellStart"/>
       <w:r>
         <w:rPr>
           <w:b/>
@@ -4615,6 +4652,7 @@
         </w:rPr>
         <w:t>Routing</w:t>
       </w:r>
+      <w:proofErr w:type="spellEnd"/>
       <w:r>
         <w:rPr>
           <w:lang w:eastAsia="es-ES"/>
@@ -4685,6 +4723,7 @@
           <w:lang w:eastAsia="es-ES"/>
         </w:rPr>
       </w:pPr>
+      <w:proofErr w:type="spellStart"/>
       <w:r>
         <w:rPr>
           <w:b/>
@@ -4693,8 +4732,31 @@
           <w:iCs/>
           <w:lang w:eastAsia="es-ES"/>
         </w:rPr>
-        <w:t>Command Line Interface</w:t>
-      </w:r>
+        <w:t>Command</w:t>
+      </w:r>
+      <w:proofErr w:type="spellEnd"/>
+      <w:r>
+        <w:rPr>
+          <w:b/>
+          <w:bCs/>
+          <w:i/>
+          <w:iCs/>
+          <w:lang w:eastAsia="es-ES"/>
+        </w:rPr>
+        <w:t xml:space="preserve"> Line </w:t>
+      </w:r>
+      <w:proofErr w:type="gramStart"/>
+      <w:r>
+        <w:rPr>
+          <w:b/>
+          <w:bCs/>
+          <w:i/>
+          <w:iCs/>
+          <w:lang w:eastAsia="es-ES"/>
+        </w:rPr>
+        <w:t>Interface</w:t>
+      </w:r>
+      <w:proofErr w:type="gramEnd"/>
       <w:r>
         <w:rPr>
           <w:b/>
@@ -4759,7 +4821,21 @@
         <w:rPr>
           <w:lang w:eastAsia="es-ES"/>
         </w:rPr>
-        <w:t>sino en algo más cercano a un Modelo-Vista-ViewModel (MVVM) o Modelo-Vista-Presentador (MVP).</w:t>
+        <w:t>sino en algo más cercano a un Modelo-Vista-</w:t>
+      </w:r>
+      <w:proofErr w:type="spellStart"/>
+      <w:r>
+        <w:rPr>
+          <w:lang w:eastAsia="es-ES"/>
+        </w:rPr>
+        <w:t>ViewModel</w:t>
+      </w:r>
+      <w:proofErr w:type="spellEnd"/>
+      <w:r>
+        <w:rPr>
+          <w:lang w:eastAsia="es-ES"/>
+        </w:rPr>
+        <w:t xml:space="preserve"> (MVVM) o Modelo-Vista-Presentador (MVP).</w:t>
       </w:r>
     </w:p>
     <w:p>
@@ -4773,7 +4849,21 @@
         <w:rPr>
           <w:lang w:eastAsia="es-ES"/>
         </w:rPr>
-        <w:t xml:space="preserve">Angular se construye sobre el lenguaje TypeScript, que es un superconjunto de JavaScript. Utiliza conceptos modernos de desarrollo </w:t>
+        <w:t xml:space="preserve">Angular se construye sobre el lenguaje </w:t>
+      </w:r>
+      <w:proofErr w:type="spellStart"/>
+      <w:r>
+        <w:rPr>
+          <w:lang w:eastAsia="es-ES"/>
+        </w:rPr>
+        <w:t>TypeScript</w:t>
+      </w:r>
+      <w:proofErr w:type="spellEnd"/>
+      <w:r>
+        <w:rPr>
+          <w:lang w:eastAsia="es-ES"/>
+        </w:rPr>
+        <w:t xml:space="preserve">, que es un superconjunto de JavaScript. Utiliza conceptos modernos de desarrollo </w:t>
       </w:r>
       <w:r>
         <w:rPr>
@@ -4882,6 +4972,7 @@
         </w:rPr>
         <w:t>NPM (</w:t>
       </w:r>
+      <w:proofErr w:type="spellStart"/>
       <w:r>
         <w:rPr>
           <w:b/>
@@ -4890,7 +4981,40 @@
           <w:iCs/>
           <w:lang w:eastAsia="es-ES"/>
         </w:rPr>
-        <w:t>Node Package Manager</w:t>
+        <w:t>Node</w:t>
+      </w:r>
+      <w:proofErr w:type="spellEnd"/>
+      <w:r>
+        <w:rPr>
+          <w:b/>
+          <w:bCs/>
+          <w:i/>
+          <w:iCs/>
+          <w:lang w:eastAsia="es-ES"/>
+        </w:rPr>
+        <w:t xml:space="preserve"> </w:t>
+      </w:r>
+      <w:proofErr w:type="spellStart"/>
+      <w:r>
+        <w:rPr>
+          <w:b/>
+          <w:bCs/>
+          <w:i/>
+          <w:iCs/>
+          <w:lang w:eastAsia="es-ES"/>
+        </w:rPr>
+        <w:t>Package</w:t>
+      </w:r>
+      <w:proofErr w:type="spellEnd"/>
+      <w:r>
+        <w:rPr>
+          <w:b/>
+          <w:bCs/>
+          <w:i/>
+          <w:iCs/>
+          <w:lang w:eastAsia="es-ES"/>
+        </w:rPr>
+        <w:t xml:space="preserve"> Manager</w:t>
       </w:r>
       <w:r>
         <w:rPr>
@@ -4962,7 +5086,23 @@
         <w:rPr>
           <w:lang w:eastAsia="es-ES"/>
         </w:rPr>
-        <w:t>: En este caso se puede usar el editor que más se prefiera. En esta guía se utilizará WebStorm pero se puede utilizar cualquier otro IDE como Sublime, Brackets, Visual Studio Code…</w:t>
+        <w:t xml:space="preserve">: En este caso se puede usar el editor que más se prefiera. En esta guía se utilizará </w:t>
+      </w:r>
+      <w:proofErr w:type="spellStart"/>
+      <w:proofErr w:type="gramStart"/>
+      <w:r>
+        <w:rPr>
+          <w:lang w:eastAsia="es-ES"/>
+        </w:rPr>
+        <w:t>WebStorm</w:t>
+      </w:r>
+      <w:proofErr w:type="spellEnd"/>
+      <w:proofErr w:type="gramEnd"/>
+      <w:r>
+        <w:rPr>
+          <w:lang w:eastAsia="es-ES"/>
+        </w:rPr>
+        <w:t xml:space="preserve"> pero se puede utilizar cualquier otro IDE como Sublime, Brackets, Visual Studio Code…</w:t>
       </w:r>
     </w:p>
     <w:p>
@@ -5033,9 +5173,14 @@
         <w:t>Instalación de Node.JS</w:t>
       </w:r>
       <w:r>
-        <w:t xml:space="preserve"> y npm</w:t>
+        <w:t xml:space="preserve"> y </w:t>
+      </w:r>
+      <w:proofErr w:type="spellStart"/>
+      <w:r>
+        <w:t>npm</w:t>
       </w:r>
       <w:bookmarkEnd w:id="3"/>
+      <w:proofErr w:type="spellEnd"/>
     </w:p>
     <w:p>
       <w:pPr>
@@ -5154,7 +5299,21 @@
         <w:rPr>
           <w:lang w:eastAsia="es-ES"/>
         </w:rPr>
-        <w:t>Para comprobar que se ha instalado de forma correcta podemos ir a una consola de comandos y ejecutar el comando que nos permite ver la versión instalada de Node:</w:t>
+        <w:t xml:space="preserve">Para comprobar que se ha instalado de forma correcta podemos ir a una consola de comandos y ejecutar el comando que nos permite ver la versión instalada de </w:t>
+      </w:r>
+      <w:proofErr w:type="spellStart"/>
+      <w:r>
+        <w:rPr>
+          <w:lang w:eastAsia="es-ES"/>
+        </w:rPr>
+        <w:t>Node</w:t>
+      </w:r>
+      <w:proofErr w:type="spellEnd"/>
+      <w:r>
+        <w:rPr>
+          <w:lang w:eastAsia="es-ES"/>
+        </w:rPr>
+        <w:t>:</w:t>
       </w:r>
     </w:p>
     <w:p>
@@ -5165,11 +5324,19 @@
           <w:lang w:eastAsia="es-ES"/>
         </w:rPr>
       </w:pPr>
-      <w:r>
-        <w:rPr>
-          <w:lang w:eastAsia="es-ES"/>
-        </w:rPr>
-        <w:t>node -v</w:t>
+      <w:proofErr w:type="spellStart"/>
+      <w:r>
+        <w:rPr>
+          <w:lang w:eastAsia="es-ES"/>
+        </w:rPr>
+        <w:t>node</w:t>
+      </w:r>
+      <w:proofErr w:type="spellEnd"/>
+      <w:r>
+        <w:rPr>
+          <w:lang w:eastAsia="es-ES"/>
+        </w:rPr>
+        <w:t xml:space="preserve"> -v</w:t>
       </w:r>
     </w:p>
     <w:p>
@@ -5244,11 +5411,19 @@
           <w:lang w:eastAsia="es-ES"/>
         </w:rPr>
       </w:pPr>
-      <w:r>
-        <w:rPr>
-          <w:lang w:eastAsia="es-ES"/>
-        </w:rPr>
-        <w:t>npm -v</w:t>
+      <w:proofErr w:type="spellStart"/>
+      <w:r>
+        <w:rPr>
+          <w:lang w:eastAsia="es-ES"/>
+        </w:rPr>
+        <w:t>npm</w:t>
+      </w:r>
+      <w:proofErr w:type="spellEnd"/>
+      <w:r>
+        <w:rPr>
+          <w:lang w:eastAsia="es-ES"/>
+        </w:rPr>
+        <w:t xml:space="preserve"> -v</w:t>
       </w:r>
     </w:p>
     <w:p>
@@ -5337,11 +5512,33 @@
           <w:lang w:eastAsia="es-ES"/>
         </w:rPr>
       </w:pPr>
-      <w:r>
-        <w:rPr>
-          <w:lang w:eastAsia="es-ES"/>
-        </w:rPr>
-        <w:t>npm install -g @angular/cli</w:t>
+      <w:proofErr w:type="spellStart"/>
+      <w:r>
+        <w:rPr>
+          <w:lang w:eastAsia="es-ES"/>
+        </w:rPr>
+        <w:t>npm</w:t>
+      </w:r>
+      <w:proofErr w:type="spellEnd"/>
+      <w:r>
+        <w:rPr>
+          <w:lang w:eastAsia="es-ES"/>
+        </w:rPr>
+        <w:t xml:space="preserve"> </w:t>
+      </w:r>
+      <w:proofErr w:type="spellStart"/>
+      <w:r>
+        <w:rPr>
+          <w:lang w:eastAsia="es-ES"/>
+        </w:rPr>
+        <w:t>install</w:t>
+      </w:r>
+      <w:proofErr w:type="spellEnd"/>
+      <w:r>
+        <w:rPr>
+          <w:lang w:eastAsia="es-ES"/>
+        </w:rPr>
+        <w:t xml:space="preserve"> -g @angular/cli</w:t>
       </w:r>
     </w:p>
     <w:p>
@@ -5354,6 +5551,7 @@
       </w:pPr>
       <w:r>
         <w:rPr>
+          <w:noProof/>
           <w:lang w:eastAsia="es-ES"/>
         </w:rPr>
         <w:drawing>
@@ -5432,6 +5630,7 @@
       </w:pPr>
       <w:r>
         <w:rPr>
+          <w:noProof/>
           <w:lang w:eastAsia="es-ES"/>
         </w:rPr>
         <w:drawing>
@@ -5496,6 +5695,7 @@
       </w:pPr>
       <w:r>
         <w:rPr>
+          <w:noProof/>
           <w:lang w:eastAsia="es-ES"/>
         </w:rPr>
         <w:drawing>
@@ -5559,6 +5759,7 @@
       </w:pPr>
       <w:r>
         <w:rPr>
+          <w:noProof/>
           <w:lang w:eastAsia="es-ES"/>
         </w:rPr>
         <w:drawing>
@@ -5629,14 +5830,42 @@
       <w:pPr>
         <w:jc w:val="center"/>
         <w:rPr>
-          <w:lang w:eastAsia="es-ES"/>
-        </w:rPr>
-      </w:pPr>
-      <w:r>
-        <w:rPr>
-          <w:lang w:eastAsia="es-ES"/>
-        </w:rPr>
-        <w:t>ng new nombreProyecto [banderas]</w:t>
+          <w:lang w:val="en-GB" w:eastAsia="es-ES"/>
+        </w:rPr>
+      </w:pPr>
+      <w:r>
+        <w:rPr>
+          <w:lang w:val="en-GB" w:eastAsia="es-ES"/>
+        </w:rPr>
+        <w:t xml:space="preserve">ng new </w:t>
+      </w:r>
+      <w:proofErr w:type="spellStart"/>
+      <w:r>
+        <w:rPr>
+          <w:lang w:val="en-GB" w:eastAsia="es-ES"/>
+        </w:rPr>
+        <w:t>nombreProyecto</w:t>
+      </w:r>
+      <w:proofErr w:type="spellEnd"/>
+      <w:r>
+        <w:rPr>
+          <w:lang w:val="en-GB" w:eastAsia="es-ES"/>
+        </w:rPr>
+        <w:t xml:space="preserve"> [</w:t>
+      </w:r>
+      <w:proofErr w:type="spellStart"/>
+      <w:r>
+        <w:rPr>
+          <w:lang w:val="en-GB" w:eastAsia="es-ES"/>
+        </w:rPr>
+        <w:t>banderas</w:t>
+      </w:r>
+      <w:proofErr w:type="spellEnd"/>
+      <w:r>
+        <w:rPr>
+          <w:lang w:val="en-GB" w:eastAsia="es-ES"/>
+        </w:rPr>
+        <w:t>]</w:t>
       </w:r>
       <w:r>
         <w:rPr>
@@ -5653,18 +5882,46 @@
           <w:lang w:val="en-GB" w:eastAsia="es-ES"/>
         </w:rPr>
       </w:pPr>
+      <w:bookmarkStart w:id="5" w:name="_Hlk154128981"/>
       <w:r>
         <w:rPr>
           <w:lang w:val="en-GB" w:eastAsia="es-ES"/>
         </w:rPr>
-        <w:t>ng new my-first-a</w:t>
-      </w:r>
+        <w:t>ng new my-</w:t>
+      </w:r>
+      <w:proofErr w:type="gramStart"/>
       <w:r>
         <w:rPr>
           <w:lang w:val="en-GB" w:eastAsia="es-ES"/>
         </w:rPr>
-        <w:t>pp --no-strcit --standalone false --routing false</w:t>
-      </w:r>
+        <w:t>first-a</w:t>
+      </w:r>
+      <w:r>
+        <w:rPr>
+          <w:lang w:val="en-GB" w:eastAsia="es-ES"/>
+        </w:rPr>
+        <w:t>pp</w:t>
+      </w:r>
+      <w:proofErr w:type="gramEnd"/>
+      <w:r>
+        <w:rPr>
+          <w:lang w:val="en-GB" w:eastAsia="es-ES"/>
+        </w:rPr>
+        <w:t xml:space="preserve"> --no-stri</w:t>
+      </w:r>
+      <w:r>
+        <w:rPr>
+          <w:lang w:val="en-GB" w:eastAsia="es-ES"/>
+        </w:rPr>
+        <w:t>c</w:t>
+      </w:r>
+      <w:r>
+        <w:rPr>
+          <w:lang w:val="en-GB" w:eastAsia="es-ES"/>
+        </w:rPr>
+        <w:t>t --standalone false --routing false</w:t>
+      </w:r>
+      <w:bookmarkEnd w:id="5"/>
     </w:p>
     <w:p>
       <w:pPr>
@@ -5675,6 +5932,7 @@
       </w:pPr>
       <w:r>
         <w:rPr>
+          <w:noProof/>
           <w:lang w:eastAsia="es-ES"/>
         </w:rPr>
         <w:drawing>
@@ -5742,25 +6000,69 @@
         <w:rPr>
           <w:lang w:eastAsia="es-ES"/>
         </w:rPr>
-        <w:t xml:space="preserve">--no-strict: </w:t>
-      </w:r>
-      <w:r>
-        <w:rPr>
-          <w:lang w:eastAsia="es-ES"/>
-        </w:rPr>
-        <w:t xml:space="preserve">Esta bandera se utiliza para crear el proyecto sin habilitar las estrictas verificaciones de TypeScript. Cuando se utiliza esta bandera, se desactiva el modo estricto de TypeScript para el proyecto. El modo estricto de TypeScript habilita un conjunto de reglas más rigurosas para la escritura de código que pueden mejorar la calidad y la seguridad </w:t>
-      </w:r>
-      <w:r>
-        <w:rPr>
-          <w:lang w:eastAsia="es-ES"/>
-        </w:rPr>
-        <w:t>de este</w:t>
-      </w:r>
-      <w:r>
-        <w:rPr>
-          <w:lang w:eastAsia="es-ES"/>
-        </w:rPr>
-        <w:t>.</w:t>
+        <w:t>--no-</w:t>
+      </w:r>
+      <w:proofErr w:type="spellStart"/>
+      <w:r>
+        <w:rPr>
+          <w:lang w:eastAsia="es-ES"/>
+        </w:rPr>
+        <w:t>strict</w:t>
+      </w:r>
+      <w:proofErr w:type="spellEnd"/>
+      <w:r>
+        <w:rPr>
+          <w:lang w:eastAsia="es-ES"/>
+        </w:rPr>
+        <w:t xml:space="preserve">: </w:t>
+      </w:r>
+      <w:r>
+        <w:rPr>
+          <w:lang w:eastAsia="es-ES"/>
+        </w:rPr>
+        <w:t xml:space="preserve">Esta bandera se utiliza para crear el proyecto sin habilitar las estrictas verificaciones de </w:t>
+      </w:r>
+      <w:proofErr w:type="spellStart"/>
+      <w:r>
+        <w:rPr>
+          <w:lang w:eastAsia="es-ES"/>
+        </w:rPr>
+        <w:t>TypeScript</w:t>
+      </w:r>
+      <w:proofErr w:type="spellEnd"/>
+      <w:r>
+        <w:rPr>
+          <w:lang w:eastAsia="es-ES"/>
+        </w:rPr>
+        <w:t xml:space="preserve">. Cuando se utiliza esta bandera, se desactiva el modo estricto de </w:t>
+      </w:r>
+      <w:proofErr w:type="spellStart"/>
+      <w:r>
+        <w:rPr>
+          <w:lang w:eastAsia="es-ES"/>
+        </w:rPr>
+        <w:t>TypeScript</w:t>
+      </w:r>
+      <w:proofErr w:type="spellEnd"/>
+      <w:r>
+        <w:rPr>
+          <w:lang w:eastAsia="es-ES"/>
+        </w:rPr>
+        <w:t xml:space="preserve"> para el proyecto. El modo estricto de </w:t>
+      </w:r>
+      <w:proofErr w:type="spellStart"/>
+      <w:r>
+        <w:rPr>
+          <w:lang w:eastAsia="es-ES"/>
+        </w:rPr>
+        <w:t>TypeScript</w:t>
+      </w:r>
+      <w:proofErr w:type="spellEnd"/>
+      <w:r>
+        <w:rPr>
+          <w:lang w:eastAsia="es-ES"/>
+        </w:rPr>
+        <w:t xml:space="preserve"> habilita un conjunto de reglas más rigurosas para la escritura de código que pueden mejorar la calidad y la seguridad de este.</w:t>
       </w:r>
     </w:p>
     <w:p>
@@ -5779,25 +6081,41 @@
           <w:lang w:eastAsia="es-ES"/>
         </w:rPr>
         <w:lastRenderedPageBreak/>
-        <w:t xml:space="preserve">--standalone: </w:t>
-      </w:r>
-      <w:r>
-        <w:rPr>
-          <w:lang w:eastAsia="es-ES"/>
-        </w:rPr>
-        <w:t xml:space="preserve">Esta bandera se utiliza para especificar si se quiere que el proyecto esté </w:t>
-      </w:r>
-      <w:r>
-        <w:rPr>
-          <w:lang w:eastAsia="es-ES"/>
-        </w:rPr>
-        <w:t>autocontenido</w:t>
-      </w:r>
-      <w:r>
-        <w:rPr>
-          <w:lang w:eastAsia="es-ES"/>
-        </w:rPr>
-        <w:t xml:space="preserve"> (standalone). Al establecerla en "false", se indica que el proyecto no debe ser independiente, es decir, puede depender de otras aplicaciones o módulos.</w:t>
+        <w:t>--</w:t>
+      </w:r>
+      <w:proofErr w:type="spellStart"/>
+      <w:r>
+        <w:rPr>
+          <w:lang w:eastAsia="es-ES"/>
+        </w:rPr>
+        <w:t>standalone</w:t>
+      </w:r>
+      <w:proofErr w:type="spellEnd"/>
+      <w:r>
+        <w:rPr>
+          <w:lang w:eastAsia="es-ES"/>
+        </w:rPr>
+        <w:t xml:space="preserve">: </w:t>
+      </w:r>
+      <w:r>
+        <w:rPr>
+          <w:lang w:eastAsia="es-ES"/>
+        </w:rPr>
+        <w:t>Esta bandera se utiliza para especificar si se quiere que el proyecto esté autocontenido (</w:t>
+      </w:r>
+      <w:proofErr w:type="spellStart"/>
+      <w:r>
+        <w:rPr>
+          <w:lang w:eastAsia="es-ES"/>
+        </w:rPr>
+        <w:t>standalone</w:t>
+      </w:r>
+      <w:proofErr w:type="spellEnd"/>
+      <w:r>
+        <w:rPr>
+          <w:lang w:eastAsia="es-ES"/>
+        </w:rPr>
+        <w:t>). Al establecerla en "false", se indica que el proyecto no debe ser independiente, es decir, puede depender de otras aplicaciones o módulos.</w:t>
       </w:r>
     </w:p>
     <w:p>
@@ -5815,7 +6133,21 @@
         <w:rPr>
           <w:lang w:eastAsia="es-ES"/>
         </w:rPr>
-        <w:t xml:space="preserve">--routing: </w:t>
+        <w:t>--</w:t>
+      </w:r>
+      <w:proofErr w:type="spellStart"/>
+      <w:r>
+        <w:rPr>
+          <w:lang w:eastAsia="es-ES"/>
+        </w:rPr>
+        <w:t>routing</w:t>
+      </w:r>
+      <w:proofErr w:type="spellEnd"/>
+      <w:r>
+        <w:rPr>
+          <w:lang w:eastAsia="es-ES"/>
+        </w:rPr>
+        <w:t xml:space="preserve">: </w:t>
       </w:r>
       <w:r>
         <w:rPr>
@@ -5852,18 +6184,20 @@
     </w:p>
     <w:p>
       <w:pPr>
-        <w:rPr>
-          <w:lang w:eastAsia="es-ES"/>
-        </w:rPr>
-      </w:pPr>
-      <w:r>
-        <w:rPr>
+        <w:jc w:val="center"/>
+        <w:rPr>
+          <w:lang w:eastAsia="es-ES"/>
+        </w:rPr>
+      </w:pPr>
+      <w:r>
+        <w:rPr>
+          <w:noProof/>
           <w:lang w:eastAsia="es-ES"/>
         </w:rPr>
         <w:drawing>
-          <wp:inline distT="0" distB="0" distL="0" distR="0" wp14:anchorId="47A2BDA7" wp14:editId="6C673728">
-            <wp:extent cx="5400040" cy="2430780"/>
-            <wp:effectExtent l="0" t="0" r="0" b="7620"/>
+          <wp:inline distT="0" distB="0" distL="0" distR="0" wp14:anchorId="47A2BDA7" wp14:editId="7872A9CD">
+            <wp:extent cx="4615036" cy="2077417"/>
+            <wp:effectExtent l="0" t="0" r="0" b="0"/>
             <wp:docPr id="798933133" name="Imagen 1" descr="Texto&#10;&#10;Descripción generada automáticamente"/>
             <wp:cNvGraphicFramePr>
               <a:graphicFrameLocks xmlns:a="http://schemas.openxmlformats.org/drawingml/2006/main" noChangeAspect="1"/>
@@ -5884,7 +6218,7 @@
                   <pic:spPr>
                     <a:xfrm>
                       <a:off x="0" y="0"/>
-                      <a:ext cx="5400040" cy="2430780"/>
+                      <a:ext cx="4623690" cy="2081313"/>
                     </a:xfrm>
                     <a:prstGeom prst="rect">
                       <a:avLst/>
@@ -5919,9 +6253,9 @@
       </w:pPr>
       <w:r>
         <w:rPr>
-          <w:lang w:eastAsia="es-ES"/>
-        </w:rPr>
-        <w:lastRenderedPageBreak/>
+          <w:noProof/>
+          <w:lang w:eastAsia="es-ES"/>
+        </w:rPr>
         <w:drawing>
           <wp:inline distT="0" distB="0" distL="0" distR="0" wp14:anchorId="2E9899A7" wp14:editId="20C04994">
             <wp:extent cx="4580643" cy="2742245"/>
@@ -5970,6 +6304,7 @@
         <w:rPr>
           <w:lang w:eastAsia="es-ES"/>
         </w:rPr>
+        <w:lastRenderedPageBreak/>
         <w:t>LANZANDO NUESTRA PRIMERA APLICACIÓN DE ANGULAR</w:t>
       </w:r>
     </w:p>
@@ -6009,6 +6344,7 @@
       </w:pPr>
       <w:r>
         <w:rPr>
+          <w:noProof/>
           <w:lang w:eastAsia="es-ES"/>
         </w:rPr>
         <w:drawing>
@@ -6088,9 +6424,9 @@
       </w:pPr>
       <w:r>
         <w:rPr>
-          <w:lang w:eastAsia="es-ES"/>
-        </w:rPr>
-        <w:lastRenderedPageBreak/>
+          <w:noProof/>
+          <w:lang w:eastAsia="es-ES"/>
+        </w:rPr>
         <w:drawing>
           <wp:inline distT="0" distB="0" distL="0" distR="0" wp14:anchorId="16B96356" wp14:editId="003BC384">
             <wp:extent cx="5400040" cy="1915160"/>
@@ -13958,12 +14294,7 @@
 </file>
 
 <file path=customXml/item3.xml><?xml version="1.0" encoding="utf-8"?>
-<?mso-contentType ?>
-<FormTemplates xmlns="http://schemas.microsoft.com/sharepoint/v3/contenttype/forms">
-  <Display>DocumentLibraryForm</Display>
-  <Edit>DocumentLibraryForm</Edit>
-  <New>DocumentLibraryForm</New>
-</FormTemplates>
+<b:Sources xmlns:b="http://schemas.openxmlformats.org/officeDocument/2006/bibliography" xmlns="http://schemas.openxmlformats.org/officeDocument/2006/bibliography" SelectedStyle="\APASixthEditionOfficeOnline.xsl" StyleName="APA" Version="6"/>
 </file>
 
 <file path=customXml/item4.xml><?xml version="1.0" encoding="utf-8"?>
@@ -14137,7 +14468,12 @@
 </file>
 
 <file path=customXml/item5.xml><?xml version="1.0" encoding="utf-8"?>
-<b:Sources xmlns:b="http://schemas.openxmlformats.org/officeDocument/2006/bibliography" xmlns="http://schemas.openxmlformats.org/officeDocument/2006/bibliography" SelectedStyle="\APASixthEditionOfficeOnline.xsl" StyleName="APA" Version="6"/>
+<?mso-contentType ?>
+<FormTemplates xmlns="http://schemas.microsoft.com/sharepoint/v3/contenttype/forms">
+  <Display>DocumentLibraryForm</Display>
+  <Edit>DocumentLibraryForm</Edit>
+  <New>DocumentLibraryForm</New>
+</FormTemplates>
 </file>
 
 <file path=customXml/itemProps1.xml><?xml version="1.0" encoding="utf-8"?>
@@ -14158,9 +14494,9 @@
 </file>
 
 <file path=customXml/itemProps3.xml><?xml version="1.0" encoding="utf-8"?>
-<ds:datastoreItem xmlns:ds="http://schemas.openxmlformats.org/officeDocument/2006/customXml" ds:itemID="{3D78930C-687B-4815-8EF5-DDA8783F103B}">
+<ds:datastoreItem xmlns:ds="http://schemas.openxmlformats.org/officeDocument/2006/customXml" ds:itemID="{0BBBBDFB-6DB1-458E-A17D-800D91B68DDB}">
   <ds:schemaRefs>
-    <ds:schemaRef ds:uri="http://schemas.microsoft.com/sharepoint/v3/contenttype/forms"/>
+    <ds:schemaRef ds:uri="http://schemas.openxmlformats.org/officeDocument/2006/bibliography"/>
   </ds:schemaRefs>
 </ds:datastoreItem>
 </file>
@@ -14184,9 +14520,9 @@
 </file>
 
 <file path=customXml/itemProps5.xml><?xml version="1.0" encoding="utf-8"?>
-<ds:datastoreItem xmlns:ds="http://schemas.openxmlformats.org/officeDocument/2006/customXml" ds:itemID="{0BBBBDFB-6DB1-458E-A17D-800D91B68DDB}">
+<ds:datastoreItem xmlns:ds="http://schemas.openxmlformats.org/officeDocument/2006/customXml" ds:itemID="{3D78930C-687B-4815-8EF5-DDA8783F103B}">
   <ds:schemaRefs>
-    <ds:schemaRef ds:uri="http://schemas.openxmlformats.org/officeDocument/2006/bibliography"/>
+    <ds:schemaRef ds:uri="http://schemas.microsoft.com/sharepoint/v3/contenttype/forms"/>
   </ds:schemaRefs>
 </ds:datastoreItem>
 </file>
</xml_diff>